<commit_message>
subida documento con configuración de llave ssh en git
</commit_message>
<xml_diff>
--- a/GIT/Llaves pùblicas y privadas/Llaves públicas y privadas.docx
+++ b/GIT/Llaves pùblicas y privadas/Llaves públicas y privadas.docx
@@ -112,7 +112,7 @@
           </mc:Choice>
           <mc:Fallback>
             <w:pict>
-              <v:oval w14:anchorId="4E50CC6D" id="Elipse 23" o:spid="_x0000_s1026" style="position:absolute;margin-left:23.7pt;margin-top:156.4pt;width:21.75pt;height:18.75pt;z-index:251672576;visibility:visible;mso-wrap-style:square;mso-wrap-distance-left:9pt;mso-wrap-distance-top:0;mso-wrap-distance-right:9pt;mso-wrap-distance-bottom:0;mso-position-horizontal:absolute;mso-position-horizontal-relative:text;mso-position-vertical:absolute;mso-position-vertical-relative:text;v-text-anchor:middle" o:gfxdata="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" fillcolor="#92d050" strokecolor="#1f3763 [1604]" strokeweight="1pt">
+              <v:oval w14:anchorId="35BF0407" id="Elipse 23" o:spid="_x0000_s1026" style="position:absolute;margin-left:23.7pt;margin-top:156.4pt;width:21.75pt;height:18.75pt;z-index:251672576;visibility:visible;mso-wrap-style:square;mso-wrap-distance-left:9pt;mso-wrap-distance-top:0;mso-wrap-distance-right:9pt;mso-wrap-distance-bottom:0;mso-position-horizontal:absolute;mso-position-horizontal-relative:text;mso-position-vertical:absolute;mso-position-vertical-relative:text;v-text-anchor:middle" o:gfxdata="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" fillcolor="#92d050" strokecolor="#1f3763 [1604]" strokeweight="1pt">
                 <v:stroke joinstyle="miter"/>
               </v:oval>
             </w:pict>
@@ -185,7 +185,7 @@
           </mc:Choice>
           <mc:Fallback>
             <w:pict>
-              <v:oval w14:anchorId="0224BA53" id="Elipse 24" o:spid="_x0000_s1026" style="position:absolute;margin-left:205.2pt;margin-top:159.4pt;width:21.75pt;height:18.75pt;z-index:251674624;visibility:visible;mso-wrap-style:square;mso-wrap-distance-left:9pt;mso-wrap-distance-top:0;mso-wrap-distance-right:9pt;mso-wrap-distance-bottom:0;mso-position-horizontal:absolute;mso-position-horizontal-relative:text;mso-position-vertical:absolute;mso-position-vertical-relative:text;v-text-anchor:middle" o:gfxdata="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" fillcolor="red" strokecolor="#1f3763 [1604]" strokeweight="1pt">
+              <v:oval w14:anchorId="2E07D62E" id="Elipse 24" o:spid="_x0000_s1026" style="position:absolute;margin-left:205.2pt;margin-top:159.4pt;width:21.75pt;height:18.75pt;z-index:251674624;visibility:visible;mso-wrap-style:square;mso-wrap-distance-left:9pt;mso-wrap-distance-top:0;mso-wrap-distance-right:9pt;mso-wrap-distance-bottom:0;mso-position-horizontal:absolute;mso-position-horizontal-relative:text;mso-position-vertical:absolute;mso-position-vertical-relative:text;v-text-anchor:middle" o:gfxdata="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" fillcolor="red" strokecolor="#1f3763 [1604]" strokeweight="1pt">
                 <v:stroke joinstyle="miter"/>
               </v:oval>
             </w:pict>
@@ -369,7 +369,7 @@
           </mc:Choice>
           <mc:Fallback>
             <w:pict>
-              <v:oval w14:anchorId="107306A5" id="Elipse 28" o:spid="_x0000_s1026" style="position:absolute;margin-left:231.65pt;margin-top:14pt;width:7.85pt;height:6.75pt;z-index:251680768;visibility:visible;mso-wrap-style:square;mso-width-percent:0;mso-height-percent:0;mso-wrap-distance-left:9pt;mso-wrap-distance-top:0;mso-wrap-distance-right:9pt;mso-wrap-distance-bottom:0;mso-position-horizontal:absolute;mso-position-horizontal-relative:text;mso-position-vertical:absolute;mso-position-vertical-relative:text;mso-width-percent:0;mso-height-percent:0;mso-width-relative:margin;mso-height-relative:margin;v-text-anchor:middle" o:gfxdata="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" fillcolor="red" strokecolor="#1f3763 [1604]" strokeweight="1pt">
+              <v:oval w14:anchorId="2C81BB92" id="Elipse 28" o:spid="_x0000_s1026" style="position:absolute;margin-left:231.65pt;margin-top:14pt;width:7.85pt;height:6.75pt;z-index:251680768;visibility:visible;mso-wrap-style:square;mso-width-percent:0;mso-height-percent:0;mso-wrap-distance-left:9pt;mso-wrap-distance-top:0;mso-wrap-distance-right:9pt;mso-wrap-distance-bottom:0;mso-position-horizontal:absolute;mso-position-horizontal-relative:text;mso-position-vertical:absolute;mso-position-vertical-relative:text;mso-width-percent:0;mso-height-percent:0;mso-width-relative:margin;mso-height-relative:margin;v-text-anchor:middle" o:gfxdata="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" fillcolor="red" strokecolor="#1f3763 [1604]" strokeweight="1pt">
                 <v:stroke joinstyle="miter"/>
               </v:oval>
             </w:pict>
@@ -445,7 +445,7 @@
           </mc:Choice>
           <mc:Fallback>
             <w:pict>
-              <v:oval w14:anchorId="04CFBAB3" id="Elipse 27" o:spid="_x0000_s1026" style="position:absolute;margin-left:135.9pt;margin-top:128.8pt;width:7.85pt;height:7pt;flip:y;z-index:251679744;visibility:visible;mso-wrap-style:square;mso-width-percent:0;mso-height-percent:0;mso-wrap-distance-left:9pt;mso-wrap-distance-top:0;mso-wrap-distance-right:9pt;mso-wrap-distance-bottom:0;mso-position-horizontal:absolute;mso-position-horizontal-relative:text;mso-position-vertical:absolute;mso-position-vertical-relative:text;mso-width-percent:0;mso-height-percent:0;mso-width-relative:margin;mso-height-relative:margin;v-text-anchor:middle" o:gfxdata="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" fillcolor="#92d050" strokecolor="#1f3763 [1604]" strokeweight="1pt">
+              <v:oval w14:anchorId="7E14A73B" id="Elipse 27" o:spid="_x0000_s1026" style="position:absolute;margin-left:135.9pt;margin-top:128.8pt;width:7.85pt;height:7pt;flip:y;z-index:251679744;visibility:visible;mso-wrap-style:square;mso-width-percent:0;mso-height-percent:0;mso-wrap-distance-left:9pt;mso-wrap-distance-top:0;mso-wrap-distance-right:9pt;mso-wrap-distance-bottom:0;mso-position-horizontal:absolute;mso-position-horizontal-relative:text;mso-position-vertical:absolute;mso-position-vertical-relative:text;mso-width-percent:0;mso-height-percent:0;mso-width-relative:margin;mso-height-relative:margin;v-text-anchor:middle" o:gfxdata="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" fillcolor="#92d050" strokecolor="#1f3763 [1604]" strokeweight="1pt">
                 <v:stroke joinstyle="miter"/>
               </v:oval>
             </w:pict>
@@ -518,7 +518,7 @@
           </mc:Choice>
           <mc:Fallback>
             <w:pict>
-              <v:oval w14:anchorId="423EA807" id="Elipse 25" o:spid="_x0000_s1026" style="position:absolute;margin-left:64.95pt;margin-top:77.3pt;width:21.75pt;height:19.5pt;flip:y;z-index:251676672;visibility:visible;mso-wrap-style:square;mso-height-percent:0;mso-wrap-distance-left:9pt;mso-wrap-distance-top:0;mso-wrap-distance-right:9pt;mso-wrap-distance-bottom:0;mso-position-horizontal:absolute;mso-position-horizontal-relative:text;mso-position-vertical:absolute;mso-position-vertical-relative:text;mso-height-percent:0;mso-height-relative:margin;v-text-anchor:middle" o:gfxdata="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" fillcolor="#92d050" strokecolor="#1f3763 [1604]" strokeweight="1pt">
+              <v:oval w14:anchorId="119DE920" id="Elipse 25" o:spid="_x0000_s1026" style="position:absolute;margin-left:64.95pt;margin-top:77.3pt;width:21.75pt;height:19.5pt;flip:y;z-index:251676672;visibility:visible;mso-wrap-style:square;mso-height-percent:0;mso-wrap-distance-left:9pt;mso-wrap-distance-top:0;mso-wrap-distance-right:9pt;mso-wrap-distance-bottom:0;mso-position-horizontal:absolute;mso-position-horizontal-relative:text;mso-position-vertical:absolute;mso-position-vertical-relative:text;mso-height-percent:0;mso-height-relative:margin;v-text-anchor:middle" o:gfxdata="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" fillcolor="#92d050" strokecolor="#1f3763 [1604]" strokeweight="1pt">
                 <v:stroke joinstyle="miter"/>
               </v:oval>
             </w:pict>
@@ -588,7 +588,7 @@
           </mc:Choice>
           <mc:Fallback>
             <w:pict>
-              <v:oval w14:anchorId="17244D65" id="Elipse 26" o:spid="_x0000_s1026" style="position:absolute;margin-left:297.75pt;margin-top:77.6pt;width:21.75pt;height:18.75pt;z-index:251677696;visibility:visible;mso-wrap-style:square;mso-wrap-distance-left:9pt;mso-wrap-distance-top:0;mso-wrap-distance-right:9pt;mso-wrap-distance-bottom:0;mso-position-horizontal:absolute;mso-position-horizontal-relative:text;mso-position-vertical:absolute;mso-position-vertical-relative:text;v-text-anchor:middle" o:gfxdata="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" fillcolor="red" strokecolor="#1f3763 [1604]" strokeweight="1pt">
+              <v:oval w14:anchorId="76D8FBD4" id="Elipse 26" o:spid="_x0000_s1026" style="position:absolute;margin-left:297.75pt;margin-top:77.6pt;width:21.75pt;height:18.75pt;z-index:251677696;visibility:visible;mso-wrap-style:square;mso-wrap-distance-left:9pt;mso-wrap-distance-top:0;mso-wrap-distance-right:9pt;mso-wrap-distance-bottom:0;mso-position-horizontal:absolute;mso-position-horizontal-relative:text;mso-position-vertical:absolute;mso-position-vertical-relative:text;v-text-anchor:middle" o:gfxdata="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" fillcolor="red" strokecolor="#1f3763 [1604]" strokeweight="1pt">
                 <v:stroke joinstyle="miter"/>
               </v:oval>
             </w:pict>
@@ -775,7 +775,7 @@
           </mc:Choice>
           <mc:Fallback>
             <w:pict>
-              <v:shapetype w14:anchorId="33936AAC" id="_x0000_t102" coordsize="21600,21600" o:spt="102" adj="12960,19440,14400" path="ar,0@23@3@22,,0@4,0@15@23@1,0@7@2@13l@2@14@22@8@2@12wa,0@23@3@2@11@26@17,0@15@23@1@26@17@22@15xear,0@23@3,0@4@26@17nfe">
+              <v:shapetype w14:anchorId="07119B1D" id="_x0000_t102" coordsize="21600,21600" o:spt="102" adj="12960,19440,14400" path="ar,0@23@3@22,,0@4,0@15@23@1,0@7@2@13l@2@14@22@8@2@12wa,0@23@3@2@11@26@17,0@15@23@1@26@17@22@15xear,0@23@3,0@4@26@17nfe">
                 <v:stroke joinstyle="miter"/>
                 <v:formulas>
                   <v:f eqn="val #0"/>
@@ -1100,7 +1100,7 @@
           </mc:Choice>
           <mc:Fallback>
             <w:pict>
-              <v:group w14:anchorId="0ED87104" id="Grupo 204" o:spid="_x0000_s1026" style="position:absolute;margin-left:173.7pt;margin-top:27.9pt;width:45.5pt;height:39.75pt;z-index:251709440;mso-width-relative:margin;mso-height-relative:margin" coordsize="8274,7226" o:gfxdata="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">
+              <v:group w14:anchorId="132DCD04" id="Grupo 204" o:spid="_x0000_s1026" style="position:absolute;margin-left:173.7pt;margin-top:27.9pt;width:45.5pt;height:39.75pt;z-index:251709440;mso-width-relative:margin;mso-height-relative:margin" coordsize="8274,7226" o:gfxdata="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">
                 <v:group id="Grupo 205" o:spid="_x0000_s1027" style="position:absolute;width:8274;height:7226" coordsize="8274,7226" o:gfxdata="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">
                   <v:shapetype id="_x0000_t75" coordsize="21600,21600" o:spt="75" o:preferrelative="t" path="m@4@5l@4@11@9@11@9@5xe" filled="f" stroked="f">
                     <v:stroke joinstyle="miter"/>
@@ -1254,7 +1254,7 @@
           </mc:Choice>
           <mc:Fallback>
             <w:pict>
-              <v:group w14:anchorId="48C301A1" id="Grupo 213" o:spid="_x0000_s1026" style="position:absolute;margin-left:313.5pt;margin-top:.7pt;width:1in;height:1in;z-index:251713536" coordsize="9144,9144" o:gfxdata="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">
+              <v:group w14:anchorId="154C28A9" id="Grupo 213" o:spid="_x0000_s1026" style="position:absolute;margin-left:313.5pt;margin-top:.7pt;width:1in;height:1in;z-index:251713536" coordsize="9144,9144" o:gfxdata="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">
                 <v:shape id="Gráfico 214" o:spid="_x0000_s1027" type="#_x0000_t75" alt="Usuario contorno" style="position:absolute;width:9144;height:9144;visibility:visible;mso-wrap-style:square" o:gfxdata="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">
                   <v:imagedata r:id="rId16" o:title="Usuario contorno"/>
                 </v:shape>
@@ -1376,7 +1376,7 @@
           </mc:Choice>
           <mc:Fallback>
             <w:pict>
-              <v:group w14:anchorId="43DC7D02" id="Grupo 210" o:spid="_x0000_s1026" style="position:absolute;margin-left:-12pt;margin-top:.7pt;width:1in;height:1in;z-index:251711488" coordsize="9144,9144" o:gfxdata="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">
+              <v:group w14:anchorId="452521FF" id="Grupo 210" o:spid="_x0000_s1026" style="position:absolute;margin-left:-12pt;margin-top:.7pt;width:1in;height:1in;z-index:251711488" coordsize="9144,9144" o:gfxdata="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">
                 <v:shape id="Gráfico 211" o:spid="_x0000_s1027" type="#_x0000_t75" alt="Usuario contorno" style="position:absolute;width:9144;height:9144;visibility:visible;mso-wrap-style:square" o:gfxdata="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">
                   <v:imagedata r:id="rId16" o:title="Usuario contorno"/>
                 </v:shape>
@@ -1985,113 +1985,33 @@
     </w:p>
     <w:p>
       <w:r>
-        <w:t xml:space="preserve">SSH o </w:t>
-      </w:r>
-      <w:proofErr w:type="spellStart"/>
-      <w:r>
-        <w:t>Secure</w:t>
-      </w:r>
-      <w:proofErr w:type="spellEnd"/>
-      <w:r>
-        <w:t xml:space="preserve"> Shell: Es un protocolo de red que permite acceso remoto seguro a través de una conexión encriptada. Este método de autenticación requiere un </w:t>
-      </w:r>
-      <w:proofErr w:type="spellStart"/>
-      <w:r>
-        <w:t>passphrase</w:t>
-      </w:r>
-      <w:proofErr w:type="spellEnd"/>
-      <w:r>
-        <w:t xml:space="preserve"> (contraseña) o </w:t>
-      </w:r>
-      <w:proofErr w:type="spellStart"/>
-      <w:r>
-        <w:t>tambien</w:t>
-      </w:r>
-      <w:proofErr w:type="spellEnd"/>
-      <w:r>
-        <w:t xml:space="preserve"> puede funcionar sin </w:t>
-      </w:r>
-      <w:proofErr w:type="spellStart"/>
-      <w:r>
-        <w:t>passphrase</w:t>
-      </w:r>
-      <w:proofErr w:type="spellEnd"/>
-      <w:r>
-        <w:t xml:space="preserve"> sobre la clave.</w:t>
-      </w:r>
-    </w:p>
-    <w:p>
-      <w:r>
-        <w:t xml:space="preserve">$ </w:t>
-      </w:r>
-      <w:proofErr w:type="spellStart"/>
-      <w:r>
-        <w:t>git</w:t>
-      </w:r>
-      <w:proofErr w:type="spellEnd"/>
-      <w:r>
-        <w:t xml:space="preserve"> </w:t>
-      </w:r>
-      <w:proofErr w:type="spellStart"/>
-      <w:r>
-        <w:t>config</w:t>
-      </w:r>
-      <w:proofErr w:type="spellEnd"/>
-      <w:r>
-        <w:t xml:space="preserve"> -l: Muestra la configuración dentro de Git(user y email), Este comando funciona </w:t>
-      </w:r>
-      <w:proofErr w:type="spellStart"/>
-      <w:r>
-        <w:t>por que</w:t>
-      </w:r>
-      <w:proofErr w:type="spellEnd"/>
-      <w:r>
-        <w:t xml:space="preserve"> Git </w:t>
-      </w:r>
-      <w:proofErr w:type="spellStart"/>
-      <w:r>
-        <w:t>esta</w:t>
-      </w:r>
-      <w:proofErr w:type="spellEnd"/>
-      <w:r>
-        <w:t xml:space="preserve"> instalado en todo el equipo local.</w:t>
-      </w:r>
-    </w:p>
-    <w:p>
-      <w:r>
-        <w:t xml:space="preserve">$ </w:t>
-      </w:r>
-      <w:proofErr w:type="spellStart"/>
-      <w:r>
-        <w:t>git</w:t>
-      </w:r>
-      <w:proofErr w:type="spellEnd"/>
-      <w:r>
-        <w:t xml:space="preserve"> </w:t>
-      </w:r>
-      <w:proofErr w:type="spellStart"/>
-      <w:r>
-        <w:t>config</w:t>
-      </w:r>
-      <w:proofErr w:type="spellEnd"/>
-      <w:r>
-        <w:t xml:space="preserve"> --global </w:t>
-      </w:r>
-      <w:proofErr w:type="spellStart"/>
+        <w:t>SSH o Secure Shell: Es un protocolo de red que permite acceso remoto seguro a través de una conexión encriptada. Este método de autenticación requiere un passphrase (contraseña) o tambien puede funcionar sin passphrase sobre la clave.</w:t>
+      </w:r>
+    </w:p>
+    <w:p>
+      <w:r>
+        <w:t xml:space="preserve">$ git config -l: Muestra la configuración dentro de </w:t>
+      </w:r>
+      <w:proofErr w:type="gramStart"/>
+      <w:r>
+        <w:t>Git(</w:t>
+      </w:r>
+      <w:proofErr w:type="gramEnd"/>
+      <w:r>
+        <w:t>user y email), Este comando funciona por que Git esta instalado en todo el equipo local.</w:t>
+      </w:r>
+    </w:p>
+    <w:p>
+      <w:r>
+        <w:t xml:space="preserve">$ git config --global </w:t>
+      </w:r>
+      <w:proofErr w:type="gramStart"/>
       <w:r>
         <w:t>user.email</w:t>
       </w:r>
-      <w:proofErr w:type="spellEnd"/>
-      <w:r>
-        <w:t xml:space="preserve"> “</w:t>
-      </w:r>
-      <w:proofErr w:type="spellStart"/>
-      <w:r>
-        <w:t>nombre_email_cambiado</w:t>
-      </w:r>
-      <w:proofErr w:type="spellEnd"/>
-      <w:r>
-        <w:t>” : Se puede utilizar este mismo comando para cambiar el email.</w:t>
+      <w:proofErr w:type="gramEnd"/>
+      <w:r>
+        <w:t xml:space="preserve"> “nombre_email_cambiado” : Se puede utilizar este mismo comando para cambiar el email.</w:t>
       </w:r>
       <w:r>
         <w:t xml:space="preserve"> </w:t>
@@ -2142,95 +2062,130 @@
           <w:lang w:val="en-US"/>
         </w:rPr>
       </w:pPr>
-      <w:proofErr w:type="spellStart"/>
       <w:r>
         <w:rPr>
           <w:lang w:val="en-US"/>
         </w:rPr>
         <w:t>ssh</w:t>
       </w:r>
-      <w:proofErr w:type="spellEnd"/>
       <w:r>
         <w:rPr>
           <w:lang w:val="en-US"/>
         </w:rPr>
-        <w:t xml:space="preserve">-keygen -t </w:t>
-      </w:r>
-      <w:proofErr w:type="spellStart"/>
+        <w:t>-keygen -t rsa -b 4</w:t>
+      </w:r>
       <w:r>
         <w:rPr>
           <w:lang w:val="en-US"/>
         </w:rPr>
-        <w:t>rsa</w:t>
-      </w:r>
-      <w:proofErr w:type="spellEnd"/>
+        <w:t>096 -</w:t>
+      </w:r>
+      <w:proofErr w:type="gramStart"/>
       <w:r>
         <w:rPr>
           <w:lang w:val="en-US"/>
         </w:rPr>
-        <w:t xml:space="preserve"> -b 4</w:t>
-      </w:r>
+        <w:t>C  “</w:t>
+      </w:r>
+      <w:proofErr w:type="gramEnd"/>
       <w:r>
         <w:rPr>
           <w:lang w:val="en-US"/>
         </w:rPr>
-        <w:t>096 -C  “</w:t>
-      </w:r>
-      <w:hyperlink r:id="rId24" w:history="1">
-        <w:r>
-          <w:rPr>
-            <w:rStyle w:val="Hipervnculo"/>
-            <w:lang w:val="en-US"/>
-          </w:rPr>
-          <w:t>correo@ausar.com</w:t>
-        </w:r>
-      </w:hyperlink>
+        <w:fldChar w:fldCharType="begin"/>
+      </w:r>
       <w:r>
         <w:rPr>
           <w:lang w:val="en-US"/>
         </w:rPr>
+        <w:instrText xml:space="preserve"> HYPERLINK "mailto:</w:instrText>
+      </w:r>
+      <w:r>
+        <w:rPr>
+          <w:lang w:val="en-US"/>
+        </w:rPr>
+        <w:instrText>correo@ausar.com</w:instrText>
+      </w:r>
+      <w:r>
+        <w:rPr>
+          <w:lang w:val="en-US"/>
+        </w:rPr>
+        <w:instrText xml:space="preserve">" </w:instrText>
+      </w:r>
+      <w:r>
+        <w:rPr>
+          <w:lang w:val="en-US"/>
+        </w:rPr>
+        <w:fldChar w:fldCharType="separate"/>
+      </w:r>
+      <w:r>
+        <w:rPr>
+          <w:rStyle w:val="Hipervnculo"/>
+          <w:lang w:val="en-US"/>
+        </w:rPr>
+        <w:t>correo@ausar.com</w:t>
+      </w:r>
+      <w:r>
+        <w:rPr>
+          <w:lang w:val="en-US"/>
+        </w:rPr>
+        <w:fldChar w:fldCharType="end"/>
+      </w:r>
+      <w:r>
+        <w:rPr>
+          <w:lang w:val="en-US"/>
+        </w:rPr>
         <w:t>”</w:t>
       </w:r>
     </w:p>
     <w:p>
-      <w:proofErr w:type="spellStart"/>
       <w:r>
         <w:t>ssh-keygen</w:t>
       </w:r>
-      <w:proofErr w:type="spellEnd"/>
-      <w:r>
-        <w:t xml:space="preserve">: Generar llave </w:t>
-      </w:r>
-      <w:proofErr w:type="spellStart"/>
-      <w:r>
-        <w:t>ss</w:t>
+      <w:r>
+        <w:t>: Generar llave ss</w:t>
       </w:r>
       <w:r>
         <w:t>h</w:t>
       </w:r>
-      <w:proofErr w:type="spellEnd"/>
-    </w:p>
-    <w:p>
-      <w:r>
-        <w:t>-t : especifica el algoritmo para l</w:t>
+    </w:p>
+    <w:p>
+      <w:r>
+        <w:t>-</w:t>
+      </w:r>
+      <w:proofErr w:type="gramStart"/>
+      <w:r>
+        <w:t>t :</w:t>
+      </w:r>
+      <w:proofErr w:type="gramEnd"/>
+      <w:r>
+        <w:t xml:space="preserve"> especifica el algoritmo para l</w:t>
       </w:r>
       <w:r>
         <w:t>a llave.</w:t>
       </w:r>
     </w:p>
     <w:p>
-      <w:proofErr w:type="spellStart"/>
-      <w:r>
-        <w:t>Rsa</w:t>
-      </w:r>
-      <w:proofErr w:type="spellEnd"/>
-      <w:r>
-        <w:t xml:space="preserve"> : el algoritmo a utilizar.</w:t>
-      </w:r>
-    </w:p>
-    <w:p>
-      <w:r>
-        <w:t>-b : Que tan compleja es la llave.</w:t>
+      <w:proofErr w:type="gramStart"/>
+      <w:r>
+        <w:t>Rsa :</w:t>
+      </w:r>
+      <w:proofErr w:type="gramEnd"/>
+      <w:r>
+        <w:t xml:space="preserve"> el algoritmo a utilizar.</w:t>
+      </w:r>
+    </w:p>
+    <w:p>
+      <w:r>
+        <w:t>-</w:t>
+      </w:r>
+      <w:proofErr w:type="gramStart"/>
+      <w:r>
+        <w:t>b :</w:t>
+      </w:r>
+      <w:proofErr w:type="gramEnd"/>
+      <w:r>
+        <w:t xml:space="preserve"> Que tan compleja es la llave.</w:t>
       </w:r>
     </w:p>
     <w:p>
@@ -2240,7 +2195,15 @@
     </w:p>
     <w:p>
       <w:r>
-        <w:t>-C : correo electrónico al que estará conectada la llave.</w:t>
+        <w:t>-</w:t>
+      </w:r>
+      <w:proofErr w:type="gramStart"/>
+      <w:r>
+        <w:t>C :</w:t>
+      </w:r>
+      <w:proofErr w:type="gramEnd"/>
+      <w:r>
+        <w:t xml:space="preserve"> correo electrónico al que estará conectada la llave.</w:t>
       </w:r>
     </w:p>
     <w:p>
@@ -2269,7 +2232,7 @@
                     <pic:cNvPicPr/>
                   </pic:nvPicPr>
                   <pic:blipFill rotWithShape="1">
-                    <a:blip r:embed="rId25"/>
+                    <a:blip r:embed="rId24"/>
                     <a:srcRect l="15169" t="52227" r="54668" b="42308"/>
                     <a:stretch/>
                   </pic:blipFill>
@@ -2323,7 +2286,7 @@
                     <pic:cNvPicPr/>
                   </pic:nvPicPr>
                   <pic:blipFill rotWithShape="1">
-                    <a:blip r:embed="rId26"/>
+                    <a:blip r:embed="rId25"/>
                     <a:srcRect l="8995" t="27315" r="55728" b="64165"/>
                     <a:stretch/>
                   </pic:blipFill>
@@ -2384,7 +2347,7 @@
                     <pic:cNvPicPr/>
                   </pic:nvPicPr>
                   <pic:blipFill rotWithShape="1">
-                    <a:blip r:embed="rId26"/>
+                    <a:blip r:embed="rId25"/>
                     <a:srcRect l="8995" t="26892" r="55728" b="41905"/>
                     <a:stretch/>
                   </pic:blipFill>
@@ -2445,7 +2408,7 @@
                     <pic:cNvPicPr/>
                   </pic:nvPicPr>
                   <pic:blipFill rotWithShape="1">
-                    <a:blip r:embed="rId27"/>
+                    <a:blip r:embed="rId26"/>
                     <a:srcRect l="1058" t="10974" r="-1058" b="72722"/>
                     <a:stretch/>
                   </pic:blipFill>
@@ -2475,26 +2438,18 @@
     </w:p>
     <w:p>
       <w:r>
-        <w:t xml:space="preserve">Se requiere adicionar la llave privada a </w:t>
-      </w:r>
-      <w:proofErr w:type="spellStart"/>
-      <w:r>
-        <w:t>git</w:t>
-      </w:r>
-      <w:proofErr w:type="spellEnd"/>
-      <w:r>
-        <w:t>,</w:t>
-      </w:r>
-      <w:r>
-        <w:t xml:space="preserve"> para esto se requiere iniciar el agente </w:t>
-      </w:r>
-      <w:proofErr w:type="spellStart"/>
-      <w:r>
-        <w:t>ssh</w:t>
-      </w:r>
-      <w:proofErr w:type="spellEnd"/>
-      <w:r>
-        <w:t xml:space="preserve"> para poder realizar al validación de estas llaves, utiliza el comando: </w:t>
+        <w:t>Se requiere adicionar la llave privada a git,</w:t>
+      </w:r>
+      <w:r>
+        <w:t xml:space="preserve"> para esto se requiere iniciar el agente ssh para poder realizar </w:t>
+      </w:r>
+      <w:proofErr w:type="gramStart"/>
+      <w:r>
+        <w:t>al validación</w:t>
+      </w:r>
+      <w:proofErr w:type="gramEnd"/>
+      <w:r>
+        <w:t xml:space="preserve"> de estas llaves, utiliza el comando: </w:t>
       </w:r>
     </w:p>
     <w:p>
@@ -2507,21 +2462,7 @@
         <w:rPr>
           <w:lang w:val="en-US"/>
         </w:rPr>
-        <w:t>eval $(</w:t>
-      </w:r>
-      <w:proofErr w:type="spellStart"/>
-      <w:r>
-        <w:rPr>
-          <w:lang w:val="en-US"/>
-        </w:rPr>
-        <w:t>ssh</w:t>
-      </w:r>
-      <w:proofErr w:type="spellEnd"/>
-      <w:r>
-        <w:rPr>
-          <w:lang w:val="en-US"/>
-        </w:rPr>
-        <w:t>-agent -s)</w:t>
+        <w:t>eval $(ssh-agent -s)</w:t>
       </w:r>
       <w:r>
         <w:rPr>
@@ -2551,7 +2492,7 @@
                     <pic:cNvPicPr/>
                   </pic:nvPicPr>
                   <pic:blipFill rotWithShape="1">
-                    <a:blip r:embed="rId28"/>
+                    <a:blip r:embed="rId27"/>
                     <a:srcRect l="9120" t="47630" r="55527" b="38283"/>
                     <a:stretch/>
                   </pic:blipFill>
@@ -2580,8 +2521,21 @@
       </w:r>
     </w:p>
     <w:p>
-      <w:r>
-        <w:t xml:space="preserve">Luego se utiliza el símbolo ~ , este es el </w:t>
+      <w:pPr>
+        <w:rPr>
+          <w:lang w:val="en-US"/>
+        </w:rPr>
+      </w:pPr>
+      <w:r>
+        <w:t xml:space="preserve">Luego se utiliza el símbolo </w:t>
+      </w:r>
+      <w:proofErr w:type="gramStart"/>
+      <w:r>
+        <w:t>~ ,</w:t>
+      </w:r>
+      <w:proofErr w:type="gramEnd"/>
+      <w:r>
+        <w:t xml:space="preserve"> este es el </w:t>
       </w:r>
       <w:r>
         <w:t>usado</w:t>
@@ -2596,15 +2550,7 @@
         <w:t>está</w:t>
       </w:r>
       <w:r>
-        <w:t xml:space="preserve"> la ruta .</w:t>
-      </w:r>
-      <w:proofErr w:type="spellStart"/>
-      <w:r>
-        <w:t>ssh</w:t>
-      </w:r>
-      <w:proofErr w:type="spellEnd"/>
-      <w:r>
-        <w:t>)</w:t>
+        <w:t xml:space="preserve"> la ruta .ssh)</w:t>
       </w:r>
       <w:r>
         <w:t>.</w:t>
@@ -2657,7 +2603,6 @@
           <w:lang w:eastAsia="es-ES"/>
         </w:rPr>
       </w:pPr>
-      <w:proofErr w:type="spellStart"/>
       <w:r>
         <w:rPr>
           <w:rFonts w:ascii="Courier New" w:eastAsia="Times New Roman" w:hAnsi="Courier New" w:cs="Courier New"/>
@@ -2667,19 +2612,7 @@
           <w:shd w:val="clear" w:color="auto" w:fill="0C1633"/>
           <w:lang w:eastAsia="es-ES"/>
         </w:rPr>
-        <w:t>ssh-add</w:t>
-      </w:r>
-      <w:proofErr w:type="spellEnd"/>
-      <w:r>
-        <w:rPr>
-          <w:rFonts w:ascii="Courier New" w:eastAsia="Times New Roman" w:hAnsi="Courier New" w:cs="Courier New"/>
-          <w:color w:val="BECDE3"/>
-          <w:sz w:val="24"/>
-          <w:szCs w:val="24"/>
-          <w:shd w:val="clear" w:color="auto" w:fill="0C1633"/>
-          <w:lang w:eastAsia="es-ES"/>
-        </w:rPr>
-        <w:t xml:space="preserve"> ruta-donde-guardaste-tu-llave-privada</w:t>
+        <w:t>ssh-add ruta-donde-guardaste-tu-llave-privada</w:t>
       </w:r>
     </w:p>
     <w:p>
@@ -2703,7 +2636,7 @@
                     <pic:cNvPicPr/>
                   </pic:nvPicPr>
                   <pic:blipFill rotWithShape="1">
-                    <a:blip r:embed="rId29"/>
+                    <a:blip r:embed="rId28"/>
                     <a:srcRect l="9139" t="58789" r="55580" b="38440"/>
                     <a:stretch/>
                   </pic:blipFill>
@@ -2730,6 +2663,517 @@
           </wp:inline>
         </w:drawing>
       </w:r>
+    </w:p>
+    <w:p/>
+    <w:p/>
+    <w:p/>
+    <w:p/>
+    <w:p/>
+    <w:p/>
+    <w:p/>
+    <w:p>
+      <w:pPr>
+        <w:rPr>
+          <w:lang w:val="es-CO"/>
+        </w:rPr>
+      </w:pPr>
+      <w:r>
+        <w:lastRenderedPageBreak/>
+        <w:t>Conexi</w:t>
+      </w:r>
+      <w:r>
+        <w:rPr>
+          <w:lang w:val="es-CO"/>
+        </w:rPr>
+        <w:t>ón a GITHUB con SSH</w:t>
+      </w:r>
+    </w:p>
+    <w:p>
+      <w:pPr>
+        <w:rPr>
+          <w:lang w:val="es-CO"/>
+        </w:rPr>
+      </w:pPr>
+      <w:r>
+        <w:rPr>
+          <w:lang w:val="es-CO"/>
+        </w:rPr>
+        <w:t xml:space="preserve">Para realizar la conexión, lo primero es copiar la llave pública, tener en cuenta </w:t>
+      </w:r>
+      <w:proofErr w:type="gramStart"/>
+      <w:r>
+        <w:rPr>
+          <w:lang w:val="es-CO"/>
+        </w:rPr>
+        <w:t>que</w:t>
+      </w:r>
+      <w:proofErr w:type="gramEnd"/>
+      <w:r>
+        <w:rPr>
+          <w:lang w:val="es-CO"/>
+        </w:rPr>
+        <w:t xml:space="preserve"> por temas de seguridad, en caso de requerir trabajar en dicho repositorio con diferentes equipos, lo ideal sería que cada equipo tenga su propia llave pública y privada, de esta forma es mucho mas seguro. </w:t>
+      </w:r>
+    </w:p>
+    <w:p>
+      <w:pPr>
+        <w:rPr>
+          <w:lang w:val="es-CO"/>
+        </w:rPr>
+      </w:pPr>
+    </w:p>
+    <w:p>
+      <w:pPr>
+        <w:rPr>
+          <w:lang w:val="es-CO"/>
+        </w:rPr>
+      </w:pPr>
+      <w:r>
+        <w:rPr>
+          <w:lang w:val="es-CO"/>
+        </w:rPr>
+        <w:t>Una vez se copia la llave pública, será necesario ingresar al menú de configuración de GITHUB</w:t>
+      </w:r>
+    </w:p>
+    <w:p>
+      <w:pPr>
+        <w:rPr>
+          <w:lang w:val="es-CO"/>
+        </w:rPr>
+      </w:pPr>
+      <w:r>
+        <w:rPr>
+          <w:noProof/>
+        </w:rPr>
+        <w:drawing>
+          <wp:inline distT="0" distB="0" distL="0" distR="0" wp14:anchorId="1A7C43EE" wp14:editId="33E046C3">
+            <wp:extent cx="5268710" cy="1522326"/>
+            <wp:effectExtent l="0" t="0" r="8255" b="1905"/>
+            <wp:docPr id="262" name="Imagen 262" descr="Captura de pantalla de computadora&#10;&#10;Descripción generada automáticamente"/>
+            <wp:cNvGraphicFramePr>
+              <a:graphicFrameLocks xmlns:a="http://schemas.openxmlformats.org/drawingml/2006/main" noChangeAspect="1"/>
+            </wp:cNvGraphicFramePr>
+            <a:graphic xmlns:a="http://schemas.openxmlformats.org/drawingml/2006/main">
+              <a:graphicData uri="http://schemas.openxmlformats.org/drawingml/2006/picture">
+                <pic:pic xmlns:pic="http://schemas.openxmlformats.org/drawingml/2006/picture">
+                  <pic:nvPicPr>
+                    <pic:cNvPr id="262" name="Imagen 262" descr="Captura de pantalla de computadora&#10;&#10;Descripción generada automáticamente"/>
+                    <pic:cNvPicPr/>
+                  </pic:nvPicPr>
+                  <pic:blipFill rotWithShape="1">
+                    <a:blip r:embed="rId29"/>
+                    <a:srcRect l="2419" t="6781" b="43100"/>
+                    <a:stretch/>
+                  </pic:blipFill>
+                  <pic:spPr bwMode="auto">
+                    <a:xfrm>
+                      <a:off x="0" y="0"/>
+                      <a:ext cx="5269412" cy="1522529"/>
+                    </a:xfrm>
+                    <a:prstGeom prst="rect">
+                      <a:avLst/>
+                    </a:prstGeom>
+                    <a:ln>
+                      <a:noFill/>
+                    </a:ln>
+                    <a:extLst>
+                      <a:ext uri="{53640926-AAD7-44D8-BBD7-CCE9431645EC}">
+                        <a14:shadowObscured xmlns:a14="http://schemas.microsoft.com/office/drawing/2010/main"/>
+                      </a:ext>
+                    </a:extLst>
+                  </pic:spPr>
+                </pic:pic>
+              </a:graphicData>
+            </a:graphic>
+          </wp:inline>
+        </w:drawing>
+      </w:r>
+    </w:p>
+    <w:p>
+      <w:pPr>
+        <w:rPr>
+          <w:lang w:val="es-CO"/>
+        </w:rPr>
+      </w:pPr>
+      <w:r>
+        <w:rPr>
+          <w:lang w:val="es-CO"/>
+        </w:rPr>
+        <w:t>Luego de esto buscamos la opción SSH and GPG keys</w:t>
+      </w:r>
+    </w:p>
+    <w:p>
+      <w:pPr>
+        <w:rPr>
+          <w:lang w:val="es-CO"/>
+        </w:rPr>
+      </w:pPr>
+      <w:r>
+        <w:rPr>
+          <w:noProof/>
+        </w:rPr>
+        <w:drawing>
+          <wp:inline distT="0" distB="0" distL="0" distR="0" wp14:anchorId="389485EE" wp14:editId="7873EBFE">
+            <wp:extent cx="2982595" cy="1546860"/>
+            <wp:effectExtent l="0" t="0" r="8255" b="0"/>
+            <wp:docPr id="263" name="Imagen 263" descr="Captura de pantalla de computadora&#10;&#10;Descripción generada automáticamente"/>
+            <wp:cNvGraphicFramePr>
+              <a:graphicFrameLocks xmlns:a="http://schemas.openxmlformats.org/drawingml/2006/main" noChangeAspect="1"/>
+            </wp:cNvGraphicFramePr>
+            <a:graphic xmlns:a="http://schemas.openxmlformats.org/drawingml/2006/main">
+              <a:graphicData uri="http://schemas.openxmlformats.org/drawingml/2006/picture">
+                <pic:pic xmlns:pic="http://schemas.openxmlformats.org/drawingml/2006/picture">
+                  <pic:nvPicPr>
+                    <pic:cNvPr id="263" name="Imagen 263" descr="Captura de pantalla de computadora&#10;&#10;Descripción generada automáticamente"/>
+                    <pic:cNvPicPr/>
+                  </pic:nvPicPr>
+                  <pic:blipFill rotWithShape="1">
+                    <a:blip r:embed="rId30"/>
+                    <a:srcRect l="25285" t="14166" r="19445" b="34879"/>
+                    <a:stretch/>
+                  </pic:blipFill>
+                  <pic:spPr bwMode="auto">
+                    <a:xfrm>
+                      <a:off x="0" y="0"/>
+                      <a:ext cx="2984647" cy="1547924"/>
+                    </a:xfrm>
+                    <a:prstGeom prst="rect">
+                      <a:avLst/>
+                    </a:prstGeom>
+                    <a:ln>
+                      <a:noFill/>
+                    </a:ln>
+                    <a:extLst>
+                      <a:ext uri="{53640926-AAD7-44D8-BBD7-CCE9431645EC}">
+                        <a14:shadowObscured xmlns:a14="http://schemas.microsoft.com/office/drawing/2010/main"/>
+                      </a:ext>
+                    </a:extLst>
+                  </pic:spPr>
+                </pic:pic>
+              </a:graphicData>
+            </a:graphic>
+          </wp:inline>
+        </w:drawing>
+      </w:r>
+    </w:p>
+    <w:p>
+      <w:pPr>
+        <w:rPr>
+          <w:lang w:val="es-CO"/>
+        </w:rPr>
+      </w:pPr>
+      <w:r>
+        <w:rPr>
+          <w:lang w:val="es-CO"/>
+        </w:rPr>
+        <w:t xml:space="preserve">Seleccionamos la opción </w:t>
+      </w:r>
+      <w:r>
+        <w:rPr>
+          <w:noProof/>
+        </w:rPr>
+        <w:drawing>
+          <wp:inline distT="0" distB="0" distL="0" distR="0" wp14:anchorId="64EE9B03" wp14:editId="30BDA047">
+            <wp:extent cx="640040" cy="219075"/>
+            <wp:effectExtent l="0" t="0" r="8255" b="0"/>
+            <wp:docPr id="264" name="Imagen 264" descr="Captura de pantalla de computadora&#10;&#10;Descripción generada automáticamente"/>
+            <wp:cNvGraphicFramePr>
+              <a:graphicFrameLocks xmlns:a="http://schemas.openxmlformats.org/drawingml/2006/main" noChangeAspect="1"/>
+            </wp:cNvGraphicFramePr>
+            <a:graphic xmlns:a="http://schemas.openxmlformats.org/drawingml/2006/main">
+              <a:graphicData uri="http://schemas.openxmlformats.org/drawingml/2006/picture">
+                <pic:pic xmlns:pic="http://schemas.openxmlformats.org/drawingml/2006/picture">
+                  <pic:nvPicPr>
+                    <pic:cNvPr id="264" name="Imagen 264" descr="Captura de pantalla de computadora&#10;&#10;Descripción generada automáticamente"/>
+                    <pic:cNvPicPr/>
+                  </pic:nvPicPr>
+                  <pic:blipFill rotWithShape="1">
+                    <a:blip r:embed="rId31"/>
+                    <a:srcRect l="70977" t="21461" r="23718" b="75312"/>
+                    <a:stretch/>
+                  </pic:blipFill>
+                  <pic:spPr bwMode="auto">
+                    <a:xfrm>
+                      <a:off x="0" y="0"/>
+                      <a:ext cx="653660" cy="223737"/>
+                    </a:xfrm>
+                    <a:prstGeom prst="rect">
+                      <a:avLst/>
+                    </a:prstGeom>
+                    <a:ln>
+                      <a:noFill/>
+                    </a:ln>
+                    <a:extLst>
+                      <a:ext uri="{53640926-AAD7-44D8-BBD7-CCE9431645EC}">
+                        <a14:shadowObscured xmlns:a14="http://schemas.microsoft.com/office/drawing/2010/main"/>
+                      </a:ext>
+                    </a:extLst>
+                  </pic:spPr>
+                </pic:pic>
+              </a:graphicData>
+            </a:graphic>
+          </wp:inline>
+        </w:drawing>
+      </w:r>
+      <w:r>
+        <w:rPr>
+          <w:lang w:val="es-CO"/>
+        </w:rPr>
+        <w:t xml:space="preserve"> y luego de esto ingresamos la llave pública en el cuadro que se muestra a continuación, para posterior a eso seleccionar “add SSH key”</w:t>
+      </w:r>
+      <w:r>
+        <w:rPr>
+          <w:lang w:val="es-CO"/>
+        </w:rPr>
+        <w:t>.</w:t>
+      </w:r>
+      <w:r>
+        <w:rPr>
+          <w:noProof/>
+        </w:rPr>
+        <w:t xml:space="preserve"> </w:t>
+      </w:r>
+      <w:r>
+        <w:rPr>
+          <w:noProof/>
+        </w:rPr>
+        <w:drawing>
+          <wp:inline distT="0" distB="0" distL="0" distR="0" wp14:anchorId="1338787D" wp14:editId="58CB822A">
+            <wp:extent cx="2982819" cy="1170208"/>
+            <wp:effectExtent l="0" t="0" r="8255" b="0"/>
+            <wp:docPr id="265" name="Imagen 265" descr="Captura de pantalla de computadora&#10;&#10;Descripción generada automáticamente"/>
+            <wp:cNvGraphicFramePr>
+              <a:graphicFrameLocks xmlns:a="http://schemas.openxmlformats.org/drawingml/2006/main" noChangeAspect="1"/>
+            </wp:cNvGraphicFramePr>
+            <a:graphic xmlns:a="http://schemas.openxmlformats.org/drawingml/2006/main">
+              <a:graphicData uri="http://schemas.openxmlformats.org/drawingml/2006/picture">
+                <pic:pic xmlns:pic="http://schemas.openxmlformats.org/drawingml/2006/picture">
+                  <pic:nvPicPr>
+                    <pic:cNvPr id="265" name="Imagen 265" descr="Captura de pantalla de computadora&#10;&#10;Descripción generada automáticamente"/>
+                    <pic:cNvPicPr/>
+                  </pic:nvPicPr>
+                  <pic:blipFill rotWithShape="1">
+                    <a:blip r:embed="rId32"/>
+                    <a:srcRect l="24915" t="25473" r="19819" b="35986"/>
+                    <a:stretch/>
+                  </pic:blipFill>
+                  <pic:spPr bwMode="auto">
+                    <a:xfrm>
+                      <a:off x="0" y="0"/>
+                      <a:ext cx="2984371" cy="1170817"/>
+                    </a:xfrm>
+                    <a:prstGeom prst="rect">
+                      <a:avLst/>
+                    </a:prstGeom>
+                    <a:ln>
+                      <a:noFill/>
+                    </a:ln>
+                    <a:extLst>
+                      <a:ext uri="{53640926-AAD7-44D8-BBD7-CCE9431645EC}">
+                        <a14:shadowObscured xmlns:a14="http://schemas.microsoft.com/office/drawing/2010/main"/>
+                      </a:ext>
+                    </a:extLst>
+                  </pic:spPr>
+                </pic:pic>
+              </a:graphicData>
+            </a:graphic>
+          </wp:inline>
+        </w:drawing>
+      </w:r>
+    </w:p>
+    <w:p>
+      <w:pPr>
+        <w:rPr>
+          <w:lang w:val="es-CO"/>
+        </w:rPr>
+      </w:pPr>
+      <w:r>
+        <w:rPr>
+          <w:lang w:val="es-CO"/>
+        </w:rPr>
+        <w:t>esto te solicitará la contraseña, pero una vez ingreses la información correcta, vas a poder observar que se ha adicionado la llave pública sin inconvenientes.</w:t>
+      </w:r>
+    </w:p>
+    <w:p>
+      <w:pPr>
+        <w:rPr>
+          <w:lang w:val="es-CO"/>
+        </w:rPr>
+      </w:pPr>
+      <w:r>
+        <w:rPr>
+          <w:noProof/>
+        </w:rPr>
+        <w:drawing>
+          <wp:inline distT="0" distB="0" distL="0" distR="0" wp14:anchorId="4CA58B8E" wp14:editId="287B8F2A">
+            <wp:extent cx="2995226" cy="1008292"/>
+            <wp:effectExtent l="0" t="0" r="0" b="1905"/>
+            <wp:docPr id="266" name="Imagen 266" descr="Captura de pantalla de computadora&#10;&#10;Descripción generada automáticamente"/>
+            <wp:cNvGraphicFramePr>
+              <a:graphicFrameLocks xmlns:a="http://schemas.openxmlformats.org/drawingml/2006/main" noChangeAspect="1"/>
+            </wp:cNvGraphicFramePr>
+            <a:graphic xmlns:a="http://schemas.openxmlformats.org/drawingml/2006/main">
+              <a:graphicData uri="http://schemas.openxmlformats.org/drawingml/2006/picture">
+                <pic:pic xmlns:pic="http://schemas.openxmlformats.org/drawingml/2006/picture">
+                  <pic:nvPicPr>
+                    <pic:cNvPr id="266" name="Imagen 266" descr="Captura de pantalla de computadora&#10;&#10;Descripción generada automáticamente"/>
+                    <pic:cNvPicPr/>
+                  </pic:nvPicPr>
+                  <pic:blipFill rotWithShape="1">
+                    <a:blip r:embed="rId33"/>
+                    <a:srcRect l="22322" t="13489" r="22151" b="53283"/>
+                    <a:stretch/>
+                  </pic:blipFill>
+                  <pic:spPr bwMode="auto">
+                    <a:xfrm>
+                      <a:off x="0" y="0"/>
+                      <a:ext cx="2998496" cy="1009393"/>
+                    </a:xfrm>
+                    <a:prstGeom prst="rect">
+                      <a:avLst/>
+                    </a:prstGeom>
+                    <a:ln>
+                      <a:noFill/>
+                    </a:ln>
+                    <a:extLst>
+                      <a:ext uri="{53640926-AAD7-44D8-BBD7-CCE9431645EC}">
+                        <a14:shadowObscured xmlns:a14="http://schemas.microsoft.com/office/drawing/2010/main"/>
+                      </a:ext>
+                    </a:extLst>
+                  </pic:spPr>
+                </pic:pic>
+              </a:graphicData>
+            </a:graphic>
+          </wp:inline>
+        </w:drawing>
+      </w:r>
+    </w:p>
+    <w:p>
+      <w:pPr>
+        <w:rPr>
+          <w:lang w:val="es-CO"/>
+        </w:rPr>
+      </w:pPr>
+      <w:r>
+        <w:rPr>
+          <w:lang w:val="es-CO"/>
+        </w:rPr>
+        <w:lastRenderedPageBreak/>
+        <w:t>Ahora podemos actualizar la URL que guardamos en nuestro repositorio remoto, solo que, en vez de guardar la URL con HTTPS, vamos a usar la URL con SSH:</w:t>
+      </w:r>
+    </w:p>
+    <w:p>
+      <w:pPr>
+        <w:rPr>
+          <w:lang w:val="es-CO"/>
+        </w:rPr>
+      </w:pPr>
+      <w:r>
+        <w:rPr>
+          <w:lang w:val="es-CO"/>
+        </w:rPr>
+        <w:t xml:space="preserve">Para esto ingresamos a nuestros repositorios, y en el que vamos a utilizar buscamos la opción de clonar y dentro de </w:t>
+      </w:r>
+      <w:proofErr w:type="gramStart"/>
+      <w:r>
+        <w:rPr>
+          <w:lang w:val="es-CO"/>
+        </w:rPr>
+        <w:t>esta  la</w:t>
+      </w:r>
+      <w:proofErr w:type="gramEnd"/>
+      <w:r>
+        <w:rPr>
+          <w:lang w:val="es-CO"/>
+        </w:rPr>
+        <w:t xml:space="preserve"> opción de ssh. </w:t>
+      </w:r>
+      <w:r>
+        <w:rPr>
+          <w:lang w:val="es-CO"/>
+        </w:rPr>
+        <w:br/>
+      </w:r>
+      <w:r>
+        <w:rPr>
+          <w:lang w:val="es-CO"/>
+        </w:rPr>
+        <w:br/>
+      </w:r>
+      <w:r>
+        <w:rPr>
+          <w:noProof/>
+        </w:rPr>
+        <w:drawing>
+          <wp:inline distT="0" distB="0" distL="0" distR="0" wp14:anchorId="4CF569EF" wp14:editId="2641211B">
+            <wp:extent cx="5498275" cy="2491950"/>
+            <wp:effectExtent l="0" t="0" r="7620" b="3810"/>
+            <wp:docPr id="267" name="Imagen 267" descr="Captura de pantalla de computadora&#10;&#10;Descripción generada automáticamente"/>
+            <wp:cNvGraphicFramePr>
+              <a:graphicFrameLocks xmlns:a="http://schemas.openxmlformats.org/drawingml/2006/main" noChangeAspect="1"/>
+            </wp:cNvGraphicFramePr>
+            <a:graphic xmlns:a="http://schemas.openxmlformats.org/drawingml/2006/main">
+              <a:graphicData uri="http://schemas.openxmlformats.org/drawingml/2006/picture">
+                <pic:pic xmlns:pic="http://schemas.openxmlformats.org/drawingml/2006/picture">
+                  <pic:nvPicPr>
+                    <pic:cNvPr id="267" name="Imagen 267" descr="Captura de pantalla de computadora&#10;&#10;Descripción generada automáticamente"/>
+                    <pic:cNvPicPr/>
+                  </pic:nvPicPr>
+                  <pic:blipFill rotWithShape="1">
+                    <a:blip r:embed="rId34"/>
+                    <a:srcRect l="3081" t="7039" r="33116" b="41559"/>
+                    <a:stretch/>
+                  </pic:blipFill>
+                  <pic:spPr bwMode="auto">
+                    <a:xfrm>
+                      <a:off x="0" y="0"/>
+                      <a:ext cx="5515224" cy="2499632"/>
+                    </a:xfrm>
+                    <a:prstGeom prst="rect">
+                      <a:avLst/>
+                    </a:prstGeom>
+                    <a:ln>
+                      <a:noFill/>
+                    </a:ln>
+                    <a:extLst>
+                      <a:ext uri="{53640926-AAD7-44D8-BBD7-CCE9431645EC}">
+                        <a14:shadowObscured xmlns:a14="http://schemas.microsoft.com/office/drawing/2010/main"/>
+                      </a:ext>
+                    </a:extLst>
+                  </pic:spPr>
+                </pic:pic>
+              </a:graphicData>
+            </a:graphic>
+          </wp:inline>
+        </w:drawing>
+      </w:r>
+    </w:p>
+    <w:p>
+      <w:pPr>
+        <w:rPr>
+          <w:lang w:val="es-CO"/>
+        </w:rPr>
+      </w:pPr>
+      <w:r>
+        <w:rPr>
+          <w:lang w:val="es-CO"/>
+        </w:rPr>
+        <w:t>git remote set-url origin url-ssh-del-repositorio-en-github</w:t>
+      </w:r>
+    </w:p>
+    <w:p>
+      <w:pPr>
+        <w:rPr>
+          <w:lang w:val="es-CO"/>
+        </w:rPr>
+      </w:pPr>
+    </w:p>
+    <w:p>
+      <w:pPr>
+        <w:rPr>
+          <w:lang w:val="es-CO"/>
+        </w:rPr>
+      </w:pPr>
     </w:p>
     <w:sectPr>
       <w:pgSz w:w="11906" w:h="16838"/>

</xml_diff>

<commit_message>
smantilla-GIT-MSJ: actualización y adićión tags.
</commit_message>
<xml_diff>
--- a/GIT/Llaves pùblicas y privadas/Llaves públicas y privadas.docx
+++ b/GIT/Llaves pùblicas y privadas/Llaves públicas y privadas.docx
@@ -112,7 +112,7 @@
           </mc:Choice>
           <mc:Fallback>
             <w:pict>
-              <v:oval w14:anchorId="35BF0407" id="Elipse 23" o:spid="_x0000_s1026" style="position:absolute;margin-left:23.7pt;margin-top:156.4pt;width:21.75pt;height:18.75pt;z-index:251672576;visibility:visible;mso-wrap-style:square;mso-wrap-distance-left:9pt;mso-wrap-distance-top:0;mso-wrap-distance-right:9pt;mso-wrap-distance-bottom:0;mso-position-horizontal:absolute;mso-position-horizontal-relative:text;mso-position-vertical:absolute;mso-position-vertical-relative:text;v-text-anchor:middle" o:gfxdata="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" fillcolor="#92d050" strokecolor="#1f3763 [1604]" strokeweight="1pt">
+              <v:oval w14:anchorId="0DAFC078" id="Elipse 23" o:spid="_x0000_s1026" style="position:absolute;margin-left:23.7pt;margin-top:156.4pt;width:21.75pt;height:18.75pt;z-index:251672576;visibility:visible;mso-wrap-style:square;mso-wrap-distance-left:9pt;mso-wrap-distance-top:0;mso-wrap-distance-right:9pt;mso-wrap-distance-bottom:0;mso-position-horizontal:absolute;mso-position-horizontal-relative:text;mso-position-vertical:absolute;mso-position-vertical-relative:text;v-text-anchor:middle" o:gfxdata="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" fillcolor="#92d050" strokecolor="#1f3763 [1604]" strokeweight="1pt">
                 <v:stroke joinstyle="miter"/>
               </v:oval>
             </w:pict>
@@ -185,7 +185,7 @@
           </mc:Choice>
           <mc:Fallback>
             <w:pict>
-              <v:oval w14:anchorId="2E07D62E" id="Elipse 24" o:spid="_x0000_s1026" style="position:absolute;margin-left:205.2pt;margin-top:159.4pt;width:21.75pt;height:18.75pt;z-index:251674624;visibility:visible;mso-wrap-style:square;mso-wrap-distance-left:9pt;mso-wrap-distance-top:0;mso-wrap-distance-right:9pt;mso-wrap-distance-bottom:0;mso-position-horizontal:absolute;mso-position-horizontal-relative:text;mso-position-vertical:absolute;mso-position-vertical-relative:text;v-text-anchor:middle" o:gfxdata="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" fillcolor="red" strokecolor="#1f3763 [1604]" strokeweight="1pt">
+              <v:oval w14:anchorId="5338C373" id="Elipse 24" o:spid="_x0000_s1026" style="position:absolute;margin-left:205.2pt;margin-top:159.4pt;width:21.75pt;height:18.75pt;z-index:251674624;visibility:visible;mso-wrap-style:square;mso-wrap-distance-left:9pt;mso-wrap-distance-top:0;mso-wrap-distance-right:9pt;mso-wrap-distance-bottom:0;mso-position-horizontal:absolute;mso-position-horizontal-relative:text;mso-position-vertical:absolute;mso-position-vertical-relative:text;v-text-anchor:middle" o:gfxdata="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" fillcolor="red" strokecolor="#1f3763 [1604]" strokeweight="1pt">
                 <v:stroke joinstyle="miter"/>
               </v:oval>
             </w:pict>
@@ -214,7 +214,7 @@
                     </pic:cNvPicPr>
                   </pic:nvPicPr>
                   <pic:blipFill>
-                    <a:blip r:embed="rId4">
+                    <a:blip r:embed="rId5">
                       <a:extLst>
                         <a:ext uri="{28A0092B-C50C-407E-A947-70E740481C1C}">
                           <a14:useLocalDpi xmlns:a14="http://schemas.microsoft.com/office/drawing/2010/main" val="0"/>
@@ -264,7 +264,7 @@
                     </pic:cNvPicPr>
                   </pic:nvPicPr>
                   <pic:blipFill>
-                    <a:blip r:embed="rId4">
+                    <a:blip r:embed="rId5">
                       <a:extLst>
                         <a:ext uri="{28A0092B-C50C-407E-A947-70E740481C1C}">
                           <a14:useLocalDpi xmlns:a14="http://schemas.microsoft.com/office/drawing/2010/main" val="0"/>
@@ -369,7 +369,7 @@
           </mc:Choice>
           <mc:Fallback>
             <w:pict>
-              <v:oval w14:anchorId="2C81BB92" id="Elipse 28" o:spid="_x0000_s1026" style="position:absolute;margin-left:231.65pt;margin-top:14pt;width:7.85pt;height:6.75pt;z-index:251680768;visibility:visible;mso-wrap-style:square;mso-width-percent:0;mso-height-percent:0;mso-wrap-distance-left:9pt;mso-wrap-distance-top:0;mso-wrap-distance-right:9pt;mso-wrap-distance-bottom:0;mso-position-horizontal:absolute;mso-position-horizontal-relative:text;mso-position-vertical:absolute;mso-position-vertical-relative:text;mso-width-percent:0;mso-height-percent:0;mso-width-relative:margin;mso-height-relative:margin;v-text-anchor:middle" o:gfxdata="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" fillcolor="red" strokecolor="#1f3763 [1604]" strokeweight="1pt">
+              <v:oval w14:anchorId="54CF5B69" id="Elipse 28" o:spid="_x0000_s1026" style="position:absolute;margin-left:231.65pt;margin-top:14pt;width:7.85pt;height:6.75pt;z-index:251680768;visibility:visible;mso-wrap-style:square;mso-width-percent:0;mso-height-percent:0;mso-wrap-distance-left:9pt;mso-wrap-distance-top:0;mso-wrap-distance-right:9pt;mso-wrap-distance-bottom:0;mso-position-horizontal:absolute;mso-position-horizontal-relative:text;mso-position-vertical:absolute;mso-position-vertical-relative:text;mso-width-percent:0;mso-height-percent:0;mso-width-relative:margin;mso-height-relative:margin;v-text-anchor:middle" o:gfxdata="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" fillcolor="red" strokecolor="#1f3763 [1604]" strokeweight="1pt">
                 <v:stroke joinstyle="miter"/>
               </v:oval>
             </w:pict>
@@ -445,7 +445,7 @@
           </mc:Choice>
           <mc:Fallback>
             <w:pict>
-              <v:oval w14:anchorId="7E14A73B" id="Elipse 27" o:spid="_x0000_s1026" style="position:absolute;margin-left:135.9pt;margin-top:128.8pt;width:7.85pt;height:7pt;flip:y;z-index:251679744;visibility:visible;mso-wrap-style:square;mso-width-percent:0;mso-height-percent:0;mso-wrap-distance-left:9pt;mso-wrap-distance-top:0;mso-wrap-distance-right:9pt;mso-wrap-distance-bottom:0;mso-position-horizontal:absolute;mso-position-horizontal-relative:text;mso-position-vertical:absolute;mso-position-vertical-relative:text;mso-width-percent:0;mso-height-percent:0;mso-width-relative:margin;mso-height-relative:margin;v-text-anchor:middle" o:gfxdata="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" fillcolor="#92d050" strokecolor="#1f3763 [1604]" strokeweight="1pt">
+              <v:oval w14:anchorId="7BA2A984" id="Elipse 27" o:spid="_x0000_s1026" style="position:absolute;margin-left:135.9pt;margin-top:128.8pt;width:7.85pt;height:7pt;flip:y;z-index:251679744;visibility:visible;mso-wrap-style:square;mso-width-percent:0;mso-height-percent:0;mso-wrap-distance-left:9pt;mso-wrap-distance-top:0;mso-wrap-distance-right:9pt;mso-wrap-distance-bottom:0;mso-position-horizontal:absolute;mso-position-horizontal-relative:text;mso-position-vertical:absolute;mso-position-vertical-relative:text;mso-width-percent:0;mso-height-percent:0;mso-width-relative:margin;mso-height-relative:margin;v-text-anchor:middle" o:gfxdata="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" fillcolor="#92d050" strokecolor="#1f3763 [1604]" strokeweight="1pt">
                 <v:stroke joinstyle="miter"/>
               </v:oval>
             </w:pict>
@@ -518,7 +518,7 @@
           </mc:Choice>
           <mc:Fallback>
             <w:pict>
-              <v:oval w14:anchorId="119DE920" id="Elipse 25" o:spid="_x0000_s1026" style="position:absolute;margin-left:64.95pt;margin-top:77.3pt;width:21.75pt;height:19.5pt;flip:y;z-index:251676672;visibility:visible;mso-wrap-style:square;mso-height-percent:0;mso-wrap-distance-left:9pt;mso-wrap-distance-top:0;mso-wrap-distance-right:9pt;mso-wrap-distance-bottom:0;mso-position-horizontal:absolute;mso-position-horizontal-relative:text;mso-position-vertical:absolute;mso-position-vertical-relative:text;mso-height-percent:0;mso-height-relative:margin;v-text-anchor:middle" o:gfxdata="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" fillcolor="#92d050" strokecolor="#1f3763 [1604]" strokeweight="1pt">
+              <v:oval w14:anchorId="4D2E3C33" id="Elipse 25" o:spid="_x0000_s1026" style="position:absolute;margin-left:64.95pt;margin-top:77.3pt;width:21.75pt;height:19.5pt;flip:y;z-index:251676672;visibility:visible;mso-wrap-style:square;mso-height-percent:0;mso-wrap-distance-left:9pt;mso-wrap-distance-top:0;mso-wrap-distance-right:9pt;mso-wrap-distance-bottom:0;mso-position-horizontal:absolute;mso-position-horizontal-relative:text;mso-position-vertical:absolute;mso-position-vertical-relative:text;mso-height-percent:0;mso-height-relative:margin;v-text-anchor:middle" o:gfxdata="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" fillcolor="#92d050" strokecolor="#1f3763 [1604]" strokeweight="1pt">
                 <v:stroke joinstyle="miter"/>
               </v:oval>
             </w:pict>
@@ -588,7 +588,7 @@
           </mc:Choice>
           <mc:Fallback>
             <w:pict>
-              <v:oval w14:anchorId="76D8FBD4" id="Elipse 26" o:spid="_x0000_s1026" style="position:absolute;margin-left:297.75pt;margin-top:77.6pt;width:21.75pt;height:18.75pt;z-index:251677696;visibility:visible;mso-wrap-style:square;mso-wrap-distance-left:9pt;mso-wrap-distance-top:0;mso-wrap-distance-right:9pt;mso-wrap-distance-bottom:0;mso-position-horizontal:absolute;mso-position-horizontal-relative:text;mso-position-vertical:absolute;mso-position-vertical-relative:text;v-text-anchor:middle" o:gfxdata="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" fillcolor="red" strokecolor="#1f3763 [1604]" strokeweight="1pt">
+              <v:oval w14:anchorId="72EAAF06" id="Elipse 26" o:spid="_x0000_s1026" style="position:absolute;margin-left:297.75pt;margin-top:77.6pt;width:21.75pt;height:18.75pt;z-index:251677696;visibility:visible;mso-wrap-style:square;mso-wrap-distance-left:9pt;mso-wrap-distance-top:0;mso-wrap-distance-right:9pt;mso-wrap-distance-bottom:0;mso-position-horizontal:absolute;mso-position-horizontal-relative:text;mso-position-vertical:absolute;mso-position-vertical-relative:text;v-text-anchor:middle" o:gfxdata="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" fillcolor="red" strokecolor="#1f3763 [1604]" strokeweight="1pt">
                 <v:stroke joinstyle="miter"/>
               </v:oval>
             </w:pict>
@@ -617,7 +617,7 @@
                     </pic:cNvPicPr>
                   </pic:nvPicPr>
                   <pic:blipFill>
-                    <a:blip r:embed="rId5">
+                    <a:blip r:embed="rId6">
                       <a:extLst>
                         <a:ext uri="{28A0092B-C50C-407E-A947-70E740481C1C}">
                           <a14:useLocalDpi xmlns:a14="http://schemas.microsoft.com/office/drawing/2010/main" val="0"/>
@@ -676,7 +676,7 @@
                     </pic:cNvPicPr>
                   </pic:nvPicPr>
                   <pic:blipFill>
-                    <a:blip r:embed="rId6">
+                    <a:blip r:embed="rId7">
                       <a:extLst>
                         <a:ext uri="{28A0092B-C50C-407E-A947-70E740481C1C}">
                           <a14:useLocalDpi xmlns:a14="http://schemas.microsoft.com/office/drawing/2010/main" val="0"/>
@@ -775,7 +775,7 @@
           </mc:Choice>
           <mc:Fallback>
             <w:pict>
-              <v:shapetype w14:anchorId="07119B1D" id="_x0000_t102" coordsize="21600,21600" o:spt="102" adj="12960,19440,14400" path="ar,0@23@3@22,,0@4,0@15@23@1,0@7@2@13l@2@14@22@8@2@12wa,0@23@3@2@11@26@17,0@15@23@1@26@17@22@15xear,0@23@3,0@4@26@17nfe">
+              <v:shapetype w14:anchorId="13D7F4DF" id="_x0000_t102" coordsize="21600,21600" o:spt="102" adj="12960,19440,14400" path="ar,0@23@3@22,,0@4,0@15@23@1,0@7@2@13l@2@14@22@8@2@12wa,0@23@3@2@11@26@17,0@15@23@1@26@17@22@15xear,0@23@3,0@4@26@17nfe">
                 <v:stroke joinstyle="miter"/>
                 <v:formulas>
                   <v:f eqn="val #0"/>
@@ -868,7 +868,7 @@
                     </pic:cNvPicPr>
                   </pic:nvPicPr>
                   <pic:blipFill>
-                    <a:blip r:embed="rId7">
+                    <a:blip r:embed="rId8">
                       <a:extLst>
                         <a:ext uri="{28A0092B-C50C-407E-A947-70E740481C1C}">
                           <a14:useLocalDpi xmlns:a14="http://schemas.microsoft.com/office/drawing/2010/main" val="0"/>
@@ -953,13 +953,13 @@
                             </pic:cNvPicPr>
                           </pic:nvPicPr>
                           <pic:blipFill>
-                            <a:blip r:embed="rId8" cstate="print">
+                            <a:blip r:embed="rId9" cstate="print">
                               <a:extLst>
                                 <a:ext uri="{28A0092B-C50C-407E-A947-70E740481C1C}">
                                   <a14:useLocalDpi xmlns:a14="http://schemas.microsoft.com/office/drawing/2010/main" val="0"/>
                                 </a:ext>
                                 <a:ext uri="{96DAC541-7B7A-43D3-8B79-37D633B846F1}">
-                                  <asvg:svgBlip xmlns:asvg="http://schemas.microsoft.com/office/drawing/2016/SVG/main" r:embed="rId9"/>
+                                  <asvg:svgBlip xmlns:asvg="http://schemas.microsoft.com/office/drawing/2016/SVG/main" r:embed="rId10"/>
                                 </a:ext>
                               </a:extLst>
                             </a:blip>
@@ -985,13 +985,13 @@
                             </pic:cNvPicPr>
                           </pic:nvPicPr>
                           <pic:blipFill>
-                            <a:blip r:embed="rId10" cstate="print">
+                            <a:blip r:embed="rId11" cstate="print">
                               <a:extLst>
                                 <a:ext uri="{28A0092B-C50C-407E-A947-70E740481C1C}">
                                   <a14:useLocalDpi xmlns:a14="http://schemas.microsoft.com/office/drawing/2010/main" val="0"/>
                                 </a:ext>
                                 <a:ext uri="{96DAC541-7B7A-43D3-8B79-37D633B846F1}">
-                                  <asvg:svgBlip xmlns:asvg="http://schemas.microsoft.com/office/drawing/2016/SVG/main" r:embed="rId11"/>
+                                  <asvg:svgBlip xmlns:asvg="http://schemas.microsoft.com/office/drawing/2016/SVG/main" r:embed="rId12"/>
                                 </a:ext>
                               </a:extLst>
                             </a:blip>
@@ -1100,7 +1100,7 @@
           </mc:Choice>
           <mc:Fallback>
             <w:pict>
-              <v:group w14:anchorId="132DCD04" id="Grupo 204" o:spid="_x0000_s1026" style="position:absolute;margin-left:173.7pt;margin-top:27.9pt;width:45.5pt;height:39.75pt;z-index:251709440;mso-width-relative:margin;mso-height-relative:margin" coordsize="8274,7226" o:gfxdata="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">
+              <v:group w14:anchorId="3D53B7B3" id="Grupo 204" o:spid="_x0000_s1026" style="position:absolute;margin-left:173.7pt;margin-top:27.9pt;width:45.5pt;height:39.75pt;z-index:251709440;mso-width-relative:margin;mso-height-relative:margin" coordsize="8274,7226" o:gfxdata="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">
                 <v:group id="Grupo 205" o:spid="_x0000_s1027" style="position:absolute;width:8274;height:7226" coordsize="8274,7226" o:gfxdata="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">
                   <v:shapetype id="_x0000_t75" coordsize="21600,21600" o:spt="75" o:preferrelative="t" path="m@4@5l@4@11@9@11@9@5xe" filled="f" stroked="f">
                     <v:stroke joinstyle="miter"/>
@@ -1122,10 +1122,10 @@
                     <o:lock v:ext="edit" aspectratio="t"/>
                   </v:shapetype>
                   <v:shape id="Gráfico 206" o:spid="_x0000_s1028" type="#_x0000_t75" alt="Bloquear con relleno sólido" style="position:absolute;left:2762;width:5512;height:5511;visibility:visible;mso-wrap-style:square" o:gfxdata="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">
-                    <v:imagedata r:id="rId12" o:title="Bloquear con relleno sólido"/>
+                    <v:imagedata r:id="rId13" o:title="Bloquear con relleno sólido"/>
                   </v:shape>
                   <v:shape id="Gráfico 207" o:spid="_x0000_s1029" type="#_x0000_t75" alt="Sobre con relleno sólido" style="position:absolute;top:1714;width:5511;height:5512;visibility:visible;mso-wrap-style:square" o:gfxdata="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">
-                    <v:imagedata r:id="rId13" o:title="Sobre con relleno sólido"/>
+                    <v:imagedata r:id="rId14" o:title="Sobre con relleno sólido"/>
                   </v:shape>
                   <v:oval id="Elipse 208" o:spid="_x0000_s1030" style="position:absolute;left:5238;top:3238;width:995;height:857;visibility:visible;mso-wrap-style:square;v-text-anchor:middle" o:gfxdata="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" fillcolor="red" strokecolor="#1f3763 [1604]" strokeweight="1pt">
                     <v:stroke joinstyle="miter"/>
@@ -1184,13 +1184,13 @@
                           </pic:cNvPicPr>
                         </pic:nvPicPr>
                         <pic:blipFill>
-                          <a:blip r:embed="rId14">
+                          <a:blip r:embed="rId15">
                             <a:extLst>
                               <a:ext uri="{28A0092B-C50C-407E-A947-70E740481C1C}">
                                 <a14:useLocalDpi xmlns:a14="http://schemas.microsoft.com/office/drawing/2010/main" val="0"/>
                               </a:ext>
                               <a:ext uri="{96DAC541-7B7A-43D3-8B79-37D633B846F1}">
-                                <asvg:svgBlip xmlns:asvg="http://schemas.microsoft.com/office/drawing/2016/SVG/main" r:embed="rId15"/>
+                                <asvg:svgBlip xmlns:asvg="http://schemas.microsoft.com/office/drawing/2016/SVG/main" r:embed="rId16"/>
                               </a:ext>
                             </a:extLst>
                           </a:blip>
@@ -1254,9 +1254,9 @@
           </mc:Choice>
           <mc:Fallback>
             <w:pict>
-              <v:group w14:anchorId="154C28A9" id="Grupo 213" o:spid="_x0000_s1026" style="position:absolute;margin-left:313.5pt;margin-top:.7pt;width:1in;height:1in;z-index:251713536" coordsize="9144,9144" o:gfxdata="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">
+              <v:group w14:anchorId="6C529D34" id="Grupo 213" o:spid="_x0000_s1026" style="position:absolute;margin-left:313.5pt;margin-top:.7pt;width:1in;height:1in;z-index:251713536" coordsize="9144,9144" o:gfxdata="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">
                 <v:shape id="Gráfico 214" o:spid="_x0000_s1027" type="#_x0000_t75" alt="Usuario contorno" style="position:absolute;width:9144;height:9144;visibility:visible;mso-wrap-style:square" o:gfxdata="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">
-                  <v:imagedata r:id="rId16" o:title="Usuario contorno"/>
+                  <v:imagedata r:id="rId17" o:title="Usuario contorno"/>
                 </v:shape>
                 <v:oval id="Elipse 215" o:spid="_x0000_s1028" style="position:absolute;left:3333;top:5715;width:2382;height:2381;visibility:visible;mso-wrap-style:square;v-text-anchor:middle" o:gfxdata="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" fillcolor="red" strokecolor="#1f3763 [1604]" strokeweight="1pt">
                   <v:stroke joinstyle="miter"/>
@@ -1306,13 +1306,13 @@
                           </pic:cNvPicPr>
                         </pic:nvPicPr>
                         <pic:blipFill>
-                          <a:blip r:embed="rId14">
+                          <a:blip r:embed="rId15">
                             <a:extLst>
                               <a:ext uri="{28A0092B-C50C-407E-A947-70E740481C1C}">
                                 <a14:useLocalDpi xmlns:a14="http://schemas.microsoft.com/office/drawing/2010/main" val="0"/>
                               </a:ext>
                               <a:ext uri="{96DAC541-7B7A-43D3-8B79-37D633B846F1}">
-                                <asvg:svgBlip xmlns:asvg="http://schemas.microsoft.com/office/drawing/2016/SVG/main" r:embed="rId15"/>
+                                <asvg:svgBlip xmlns:asvg="http://schemas.microsoft.com/office/drawing/2016/SVG/main" r:embed="rId16"/>
                               </a:ext>
                             </a:extLst>
                           </a:blip>
@@ -1376,9 +1376,9 @@
           </mc:Choice>
           <mc:Fallback>
             <w:pict>
-              <v:group w14:anchorId="452521FF" id="Grupo 210" o:spid="_x0000_s1026" style="position:absolute;margin-left:-12pt;margin-top:.7pt;width:1in;height:1in;z-index:251711488" coordsize="9144,9144" o:gfxdata="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">
+              <v:group w14:anchorId="5F0C0388" id="Grupo 210" o:spid="_x0000_s1026" style="position:absolute;margin-left:-12pt;margin-top:.7pt;width:1in;height:1in;z-index:251711488" coordsize="9144,9144" o:gfxdata="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">
                 <v:shape id="Gráfico 211" o:spid="_x0000_s1027" type="#_x0000_t75" alt="Usuario contorno" style="position:absolute;width:9144;height:9144;visibility:visible;mso-wrap-style:square" o:gfxdata="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">
-                  <v:imagedata r:id="rId16" o:title="Usuario contorno"/>
+                  <v:imagedata r:id="rId17" o:title="Usuario contorno"/>
                 </v:shape>
                 <v:oval id="Elipse 212" o:spid="_x0000_s1028" style="position:absolute;left:3238;top:5524;width:2515;height:2318;flip:y;visibility:visible;mso-wrap-style:square;v-text-anchor:middle" o:gfxdata="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" fillcolor="#92d050" strokecolor="#1f3763 [1604]" strokeweight="1pt">
                   <v:stroke joinstyle="miter"/>
@@ -1452,13 +1452,13 @@
                               </pic:cNvPicPr>
                             </pic:nvPicPr>
                             <pic:blipFill>
-                              <a:blip r:embed="rId17">
+                              <a:blip r:embed="rId18">
                                 <a:extLst>
                                   <a:ext uri="{28A0092B-C50C-407E-A947-70E740481C1C}">
                                     <a14:useLocalDpi xmlns:a14="http://schemas.microsoft.com/office/drawing/2010/main" val="0"/>
                                   </a:ext>
                                   <a:ext uri="{96DAC541-7B7A-43D3-8B79-37D633B846F1}">
-                                    <asvg:svgBlip xmlns:asvg="http://schemas.microsoft.com/office/drawing/2016/SVG/main" r:embed="rId18"/>
+                                    <asvg:svgBlip xmlns:asvg="http://schemas.microsoft.com/office/drawing/2016/SVG/main" r:embed="rId19"/>
                                   </a:ext>
                                 </a:extLst>
                               </a:blip>
@@ -1587,13 +1587,13 @@
                               </pic:cNvPicPr>
                             </pic:nvPicPr>
                             <pic:blipFill>
-                              <a:blip r:embed="rId8">
+                              <a:blip r:embed="rId9">
                                 <a:extLst>
                                   <a:ext uri="{28A0092B-C50C-407E-A947-70E740481C1C}">
                                     <a14:useLocalDpi xmlns:a14="http://schemas.microsoft.com/office/drawing/2010/main" val="0"/>
                                   </a:ext>
                                   <a:ext uri="{96DAC541-7B7A-43D3-8B79-37D633B846F1}">
-                                    <asvg:svgBlip xmlns:asvg="http://schemas.microsoft.com/office/drawing/2016/SVG/main" r:embed="rId9"/>
+                                    <asvg:svgBlip xmlns:asvg="http://schemas.microsoft.com/office/drawing/2016/SVG/main" r:embed="rId10"/>
                                   </a:ext>
                                 </a:extLst>
                               </a:blip>
@@ -1619,13 +1619,13 @@
                               </pic:cNvPicPr>
                             </pic:nvPicPr>
                             <pic:blipFill>
-                              <a:blip r:embed="rId10">
+                              <a:blip r:embed="rId11">
                                 <a:extLst>
                                   <a:ext uri="{28A0092B-C50C-407E-A947-70E740481C1C}">
                                     <a14:useLocalDpi xmlns:a14="http://schemas.microsoft.com/office/drawing/2010/main" val="0"/>
                                   </a:ext>
                                   <a:ext uri="{96DAC541-7B7A-43D3-8B79-37D633B846F1}">
-                                    <asvg:svgBlip xmlns:asvg="http://schemas.microsoft.com/office/drawing/2016/SVG/main" r:embed="rId11"/>
+                                    <asvg:svgBlip xmlns:asvg="http://schemas.microsoft.com/office/drawing/2016/SVG/main" r:embed="rId12"/>
                                   </a:ext>
                                 </a:extLst>
                               </a:blip>
@@ -1848,13 +1848,13 @@
                             </pic:cNvPicPr>
                           </pic:nvPicPr>
                           <pic:blipFill>
-                            <a:blip r:embed="rId19">
+                            <a:blip r:embed="rId20">
                               <a:extLst>
                                 <a:ext uri="{28A0092B-C50C-407E-A947-70E740481C1C}">
                                   <a14:useLocalDpi xmlns:a14="http://schemas.microsoft.com/office/drawing/2010/main" val="0"/>
                                 </a:ext>
                                 <a:ext uri="{96DAC541-7B7A-43D3-8B79-37D633B846F1}">
-                                  <asvg:svgBlip xmlns:asvg="http://schemas.microsoft.com/office/drawing/2016/SVG/main" r:embed="rId20"/>
+                                  <asvg:svgBlip xmlns:asvg="http://schemas.microsoft.com/office/drawing/2016/SVG/main" r:embed="rId21"/>
                                 </a:ext>
                               </a:extLst>
                             </a:blip>
@@ -1885,7 +1885,7 @@
                 <v:group id="Grupo 242" o:spid="_x0000_s1027" style="position:absolute;left:13049;width:10382;height:11195" coordsize="10382,11195" o:gfxdata="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">
                   <v:group id="Grupo 41" o:spid="_x0000_s1028" style="position:absolute;width:10382;height:11195" coordsize="10382,11195" o:gfxdata="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">
                     <v:shape id="Gráfico 17" o:spid="_x0000_s1029" type="#_x0000_t75" alt="Clave con relleno sólido" style="position:absolute;left:762;width:9144;height:9144;visibility:visible;mso-wrap-style:square" o:gfxdata="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">
-                      <v:imagedata r:id="rId21" o:title="Clave con relleno sólido"/>
+                      <v:imagedata r:id="rId22" o:title="Clave con relleno sólido"/>
                     </v:shape>
                     <v:shapetype id="_x0000_t202" coordsize="21600,21600" o:spt="202" path="m,l,21600r21600,l21600,xe">
                       <v:stroke joinstyle="miter"/>
@@ -1913,10 +1913,10 @@
                 <v:group id="Grupo 244" o:spid="_x0000_s1032" style="position:absolute;top:2286;width:8274;height:7226" coordsize="8274,7226" o:gfxdata="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">
                   <v:group id="Grupo 245" o:spid="_x0000_s1033" style="position:absolute;width:8274;height:7226" coordsize="8274,7226" o:gfxdata="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">
                     <v:shape id="Gráfico 246" o:spid="_x0000_s1034" type="#_x0000_t75" alt="Bloquear con relleno sólido" style="position:absolute;left:2762;width:5512;height:5511;visibility:visible;mso-wrap-style:square" o:gfxdata="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">
-                      <v:imagedata r:id="rId12" o:title="Bloquear con relleno sólido"/>
+                      <v:imagedata r:id="rId13" o:title="Bloquear con relleno sólido"/>
                     </v:shape>
                     <v:shape id="Gráfico 247" o:spid="_x0000_s1035" type="#_x0000_t75" alt="Sobre con relleno sólido" style="position:absolute;top:1714;width:5511;height:5512;visibility:visible;mso-wrap-style:square" o:gfxdata="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">
-                      <v:imagedata r:id="rId13" o:title="Sobre con relleno sólido"/>
+                      <v:imagedata r:id="rId14" o:title="Sobre con relleno sólido"/>
                     </v:shape>
                     <v:oval id="Elipse 248" o:spid="_x0000_s1036" style="position:absolute;left:5238;top:3238;width:995;height:857;visibility:visible;mso-wrap-style:square;v-text-anchor:middle" o:gfxdata="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" fillcolor="red" strokecolor="#1f3763 [1604]" strokeweight="1pt">
                       <v:stroke joinstyle="miter"/>
@@ -1955,7 +1955,7 @@
                     <v:stroke joinstyle="miter"/>
                   </v:oval>
                   <v:shape id="Gráfico 252" o:spid="_x0000_s1042" type="#_x0000_t75" alt="Correo electrónico con relleno sólido" style="position:absolute;width:6762;height:6762;visibility:visible;mso-wrap-style:square" o:gfxdata="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">
-                    <v:imagedata r:id="rId22" o:title="Correo electrónico con relleno sólido"/>
+                    <v:imagedata r:id="rId23" o:title="Correo electrónico con relleno sólido"/>
                   </v:shape>
                 </v:group>
               </v:group>
@@ -1985,33 +1985,113 @@
     </w:p>
     <w:p>
       <w:r>
-        <w:t>SSH o Secure Shell: Es un protocolo de red que permite acceso remoto seguro a través de una conexión encriptada. Este método de autenticación requiere un passphrase (contraseña) o tambien puede funcionar sin passphrase sobre la clave.</w:t>
-      </w:r>
-    </w:p>
-    <w:p>
-      <w:r>
-        <w:t xml:space="preserve">$ git config -l: Muestra la configuración dentro de </w:t>
-      </w:r>
-      <w:proofErr w:type="gramStart"/>
-      <w:r>
-        <w:t>Git(</w:t>
-      </w:r>
-      <w:proofErr w:type="gramEnd"/>
-      <w:r>
-        <w:t>user y email), Este comando funciona por que Git esta instalado en todo el equipo local.</w:t>
-      </w:r>
-    </w:p>
-    <w:p>
-      <w:r>
-        <w:t xml:space="preserve">$ git config --global </w:t>
-      </w:r>
-      <w:proofErr w:type="gramStart"/>
+        <w:t xml:space="preserve">SSH o </w:t>
+      </w:r>
+      <w:proofErr w:type="spellStart"/>
+      <w:r>
+        <w:t>Secure</w:t>
+      </w:r>
+      <w:proofErr w:type="spellEnd"/>
+      <w:r>
+        <w:t xml:space="preserve"> Shell: Es un protocolo de red que permite acceso remoto seguro a través de una conexión encriptada. Este método de autenticación requiere un </w:t>
+      </w:r>
+      <w:proofErr w:type="spellStart"/>
+      <w:r>
+        <w:t>passphrase</w:t>
+      </w:r>
+      <w:proofErr w:type="spellEnd"/>
+      <w:r>
+        <w:t xml:space="preserve"> (contraseña) o </w:t>
+      </w:r>
+      <w:proofErr w:type="spellStart"/>
+      <w:r>
+        <w:t>tambien</w:t>
+      </w:r>
+      <w:proofErr w:type="spellEnd"/>
+      <w:r>
+        <w:t xml:space="preserve"> puede funcionar sin </w:t>
+      </w:r>
+      <w:proofErr w:type="spellStart"/>
+      <w:r>
+        <w:t>passphrase</w:t>
+      </w:r>
+      <w:proofErr w:type="spellEnd"/>
+      <w:r>
+        <w:t xml:space="preserve"> sobre la clave.</w:t>
+      </w:r>
+    </w:p>
+    <w:p>
+      <w:r>
+        <w:t xml:space="preserve">$ </w:t>
+      </w:r>
+      <w:proofErr w:type="spellStart"/>
+      <w:r>
+        <w:t>git</w:t>
+      </w:r>
+      <w:proofErr w:type="spellEnd"/>
+      <w:r>
+        <w:t xml:space="preserve"> </w:t>
+      </w:r>
+      <w:proofErr w:type="spellStart"/>
+      <w:r>
+        <w:t>config</w:t>
+      </w:r>
+      <w:proofErr w:type="spellEnd"/>
+      <w:r>
+        <w:t xml:space="preserve"> -l: Muestra la configuración dentro de Git(user y email), Este comando funciona </w:t>
+      </w:r>
+      <w:proofErr w:type="spellStart"/>
+      <w:r>
+        <w:t>por que</w:t>
+      </w:r>
+      <w:proofErr w:type="spellEnd"/>
+      <w:r>
+        <w:t xml:space="preserve"> Git </w:t>
+      </w:r>
+      <w:proofErr w:type="spellStart"/>
+      <w:r>
+        <w:t>esta</w:t>
+      </w:r>
+      <w:proofErr w:type="spellEnd"/>
+      <w:r>
+        <w:t xml:space="preserve"> instalado en todo el equipo local.</w:t>
+      </w:r>
+    </w:p>
+    <w:p>
+      <w:r>
+        <w:t xml:space="preserve">$ </w:t>
+      </w:r>
+      <w:proofErr w:type="spellStart"/>
+      <w:r>
+        <w:t>git</w:t>
+      </w:r>
+      <w:proofErr w:type="spellEnd"/>
+      <w:r>
+        <w:t xml:space="preserve"> </w:t>
+      </w:r>
+      <w:proofErr w:type="spellStart"/>
+      <w:r>
+        <w:t>config</w:t>
+      </w:r>
+      <w:proofErr w:type="spellEnd"/>
+      <w:r>
+        <w:t xml:space="preserve"> --global </w:t>
+      </w:r>
+      <w:proofErr w:type="spellStart"/>
       <w:r>
         <w:t>user.email</w:t>
       </w:r>
-      <w:proofErr w:type="gramEnd"/>
-      <w:r>
-        <w:t xml:space="preserve"> “nombre_email_cambiado” : Se puede utilizar este mismo comando para cambiar el email.</w:t>
+      <w:proofErr w:type="spellEnd"/>
+      <w:r>
+        <w:t xml:space="preserve"> “</w:t>
+      </w:r>
+      <w:proofErr w:type="spellStart"/>
+      <w:r>
+        <w:t>nombre_email_cambiado</w:t>
+      </w:r>
+      <w:proofErr w:type="spellEnd"/>
+      <w:r>
+        <w:t>” : Se puede utilizar este mismo comando para cambiar el email.</w:t>
       </w:r>
       <w:r>
         <w:t xml:space="preserve"> </w:t>
@@ -2035,7 +2115,7 @@
                     <pic:cNvPicPr/>
                   </pic:nvPicPr>
                   <pic:blipFill>
-                    <a:blip r:embed="rId23"/>
+                    <a:blip r:embed="rId24"/>
                     <a:stretch>
                       <a:fillRect/>
                     </a:stretch>
@@ -2062,130 +2142,95 @@
           <w:lang w:val="en-US"/>
         </w:rPr>
       </w:pPr>
+      <w:proofErr w:type="spellStart"/>
       <w:r>
         <w:rPr>
           <w:lang w:val="en-US"/>
         </w:rPr>
         <w:t>ssh</w:t>
       </w:r>
+      <w:proofErr w:type="spellEnd"/>
       <w:r>
         <w:rPr>
           <w:lang w:val="en-US"/>
         </w:rPr>
-        <w:t>-keygen -t rsa -b 4</w:t>
-      </w:r>
+        <w:t xml:space="preserve">-keygen -t </w:t>
+      </w:r>
+      <w:proofErr w:type="spellStart"/>
       <w:r>
         <w:rPr>
           <w:lang w:val="en-US"/>
         </w:rPr>
-        <w:t>096 -</w:t>
-      </w:r>
-      <w:proofErr w:type="gramStart"/>
+        <w:t>rsa</w:t>
+      </w:r>
+      <w:proofErr w:type="spellEnd"/>
       <w:r>
         <w:rPr>
           <w:lang w:val="en-US"/>
         </w:rPr>
-        <w:t>C  “</w:t>
-      </w:r>
-      <w:proofErr w:type="gramEnd"/>
+        <w:t xml:space="preserve"> -b 4</w:t>
+      </w:r>
       <w:r>
         <w:rPr>
           <w:lang w:val="en-US"/>
         </w:rPr>
-        <w:fldChar w:fldCharType="begin"/>
-      </w:r>
+        <w:t>096 -C  “</w:t>
+      </w:r>
+      <w:hyperlink r:id="rId25" w:history="1">
+        <w:r>
+          <w:rPr>
+            <w:rStyle w:val="Hipervnculo"/>
+            <w:lang w:val="en-US"/>
+          </w:rPr>
+          <w:t>correo@ausar.com</w:t>
+        </w:r>
+      </w:hyperlink>
       <w:r>
         <w:rPr>
           <w:lang w:val="en-US"/>
         </w:rPr>
-        <w:instrText xml:space="preserve"> HYPERLINK "mailto:</w:instrText>
-      </w:r>
-      <w:r>
-        <w:rPr>
-          <w:lang w:val="en-US"/>
-        </w:rPr>
-        <w:instrText>correo@ausar.com</w:instrText>
-      </w:r>
-      <w:r>
-        <w:rPr>
-          <w:lang w:val="en-US"/>
-        </w:rPr>
-        <w:instrText xml:space="preserve">" </w:instrText>
-      </w:r>
-      <w:r>
-        <w:rPr>
-          <w:lang w:val="en-US"/>
-        </w:rPr>
-        <w:fldChar w:fldCharType="separate"/>
-      </w:r>
-      <w:r>
-        <w:rPr>
-          <w:rStyle w:val="Hipervnculo"/>
-          <w:lang w:val="en-US"/>
-        </w:rPr>
-        <w:t>correo@ausar.com</w:t>
-      </w:r>
-      <w:r>
-        <w:rPr>
-          <w:lang w:val="en-US"/>
-        </w:rPr>
-        <w:fldChar w:fldCharType="end"/>
-      </w:r>
-      <w:r>
-        <w:rPr>
-          <w:lang w:val="en-US"/>
-        </w:rPr>
         <w:t>”</w:t>
       </w:r>
     </w:p>
     <w:p>
+      <w:proofErr w:type="spellStart"/>
       <w:r>
         <w:t>ssh-keygen</w:t>
       </w:r>
-      <w:r>
-        <w:t>: Generar llave ss</w:t>
+      <w:proofErr w:type="spellEnd"/>
+      <w:r>
+        <w:t xml:space="preserve">: Generar llave </w:t>
+      </w:r>
+      <w:proofErr w:type="spellStart"/>
+      <w:r>
+        <w:t>ss</w:t>
       </w:r>
       <w:r>
         <w:t>h</w:t>
       </w:r>
-    </w:p>
-    <w:p>
-      <w:r>
-        <w:t>-</w:t>
-      </w:r>
-      <w:proofErr w:type="gramStart"/>
-      <w:r>
-        <w:t>t :</w:t>
-      </w:r>
-      <w:proofErr w:type="gramEnd"/>
-      <w:r>
-        <w:t xml:space="preserve"> especifica el algoritmo para l</w:t>
+      <w:proofErr w:type="spellEnd"/>
+    </w:p>
+    <w:p>
+      <w:r>
+        <w:t>-t : especifica el algoritmo para l</w:t>
       </w:r>
       <w:r>
         <w:t>a llave.</w:t>
       </w:r>
     </w:p>
     <w:p>
-      <w:proofErr w:type="gramStart"/>
-      <w:r>
-        <w:t>Rsa :</w:t>
-      </w:r>
-      <w:proofErr w:type="gramEnd"/>
-      <w:r>
-        <w:t xml:space="preserve"> el algoritmo a utilizar.</w:t>
-      </w:r>
-    </w:p>
-    <w:p>
-      <w:r>
-        <w:t>-</w:t>
-      </w:r>
-      <w:proofErr w:type="gramStart"/>
-      <w:r>
-        <w:t>b :</w:t>
-      </w:r>
-      <w:proofErr w:type="gramEnd"/>
-      <w:r>
-        <w:t xml:space="preserve"> Que tan compleja es la llave.</w:t>
+      <w:proofErr w:type="spellStart"/>
+      <w:r>
+        <w:t>Rsa</w:t>
+      </w:r>
+      <w:proofErr w:type="spellEnd"/>
+      <w:r>
+        <w:t xml:space="preserve"> : el algoritmo a utilizar.</w:t>
+      </w:r>
+    </w:p>
+    <w:p>
+      <w:r>
+        <w:t>-b : Que tan compleja es la llave.</w:t>
       </w:r>
     </w:p>
     <w:p>
@@ -2195,15 +2240,7 @@
     </w:p>
     <w:p>
       <w:r>
-        <w:t>-</w:t>
-      </w:r>
-      <w:proofErr w:type="gramStart"/>
-      <w:r>
-        <w:t>C :</w:t>
-      </w:r>
-      <w:proofErr w:type="gramEnd"/>
-      <w:r>
-        <w:t xml:space="preserve"> correo electrónico al que estará conectada la llave.</w:t>
+        <w:t>-C : correo electrónico al que estará conectada la llave.</w:t>
       </w:r>
     </w:p>
     <w:p>
@@ -2232,7 +2269,7 @@
                     <pic:cNvPicPr/>
                   </pic:nvPicPr>
                   <pic:blipFill rotWithShape="1">
-                    <a:blip r:embed="rId24"/>
+                    <a:blip r:embed="rId26"/>
                     <a:srcRect l="15169" t="52227" r="54668" b="42308"/>
                     <a:stretch/>
                   </pic:blipFill>
@@ -2286,7 +2323,7 @@
                     <pic:cNvPicPr/>
                   </pic:nvPicPr>
                   <pic:blipFill rotWithShape="1">
-                    <a:blip r:embed="rId25"/>
+                    <a:blip r:embed="rId27"/>
                     <a:srcRect l="8995" t="27315" r="55728" b="64165"/>
                     <a:stretch/>
                   </pic:blipFill>
@@ -2347,7 +2384,7 @@
                     <pic:cNvPicPr/>
                   </pic:nvPicPr>
                   <pic:blipFill rotWithShape="1">
-                    <a:blip r:embed="rId25"/>
+                    <a:blip r:embed="rId27"/>
                     <a:srcRect l="8995" t="26892" r="55728" b="41905"/>
                     <a:stretch/>
                   </pic:blipFill>
@@ -2408,7 +2445,7 @@
                     <pic:cNvPicPr/>
                   </pic:nvPicPr>
                   <pic:blipFill rotWithShape="1">
-                    <a:blip r:embed="rId26"/>
+                    <a:blip r:embed="rId28"/>
                     <a:srcRect l="1058" t="10974" r="-1058" b="72722"/>
                     <a:stretch/>
                   </pic:blipFill>
@@ -2438,18 +2475,26 @@
     </w:p>
     <w:p>
       <w:r>
-        <w:t>Se requiere adicionar la llave privada a git,</w:t>
-      </w:r>
-      <w:r>
-        <w:t xml:space="preserve"> para esto se requiere iniciar el agente ssh para poder realizar </w:t>
-      </w:r>
-      <w:proofErr w:type="gramStart"/>
-      <w:r>
-        <w:t>al validación</w:t>
-      </w:r>
-      <w:proofErr w:type="gramEnd"/>
-      <w:r>
-        <w:t xml:space="preserve"> de estas llaves, utiliza el comando: </w:t>
+        <w:t xml:space="preserve">Se requiere adicionar la llave privada a </w:t>
+      </w:r>
+      <w:proofErr w:type="spellStart"/>
+      <w:r>
+        <w:t>git</w:t>
+      </w:r>
+      <w:proofErr w:type="spellEnd"/>
+      <w:r>
+        <w:t>,</w:t>
+      </w:r>
+      <w:r>
+        <w:t xml:space="preserve"> para esto se requiere iniciar el agente </w:t>
+      </w:r>
+      <w:proofErr w:type="spellStart"/>
+      <w:r>
+        <w:t>ssh</w:t>
+      </w:r>
+      <w:proofErr w:type="spellEnd"/>
+      <w:r>
+        <w:t xml:space="preserve"> para poder realizar al validación de estas llaves, utiliza el comando: </w:t>
       </w:r>
     </w:p>
     <w:p>
@@ -2462,7 +2507,21 @@
         <w:rPr>
           <w:lang w:val="en-US"/>
         </w:rPr>
-        <w:t>eval $(ssh-agent -s)</w:t>
+        <w:t>eval $(</w:t>
+      </w:r>
+      <w:proofErr w:type="spellStart"/>
+      <w:r>
+        <w:rPr>
+          <w:lang w:val="en-US"/>
+        </w:rPr>
+        <w:t>ssh</w:t>
+      </w:r>
+      <w:proofErr w:type="spellEnd"/>
+      <w:r>
+        <w:rPr>
+          <w:lang w:val="en-US"/>
+        </w:rPr>
+        <w:t>-agent -s)</w:t>
       </w:r>
       <w:r>
         <w:rPr>
@@ -2492,7 +2551,7 @@
                     <pic:cNvPicPr/>
                   </pic:nvPicPr>
                   <pic:blipFill rotWithShape="1">
-                    <a:blip r:embed="rId27"/>
+                    <a:blip r:embed="rId29"/>
                     <a:srcRect l="9120" t="47630" r="55527" b="38283"/>
                     <a:stretch/>
                   </pic:blipFill>
@@ -2527,15 +2586,7 @@
         </w:rPr>
       </w:pPr>
       <w:r>
-        <w:t xml:space="preserve">Luego se utiliza el símbolo </w:t>
-      </w:r>
-      <w:proofErr w:type="gramStart"/>
-      <w:r>
-        <w:t>~ ,</w:t>
-      </w:r>
-      <w:proofErr w:type="gramEnd"/>
-      <w:r>
-        <w:t xml:space="preserve"> este es el </w:t>
+        <w:t xml:space="preserve">Luego se utiliza el símbolo ~ , este es el </w:t>
       </w:r>
       <w:r>
         <w:t>usado</w:t>
@@ -2550,7 +2601,15 @@
         <w:t>está</w:t>
       </w:r>
       <w:r>
-        <w:t xml:space="preserve"> la ruta .ssh)</w:t>
+        <w:t xml:space="preserve"> la ruta .</w:t>
+      </w:r>
+      <w:proofErr w:type="spellStart"/>
+      <w:r>
+        <w:t>ssh</w:t>
+      </w:r>
+      <w:proofErr w:type="spellEnd"/>
+      <w:r>
+        <w:t>)</w:t>
       </w:r>
       <w:r>
         <w:t>.</w:t>
@@ -2603,6 +2662,7 @@
           <w:lang w:eastAsia="es-ES"/>
         </w:rPr>
       </w:pPr>
+      <w:proofErr w:type="spellStart"/>
       <w:r>
         <w:rPr>
           <w:rFonts w:ascii="Courier New" w:eastAsia="Times New Roman" w:hAnsi="Courier New" w:cs="Courier New"/>
@@ -2612,7 +2672,19 @@
           <w:shd w:val="clear" w:color="auto" w:fill="0C1633"/>
           <w:lang w:eastAsia="es-ES"/>
         </w:rPr>
-        <w:t>ssh-add ruta-donde-guardaste-tu-llave-privada</w:t>
+        <w:t>ssh-add</w:t>
+      </w:r>
+      <w:proofErr w:type="spellEnd"/>
+      <w:r>
+        <w:rPr>
+          <w:rFonts w:ascii="Courier New" w:eastAsia="Times New Roman" w:hAnsi="Courier New" w:cs="Courier New"/>
+          <w:color w:val="BECDE3"/>
+          <w:sz w:val="24"/>
+          <w:szCs w:val="24"/>
+          <w:shd w:val="clear" w:color="auto" w:fill="0C1633"/>
+          <w:lang w:eastAsia="es-ES"/>
+        </w:rPr>
+        <w:t xml:space="preserve"> ruta-donde-guardaste-tu-llave-privada</w:t>
       </w:r>
     </w:p>
     <w:p>
@@ -2636,7 +2708,7 @@
                     <pic:cNvPicPr/>
                   </pic:nvPicPr>
                   <pic:blipFill rotWithShape="1">
-                    <a:blip r:embed="rId28"/>
+                    <a:blip r:embed="rId30"/>
                     <a:srcRect l="9139" t="58789" r="55580" b="38440"/>
                     <a:stretch/>
                   </pic:blipFill>
@@ -2673,10 +2745,12 @@
     <w:p/>
     <w:p>
       <w:pPr>
+        <w:pStyle w:val="Ttulo2"/>
         <w:rPr>
           <w:lang w:val="es-CO"/>
         </w:rPr>
       </w:pPr>
+      <w:proofErr w:type="spellStart"/>
       <w:r>
         <w:lastRenderedPageBreak/>
         <w:t>Conexi</w:t>
@@ -2685,7 +2759,14 @@
         <w:rPr>
           <w:lang w:val="es-CO"/>
         </w:rPr>
-        <w:t>ón a GITHUB con SSH</w:t>
+        <w:t>ón</w:t>
+      </w:r>
+      <w:proofErr w:type="spellEnd"/>
+      <w:r>
+        <w:rPr>
+          <w:lang w:val="es-CO"/>
+        </w:rPr>
+        <w:t xml:space="preserve"> a GITHUB con SSH</w:t>
       </w:r>
     </w:p>
     <w:p>
@@ -2696,23 +2777,56 @@
       </w:pPr>
       <w:r>
         <w:rPr>
-          <w:lang w:val="es-CO"/>
-        </w:rPr>
-        <w:t xml:space="preserve">Para realizar la conexión, lo primero es copiar la llave pública, tener en cuenta </w:t>
-      </w:r>
-      <w:proofErr w:type="gramStart"/>
-      <w:r>
-        <w:rPr>
-          <w:lang w:val="es-CO"/>
-        </w:rPr>
-        <w:t>que</w:t>
-      </w:r>
-      <w:proofErr w:type="gramEnd"/>
-      <w:r>
-        <w:rPr>
-          <w:lang w:val="es-CO"/>
-        </w:rPr>
-        <w:t xml:space="preserve"> por temas de seguridad, en caso de requerir trabajar en dicho repositorio con diferentes equipos, lo ideal sería que cada equipo tenga su propia llave pública y privada, de esta forma es mucho mas seguro. </w:t>
+          <w:noProof/>
+        </w:rPr>
+        <w:drawing>
+          <wp:inline distT="0" distB="0" distL="0" distR="0" wp14:anchorId="3435FB00" wp14:editId="15EAF12A">
+            <wp:extent cx="4845050" cy="4874895"/>
+            <wp:effectExtent l="0" t="0" r="0" b="1905"/>
+            <wp:docPr id="268" name="Imagen 268" descr="Preview"/>
+            <wp:cNvGraphicFramePr>
+              <a:graphicFrameLocks xmlns:a="http://schemas.openxmlformats.org/drawingml/2006/main" noChangeAspect="1"/>
+            </wp:cNvGraphicFramePr>
+            <a:graphic xmlns:a="http://schemas.openxmlformats.org/drawingml/2006/main">
+              <a:graphicData uri="http://schemas.openxmlformats.org/drawingml/2006/picture">
+                <pic:pic xmlns:pic="http://schemas.openxmlformats.org/drawingml/2006/picture">
+                  <pic:nvPicPr>
+                    <pic:cNvPr id="0" name="Picture 12" descr="Preview"/>
+                    <pic:cNvPicPr>
+                      <a:picLocks noChangeAspect="1" noChangeArrowheads="1"/>
+                    </pic:cNvPicPr>
+                  </pic:nvPicPr>
+                  <pic:blipFill>
+                    <a:blip r:embed="rId31">
+                      <a:extLst>
+                        <a:ext uri="{28A0092B-C50C-407E-A947-70E740481C1C}">
+                          <a14:useLocalDpi xmlns:a14="http://schemas.microsoft.com/office/drawing/2010/main" val="0"/>
+                        </a:ext>
+                      </a:extLst>
+                    </a:blip>
+                    <a:srcRect/>
+                    <a:stretch>
+                      <a:fillRect/>
+                    </a:stretch>
+                  </pic:blipFill>
+                  <pic:spPr bwMode="auto">
+                    <a:xfrm>
+                      <a:off x="0" y="0"/>
+                      <a:ext cx="4845050" cy="4874895"/>
+                    </a:xfrm>
+                    <a:prstGeom prst="rect">
+                      <a:avLst/>
+                    </a:prstGeom>
+                    <a:noFill/>
+                    <a:ln>
+                      <a:noFill/>
+                    </a:ln>
+                  </pic:spPr>
+                </pic:pic>
+              </a:graphicData>
+            </a:graphic>
+          </wp:inline>
+        </w:drawing>
       </w:r>
     </w:p>
     <w:p>
@@ -2721,6 +2835,12 @@
           <w:lang w:val="es-CO"/>
         </w:rPr>
       </w:pPr>
+      <w:r>
+        <w:rPr>
+          <w:lang w:val="es-CO"/>
+        </w:rPr>
+        <w:t xml:space="preserve">Para realizar la conexión, lo primero es copiar la llave pública, tener en cuenta que por temas de seguridad, en caso de requerir trabajar en dicho repositorio con diferentes equipos, lo ideal sería que cada equipo tenga su propia llave pública y privada, de esta forma es mucho mas seguro. </w:t>
+      </w:r>
     </w:p>
     <w:p>
       <w:pPr>
@@ -2761,7 +2881,7 @@
                     <pic:cNvPicPr/>
                   </pic:nvPicPr>
                   <pic:blipFill rotWithShape="1">
-                    <a:blip r:embed="rId29"/>
+                    <a:blip r:embed="rId32"/>
                     <a:srcRect l="2419" t="6781" b="43100"/>
                     <a:stretch/>
                   </pic:blipFill>
@@ -2799,8 +2919,16 @@
         <w:rPr>
           <w:lang w:val="es-CO"/>
         </w:rPr>
-        <w:t>Luego de esto buscamos la opción SSH and GPG keys</w:t>
-      </w:r>
+        <w:t xml:space="preserve">Luego de esto buscamos la opción SSH and GPG </w:t>
+      </w:r>
+      <w:proofErr w:type="spellStart"/>
+      <w:r>
+        <w:rPr>
+          <w:lang w:val="es-CO"/>
+        </w:rPr>
+        <w:t>keys</w:t>
+      </w:r>
+      <w:proofErr w:type="spellEnd"/>
     </w:p>
     <w:p>
       <w:pPr>
@@ -2812,6 +2940,7 @@
         <w:rPr>
           <w:noProof/>
         </w:rPr>
+        <w:lastRenderedPageBreak/>
         <w:drawing>
           <wp:inline distT="0" distB="0" distL="0" distR="0" wp14:anchorId="389485EE" wp14:editId="7873EBFE">
             <wp:extent cx="2982595" cy="1546860"/>
@@ -2828,7 +2957,7 @@
                     <pic:cNvPicPr/>
                   </pic:nvPicPr>
                   <pic:blipFill rotWithShape="1">
-                    <a:blip r:embed="rId30"/>
+                    <a:blip r:embed="rId33"/>
                     <a:srcRect l="25285" t="14166" r="19445" b="34879"/>
                     <a:stretch/>
                   </pic:blipFill>
@@ -2888,7 +3017,7 @@
                     <pic:cNvPicPr/>
                   </pic:nvPicPr>
                   <pic:blipFill rotWithShape="1">
-                    <a:blip r:embed="rId31"/>
+                    <a:blip r:embed="rId34"/>
                     <a:srcRect l="70977" t="21461" r="23718" b="75312"/>
                     <a:stretch/>
                   </pic:blipFill>
@@ -2919,7 +3048,35 @@
         <w:rPr>
           <w:lang w:val="es-CO"/>
         </w:rPr>
-        <w:t xml:space="preserve"> y luego de esto ingresamos la llave pública en el cuadro que se muestra a continuación, para posterior a eso seleccionar “add SSH key”</w:t>
+        <w:t xml:space="preserve"> y luego de esto ingresamos la llave pública en el cuadro que se muestra a continuación, para posterior a eso seleccionar “</w:t>
+      </w:r>
+      <w:proofErr w:type="spellStart"/>
+      <w:r>
+        <w:rPr>
+          <w:lang w:val="es-CO"/>
+        </w:rPr>
+        <w:t>add</w:t>
+      </w:r>
+      <w:proofErr w:type="spellEnd"/>
+      <w:r>
+        <w:rPr>
+          <w:lang w:val="es-CO"/>
+        </w:rPr>
+        <w:t xml:space="preserve"> SSH </w:t>
+      </w:r>
+      <w:proofErr w:type="spellStart"/>
+      <w:r>
+        <w:rPr>
+          <w:lang w:val="es-CO"/>
+        </w:rPr>
+        <w:t>key</w:t>
+      </w:r>
+      <w:proofErr w:type="spellEnd"/>
+      <w:r>
+        <w:rPr>
+          <w:lang w:val="es-CO"/>
+        </w:rPr>
+        <w:t>”</w:t>
       </w:r>
       <w:r>
         <w:rPr>
@@ -2953,7 +3110,7 @@
                     <pic:cNvPicPr/>
                   </pic:nvPicPr>
                   <pic:blipFill rotWithShape="1">
-                    <a:blip r:embed="rId32"/>
+                    <a:blip r:embed="rId35"/>
                     <a:srcRect l="24915" t="25473" r="19819" b="35986"/>
                     <a:stretch/>
                   </pic:blipFill>
@@ -3020,7 +3177,7 @@
                     <pic:cNvPicPr/>
                   </pic:nvPicPr>
                   <pic:blipFill rotWithShape="1">
-                    <a:blip r:embed="rId33"/>
+                    <a:blip r:embed="rId36"/>
                     <a:srcRect l="22322" t="13489" r="22151" b="53283"/>
                     <a:stretch/>
                   </pic:blipFill>
@@ -3058,7 +3215,6 @@
         <w:rPr>
           <w:lang w:val="es-CO"/>
         </w:rPr>
-        <w:lastRenderedPageBreak/>
         <w:t>Ahora podemos actualizar la URL que guardamos en nuestro repositorio remoto, solo que, en vez de guardar la URL con HTTPS, vamos a usar la URL con SSH:</w:t>
       </w:r>
     </w:p>
@@ -3072,27 +3228,21 @@
         <w:rPr>
           <w:lang w:val="es-CO"/>
         </w:rPr>
-        <w:t xml:space="preserve">Para esto ingresamos a nuestros repositorios, y en el que vamos a utilizar buscamos la opción de clonar y dentro de </w:t>
-      </w:r>
-      <w:proofErr w:type="gramStart"/>
-      <w:r>
-        <w:rPr>
-          <w:lang w:val="es-CO"/>
-        </w:rPr>
-        <w:t>esta  la</w:t>
-      </w:r>
-      <w:proofErr w:type="gramEnd"/>
-      <w:r>
-        <w:rPr>
-          <w:lang w:val="es-CO"/>
-        </w:rPr>
-        <w:t xml:space="preserve"> opción de ssh. </w:t>
-      </w:r>
-      <w:r>
-        <w:rPr>
-          <w:lang w:val="es-CO"/>
-        </w:rPr>
-        <w:br/>
+        <w:t xml:space="preserve">Para esto ingresamos a nuestros repositorios, y en el que vamos a utilizar buscamos la opción de clonar y dentro de esta  la opción de </w:t>
+      </w:r>
+      <w:proofErr w:type="spellStart"/>
+      <w:r>
+        <w:rPr>
+          <w:lang w:val="es-CO"/>
+        </w:rPr>
+        <w:t>ssh</w:t>
+      </w:r>
+      <w:proofErr w:type="spellEnd"/>
+      <w:r>
+        <w:rPr>
+          <w:lang w:val="es-CO"/>
+        </w:rPr>
+        <w:t xml:space="preserve">. </w:t>
       </w:r>
       <w:r>
         <w:rPr>
@@ -3120,7 +3270,7 @@
                     <pic:cNvPicPr/>
                   </pic:nvPicPr>
                   <pic:blipFill rotWithShape="1">
-                    <a:blip r:embed="rId34"/>
+                    <a:blip r:embed="rId37"/>
                     <a:srcRect l="3081" t="7039" r="33116" b="41559"/>
                     <a:stretch/>
                   </pic:blipFill>
@@ -3147,33 +3297,631 @@
           </wp:inline>
         </w:drawing>
       </w:r>
+      <w:r>
+        <w:rPr>
+          <w:lang w:val="es-CO"/>
+        </w:rPr>
+        <w:t xml:space="preserve">Por ultimo usamos el comando: </w:t>
+      </w:r>
     </w:p>
     <w:p>
       <w:pPr>
+        <w:tabs>
+          <w:tab w:val="left" w:pos="6246"/>
+        </w:tabs>
         <w:rPr>
           <w:lang w:val="es-CO"/>
         </w:rPr>
       </w:pPr>
-      <w:r>
-        <w:rPr>
-          <w:lang w:val="es-CO"/>
-        </w:rPr>
-        <w:t>git remote set-url origin url-ssh-del-repositorio-en-github</w:t>
+      <w:proofErr w:type="spellStart"/>
+      <w:r>
+        <w:rPr>
+          <w:lang w:val="es-CO"/>
+        </w:rPr>
+        <w:t>git</w:t>
+      </w:r>
+      <w:proofErr w:type="spellEnd"/>
+      <w:r>
+        <w:rPr>
+          <w:lang w:val="es-CO"/>
+        </w:rPr>
+        <w:t xml:space="preserve"> </w:t>
+      </w:r>
+      <w:proofErr w:type="spellStart"/>
+      <w:r>
+        <w:rPr>
+          <w:lang w:val="es-CO"/>
+        </w:rPr>
+        <w:t>remote</w:t>
+      </w:r>
+      <w:proofErr w:type="spellEnd"/>
+      <w:r>
+        <w:rPr>
+          <w:lang w:val="es-CO"/>
+        </w:rPr>
+        <w:t xml:space="preserve"> set-</w:t>
+      </w:r>
+      <w:proofErr w:type="spellStart"/>
+      <w:r>
+        <w:rPr>
+          <w:lang w:val="es-CO"/>
+        </w:rPr>
+        <w:t>url</w:t>
+      </w:r>
+      <w:proofErr w:type="spellEnd"/>
+      <w:r>
+        <w:rPr>
+          <w:lang w:val="es-CO"/>
+        </w:rPr>
+        <w:t xml:space="preserve"> </w:t>
+      </w:r>
+      <w:proofErr w:type="spellStart"/>
+      <w:r>
+        <w:rPr>
+          <w:lang w:val="es-CO"/>
+        </w:rPr>
+        <w:t>origin</w:t>
+      </w:r>
+      <w:proofErr w:type="spellEnd"/>
+      <w:r>
+        <w:rPr>
+          <w:lang w:val="es-CO"/>
+        </w:rPr>
+        <w:t xml:space="preserve"> </w:t>
+      </w:r>
+      <w:proofErr w:type="spellStart"/>
+      <w:r>
+        <w:rPr>
+          <w:lang w:val="es-CO"/>
+        </w:rPr>
+        <w:t>url</w:t>
+      </w:r>
+      <w:proofErr w:type="spellEnd"/>
+      <w:r>
+        <w:rPr>
+          <w:lang w:val="es-CO"/>
+        </w:rPr>
+        <w:t>-</w:t>
+      </w:r>
+      <w:proofErr w:type="spellStart"/>
+      <w:r>
+        <w:rPr>
+          <w:lang w:val="es-CO"/>
+        </w:rPr>
+        <w:t>ssh</w:t>
+      </w:r>
+      <w:proofErr w:type="spellEnd"/>
+      <w:r>
+        <w:rPr>
+          <w:lang w:val="es-CO"/>
+        </w:rPr>
+        <w:t>-del-repositorio-en-</w:t>
+      </w:r>
+      <w:proofErr w:type="spellStart"/>
+      <w:r>
+        <w:rPr>
+          <w:lang w:val="es-CO"/>
+        </w:rPr>
+        <w:t>github</w:t>
+      </w:r>
+      <w:proofErr w:type="spellEnd"/>
+      <w:r>
+        <w:rPr>
+          <w:lang w:val="es-CO"/>
+        </w:rPr>
+        <w:tab/>
       </w:r>
     </w:p>
     <w:p>
       <w:pPr>
-        <w:rPr>
-          <w:lang w:val="es-CO"/>
-        </w:rPr>
+        <w:pStyle w:val="Ttulo2"/>
       </w:pPr>
+      <w:r>
+        <w:lastRenderedPageBreak/>
+        <w:t>Tags y versiones en Git y GitHub</w:t>
+      </w:r>
+    </w:p>
+    <w:p/>
+    <w:p>
+      <w:r>
+        <w:t xml:space="preserve">Los tags o etiquetas nos permiten asignar versiones a los </w:t>
+      </w:r>
+      <w:proofErr w:type="spellStart"/>
+      <w:r>
+        <w:t>commits</w:t>
+      </w:r>
+      <w:proofErr w:type="spellEnd"/>
+      <w:r>
+        <w:t xml:space="preserve"> con cambios más importantes o significativos de nuestro proyecto.</w:t>
+      </w:r>
+    </w:p>
+    <w:p>
+      <w:r>
+        <w:t>Comandos para trabajar con etiquetas:</w:t>
+      </w:r>
     </w:p>
     <w:p>
       <w:pPr>
-        <w:rPr>
-          <w:lang w:val="es-CO"/>
-        </w:rPr>
+        <w:pStyle w:val="Sinespaciado"/>
+        <w:numPr>
+          <w:ilvl w:val="0"/>
+          <w:numId w:val="1"/>
+        </w:numPr>
       </w:pPr>
+      <w:r>
+        <w:t xml:space="preserve">Crear un nuevo tag y asignarlo a un </w:t>
+      </w:r>
+      <w:proofErr w:type="spellStart"/>
+      <w:r>
+        <w:t>commit</w:t>
+      </w:r>
+      <w:proofErr w:type="spellEnd"/>
+      <w:r>
+        <w:t xml:space="preserve">: </w:t>
+      </w:r>
+      <w:proofErr w:type="spellStart"/>
+      <w:r>
+        <w:t>git</w:t>
+      </w:r>
+      <w:proofErr w:type="spellEnd"/>
+      <w:r>
+        <w:t xml:space="preserve"> tag -a nombre-del-tag id-del-</w:t>
+      </w:r>
+      <w:proofErr w:type="spellStart"/>
+      <w:r>
+        <w:t>commit</w:t>
+      </w:r>
+      <w:proofErr w:type="spellEnd"/>
+      <w:r>
+        <w:t>.</w:t>
+      </w:r>
+    </w:p>
+    <w:p>
+      <w:pPr>
+        <w:pStyle w:val="Sinespaciado"/>
+        <w:numPr>
+          <w:ilvl w:val="0"/>
+          <w:numId w:val="1"/>
+        </w:numPr>
+      </w:pPr>
+      <w:r>
+        <w:t xml:space="preserve">Borrar un tag en el repositorio local: </w:t>
+      </w:r>
+      <w:proofErr w:type="spellStart"/>
+      <w:r>
+        <w:t>git</w:t>
+      </w:r>
+      <w:proofErr w:type="spellEnd"/>
+      <w:r>
+        <w:t xml:space="preserve"> tag -d nombre-del-tag.</w:t>
+      </w:r>
+    </w:p>
+    <w:p>
+      <w:pPr>
+        <w:pStyle w:val="Sinespaciado"/>
+        <w:numPr>
+          <w:ilvl w:val="0"/>
+          <w:numId w:val="1"/>
+        </w:numPr>
+      </w:pPr>
+      <w:r>
+        <w:t xml:space="preserve">Listar los tags de nuestro repositorio local: </w:t>
+      </w:r>
+      <w:proofErr w:type="spellStart"/>
+      <w:r>
+        <w:t>git</w:t>
+      </w:r>
+      <w:proofErr w:type="spellEnd"/>
+      <w:r>
+        <w:t xml:space="preserve"> tag o </w:t>
+      </w:r>
+      <w:proofErr w:type="spellStart"/>
+      <w:r>
+        <w:t>git</w:t>
+      </w:r>
+      <w:proofErr w:type="spellEnd"/>
+      <w:r>
+        <w:t xml:space="preserve"> show-</w:t>
+      </w:r>
+      <w:proofErr w:type="spellStart"/>
+      <w:r>
+        <w:t>ref</w:t>
+      </w:r>
+      <w:proofErr w:type="spellEnd"/>
+      <w:r>
+        <w:t xml:space="preserve"> --tags.</w:t>
+      </w:r>
+    </w:p>
+    <w:p>
+      <w:pPr>
+        <w:pStyle w:val="Sinespaciado"/>
+        <w:numPr>
+          <w:ilvl w:val="0"/>
+          <w:numId w:val="1"/>
+        </w:numPr>
+      </w:pPr>
+      <w:r>
+        <w:t xml:space="preserve">Publicar un tag en el repositorio remoto: </w:t>
+      </w:r>
+      <w:proofErr w:type="spellStart"/>
+      <w:r>
+        <w:t>git</w:t>
+      </w:r>
+      <w:proofErr w:type="spellEnd"/>
+      <w:r>
+        <w:t xml:space="preserve"> </w:t>
+      </w:r>
+      <w:proofErr w:type="spellStart"/>
+      <w:r>
+        <w:t>push</w:t>
+      </w:r>
+      <w:proofErr w:type="spellEnd"/>
+      <w:r>
+        <w:t xml:space="preserve"> </w:t>
+      </w:r>
+      <w:proofErr w:type="spellStart"/>
+      <w:r>
+        <w:t>origin</w:t>
+      </w:r>
+      <w:proofErr w:type="spellEnd"/>
+      <w:r>
+        <w:t xml:space="preserve"> --tags.</w:t>
+      </w:r>
+    </w:p>
+    <w:p>
+      <w:pPr>
+        <w:pStyle w:val="Sinespaciado"/>
+        <w:numPr>
+          <w:ilvl w:val="0"/>
+          <w:numId w:val="1"/>
+        </w:numPr>
+      </w:pPr>
+      <w:r>
+        <w:t xml:space="preserve">Borrar un tag del repositorio remoto: </w:t>
+      </w:r>
+      <w:proofErr w:type="spellStart"/>
+      <w:r>
+        <w:t>git</w:t>
+      </w:r>
+      <w:proofErr w:type="spellEnd"/>
+      <w:r>
+        <w:t xml:space="preserve"> tag -d nombre-del-tag y </w:t>
+      </w:r>
+      <w:proofErr w:type="spellStart"/>
+      <w:r>
+        <w:t>git</w:t>
+      </w:r>
+      <w:proofErr w:type="spellEnd"/>
+      <w:r>
+        <w:t xml:space="preserve"> </w:t>
+      </w:r>
+      <w:proofErr w:type="spellStart"/>
+      <w:r>
+        <w:t>push</w:t>
+      </w:r>
+      <w:proofErr w:type="spellEnd"/>
+      <w:r>
+        <w:t xml:space="preserve"> </w:t>
+      </w:r>
+      <w:proofErr w:type="spellStart"/>
+      <w:r>
+        <w:t>origin</w:t>
+      </w:r>
+      <w:proofErr w:type="spellEnd"/>
+      <w:r>
+        <w:t xml:space="preserve"> :</w:t>
+      </w:r>
+      <w:proofErr w:type="spellStart"/>
+      <w:r>
+        <w:t>refs</w:t>
+      </w:r>
+      <w:proofErr w:type="spellEnd"/>
+      <w:r>
+        <w:t>/tags/nombre-del-tag.</w:t>
+      </w:r>
+    </w:p>
+    <w:p>
+      <w:pPr>
+        <w:tabs>
+          <w:tab w:val="left" w:pos="6246"/>
+        </w:tabs>
+        <w:rPr>
+          <w:lang w:val="es-CO"/>
+        </w:rPr>
+      </w:pPr>
+    </w:p>
+    <w:p>
+      <w:pPr>
+        <w:tabs>
+          <w:tab w:val="left" w:pos="6246"/>
+        </w:tabs>
+        <w:rPr>
+          <w:lang w:val="es-CO"/>
+        </w:rPr>
+      </w:pPr>
+      <w:r>
+        <w:rPr>
+          <w:lang w:val="es-CO"/>
+        </w:rPr>
+        <w:t xml:space="preserve">Los alias: estos nos sirven para convocar diferentes comandos dentro de la consola, utilizando una única instrucción, para realizarlo debemos tener en cuenta la siguiente nomenclatura: </w:t>
+      </w:r>
+    </w:p>
+    <w:p>
+      <w:pPr>
+        <w:tabs>
+          <w:tab w:val="left" w:pos="6246"/>
+        </w:tabs>
+        <w:rPr>
+          <w:lang w:val="es-CO"/>
+        </w:rPr>
+      </w:pPr>
+      <w:r>
+        <w:rPr>
+          <w:lang w:val="es-CO"/>
+        </w:rPr>
+        <w:t xml:space="preserve">Alias </w:t>
+      </w:r>
+      <w:proofErr w:type="spellStart"/>
+      <w:r>
+        <w:rPr>
+          <w:lang w:val="es-CO"/>
+        </w:rPr>
+        <w:t>nombre_alias</w:t>
+      </w:r>
+      <w:proofErr w:type="spellEnd"/>
+      <w:r>
+        <w:rPr>
+          <w:lang w:val="es-CO"/>
+        </w:rPr>
+        <w:t xml:space="preserve">=”comandos </w:t>
+      </w:r>
+      <w:proofErr w:type="spellStart"/>
+      <w:r>
+        <w:rPr>
+          <w:lang w:val="es-CO"/>
+        </w:rPr>
+        <w:t>git</w:t>
+      </w:r>
+      <w:proofErr w:type="spellEnd"/>
+      <w:r>
+        <w:rPr>
+          <w:lang w:val="es-CO"/>
+        </w:rPr>
+        <w:t>”</w:t>
+      </w:r>
+    </w:p>
+    <w:p>
+      <w:pPr>
+        <w:tabs>
+          <w:tab w:val="left" w:pos="6246"/>
+        </w:tabs>
+        <w:rPr>
+          <w:lang w:val="en-US"/>
+        </w:rPr>
+      </w:pPr>
+      <w:proofErr w:type="spellStart"/>
+      <w:r>
+        <w:rPr>
+          <w:lang w:val="en-US"/>
+        </w:rPr>
+        <w:t>Ejemplo</w:t>
+      </w:r>
+      <w:proofErr w:type="spellEnd"/>
+      <w:r>
+        <w:rPr>
+          <w:lang w:val="en-US"/>
+        </w:rPr>
+        <w:t xml:space="preserve">: </w:t>
+      </w:r>
+      <w:r>
+        <w:rPr>
+          <w:lang w:val="en-US"/>
+        </w:rPr>
+        <w:t xml:space="preserve"> alias </w:t>
+      </w:r>
+      <w:proofErr w:type="spellStart"/>
+      <w:r>
+        <w:rPr>
+          <w:lang w:val="en-US"/>
+        </w:rPr>
+        <w:t>superlog</w:t>
+      </w:r>
+      <w:proofErr w:type="spellEnd"/>
+      <w:r>
+        <w:rPr>
+          <w:lang w:val="en-US"/>
+        </w:rPr>
+        <w:t>="git log --all --graph --decorate --</w:t>
+      </w:r>
+      <w:proofErr w:type="spellStart"/>
+      <w:r>
+        <w:rPr>
+          <w:lang w:val="en-US"/>
+        </w:rPr>
+        <w:t>oneline</w:t>
+      </w:r>
+      <w:proofErr w:type="spellEnd"/>
+      <w:r>
+        <w:rPr>
+          <w:lang w:val="en-US"/>
+        </w:rPr>
+        <w:t>"</w:t>
+      </w:r>
+      <w:r>
+        <w:rPr>
+          <w:lang w:val="en-US"/>
+        </w:rPr>
+        <w:t>.</w:t>
+      </w:r>
+    </w:p>
+    <w:p>
+      <w:pPr>
+        <w:tabs>
+          <w:tab w:val="left" w:pos="6246"/>
+        </w:tabs>
+        <w:rPr>
+          <w:lang w:val="en-US"/>
+        </w:rPr>
+      </w:pPr>
+      <w:r>
+        <w:rPr>
+          <w:noProof/>
+        </w:rPr>
+        <w:drawing>
+          <wp:inline distT="0" distB="0" distL="0" distR="0" wp14:anchorId="3802E60D" wp14:editId="3C163669">
+            <wp:extent cx="5440808" cy="2458192"/>
+            <wp:effectExtent l="0" t="0" r="7620" b="0"/>
+            <wp:docPr id="269" name="Imagen 269" descr="Interfaz de usuario gráfica&#10;&#10;Descripción generada automáticamente"/>
+            <wp:cNvGraphicFramePr>
+              <a:graphicFrameLocks xmlns:a="http://schemas.openxmlformats.org/drawingml/2006/main" noChangeAspect="1"/>
+            </wp:cNvGraphicFramePr>
+            <a:graphic xmlns:a="http://schemas.openxmlformats.org/drawingml/2006/main">
+              <a:graphicData uri="http://schemas.openxmlformats.org/drawingml/2006/picture">
+                <pic:pic xmlns:pic="http://schemas.openxmlformats.org/drawingml/2006/picture">
+                  <pic:nvPicPr>
+                    <pic:cNvPr id="269" name="Imagen 269" descr="Interfaz de usuario gráfica&#10;&#10;Descripción generada automáticamente"/>
+                    <pic:cNvPicPr/>
+                  </pic:nvPicPr>
+                  <pic:blipFill rotWithShape="1">
+                    <a:blip r:embed="rId38"/>
+                    <a:srcRect l="31475" t="49843" r="33726" b="22208"/>
+                    <a:stretch/>
+                  </pic:blipFill>
+                  <pic:spPr bwMode="auto">
+                    <a:xfrm>
+                      <a:off x="0" y="0"/>
+                      <a:ext cx="5465038" cy="2469139"/>
+                    </a:xfrm>
+                    <a:prstGeom prst="rect">
+                      <a:avLst/>
+                    </a:prstGeom>
+                    <a:ln>
+                      <a:noFill/>
+                    </a:ln>
+                    <a:extLst>
+                      <a:ext uri="{53640926-AAD7-44D8-BBD7-CCE9431645EC}">
+                        <a14:shadowObscured xmlns:a14="http://schemas.microsoft.com/office/drawing/2010/main"/>
+                      </a:ext>
+                    </a:extLst>
+                  </pic:spPr>
+                </pic:pic>
+              </a:graphicData>
+            </a:graphic>
+          </wp:inline>
+        </w:drawing>
+      </w:r>
+    </w:p>
+    <w:p>
+      <w:pPr>
+        <w:tabs>
+          <w:tab w:val="left" w:pos="6246"/>
+        </w:tabs>
+      </w:pPr>
+      <w:r>
+        <w:t>Para crear una etiqueta, se d</w:t>
+      </w:r>
+      <w:r>
+        <w:t>ebe hacer :</w:t>
+      </w:r>
+    </w:p>
+    <w:p>
+      <w:pPr>
+        <w:tabs>
+          <w:tab w:val="left" w:pos="6246"/>
+        </w:tabs>
+      </w:pPr>
+      <w:r>
+        <w:t>•</w:t>
+      </w:r>
+      <w:proofErr w:type="spellStart"/>
+      <w:r>
+        <w:t>git</w:t>
+      </w:r>
+      <w:proofErr w:type="spellEnd"/>
+      <w:r>
+        <w:t xml:space="preserve"> tag -a nombre-del-tag </w:t>
+      </w:r>
+      <w:r>
+        <w:t>-m “mensaje descripción tag” i</w:t>
+      </w:r>
+      <w:r>
+        <w:t>d-del-</w:t>
+      </w:r>
+      <w:proofErr w:type="spellStart"/>
+      <w:r>
+        <w:t>commit</w:t>
+      </w:r>
+      <w:proofErr w:type="spellEnd"/>
+      <w:r>
+        <w:t>.</w:t>
+      </w:r>
+    </w:p>
+    <w:p>
+      <w:pPr>
+        <w:tabs>
+          <w:tab w:val="left" w:pos="6246"/>
+        </w:tabs>
+      </w:pPr>
+      <w:r>
+        <w:t xml:space="preserve">Ejemplo: </w:t>
+      </w:r>
+    </w:p>
+    <w:p>
+      <w:pPr>
+        <w:tabs>
+          <w:tab w:val="left" w:pos="6246"/>
+        </w:tabs>
+      </w:pPr>
+      <w:r>
+        <w:t xml:space="preserve">$ </w:t>
+      </w:r>
+      <w:proofErr w:type="spellStart"/>
+      <w:r>
+        <w:t>git</w:t>
+      </w:r>
+      <w:proofErr w:type="spellEnd"/>
+      <w:r>
+        <w:t xml:space="preserve"> tag -a v0.1 -m "Inicio subida de curso GIT" bcba2a5</w:t>
+      </w:r>
+    </w:p>
+    <w:p>
+      <w:pPr>
+        <w:tabs>
+          <w:tab w:val="left" w:pos="6246"/>
+        </w:tabs>
+      </w:pPr>
+    </w:p>
+    <w:p>
+      <w:pPr>
+        <w:tabs>
+          <w:tab w:val="left" w:pos="6246"/>
+        </w:tabs>
+      </w:pPr>
+      <w:r>
+        <w:t xml:space="preserve">Para revisar los tags: se requiere utilizar el siguiente comando. </w:t>
+      </w:r>
+      <w:r>
+        <w:br/>
+      </w:r>
+      <w:r>
+        <w:t xml:space="preserve">• </w:t>
+      </w:r>
+      <w:proofErr w:type="spellStart"/>
+      <w:r>
+        <w:t>git</w:t>
+      </w:r>
+      <w:proofErr w:type="spellEnd"/>
+      <w:r>
+        <w:t xml:space="preserve"> show-</w:t>
+      </w:r>
+      <w:proofErr w:type="spellStart"/>
+      <w:r>
+        <w:t>ref</w:t>
+      </w:r>
+      <w:proofErr w:type="spellEnd"/>
+      <w:r>
+        <w:t xml:space="preserve"> --tags</w:t>
+      </w:r>
     </w:p>
     <w:sectPr>
       <w:pgSz w:w="11906" w:h="16838"/>
@@ -3183,6 +3931,127 @@
     </w:sectPr>
   </w:body>
 </w:document>
+</file>
+
+<file path=word/numbering.xml><?xml version="1.0" encoding="utf-8"?>
+<w:numbering xmlns:wpc="http://schemas.microsoft.com/office/word/2010/wordprocessingCanvas" xmlns:cx="http://schemas.microsoft.com/office/drawing/2014/chartex" xmlns:cx1="http://schemas.microsoft.com/office/drawing/2015/9/8/chartex" xmlns:cx2="http://schemas.microsoft.com/office/drawing/2015/10/21/chartex" xmlns:cx3="http://schemas.microsoft.com/office/drawing/2016/5/9/chartex" xmlns:cx4="http://schemas.microsoft.com/office/drawing/2016/5/10/chartex" xmlns:cx5="http://schemas.microsoft.com/office/drawing/2016/5/11/chartex" xmlns:cx6="http://schemas.microsoft.com/office/drawing/2016/5/12/chartex" xmlns:cx7="http://schemas.microsoft.com/office/drawing/2016/5/13/chartex" xmlns:cx8="http://schemas.microsoft.com/office/drawing/2016/5/14/chartex" xmlns:mc="http://schemas.openxmlformats.org/markup-compatibility/2006" xmlns:aink="http://schemas.microsoft.com/office/drawing/2016/ink" xmlns:am3d="http://schemas.microsoft.com/office/drawing/2017/model3d" xmlns:o="urn:schemas-microsoft-com:office:office" xmlns:r="http://schemas.openxmlformats.org/officeDocument/2006/relationships" xmlns:m="http://schemas.openxmlformats.org/officeDocument/2006/math" xmlns:v="urn:schemas-microsoft-com:vml" xmlns:wp14="http://schemas.microsoft.com/office/word/2010/wordprocessingDrawing" xmlns:wp="http://schemas.openxmlformats.org/drawingml/2006/wordprocessingDrawing" xmlns:w10="urn:schemas-microsoft-com:office:word" xmlns:w="http://schemas.openxmlformats.org/wordprocessingml/2006/main" xmlns:w14="http://schemas.microsoft.com/office/word/2010/wordml" xmlns:w15="http://schemas.microsoft.com/office/word/2012/wordml" xmlns:w16cex="http://schemas.microsoft.com/office/word/2018/wordml/cex" xmlns:w16cid="http://schemas.microsoft.com/office/word/2016/wordml/cid" xmlns:w16="http://schemas.microsoft.com/office/word/2018/wordml" xmlns:w16sdtdh="http://schemas.microsoft.com/office/word/2020/wordml/sdtdatahash" xmlns:w16se="http://schemas.microsoft.com/office/word/2015/wordml/symex" xmlns:wpg="http://schemas.microsoft.com/office/word/2010/wordprocessingGroup" xmlns:wpi="http://schemas.microsoft.com/office/word/2010/wordprocessingInk" xmlns:wne="http://schemas.microsoft.com/office/word/2006/wordml" xmlns:wps="http://schemas.microsoft.com/office/word/2010/wordprocessingShape" mc:Ignorable="w14 w15 w16se w16cid w16 w16cex w16sdtdh wp14">
+  <w:abstractNum w:abstractNumId="0" w15:restartNumberingAfterBreak="0">
+    <w:nsid w:val="4AC64712"/>
+    <w:multiLevelType w:val="hybridMultilevel"/>
+    <w:tmpl w:val="90302B46"/>
+    <w:lvl w:ilvl="0" w:tplc="0C0A0001">
+      <w:start w:val="1"/>
+      <w:numFmt w:val="bullet"/>
+      <w:lvlText w:val=""/>
+      <w:lvlJc w:val="left"/>
+      <w:pPr>
+        <w:ind w:left="720" w:hanging="360"/>
+      </w:pPr>
+      <w:rPr>
+        <w:rFonts w:ascii="Symbol" w:hAnsi="Symbol" w:hint="default"/>
+      </w:rPr>
+    </w:lvl>
+    <w:lvl w:ilvl="1" w:tplc="0C0A0003" w:tentative="1">
+      <w:start w:val="1"/>
+      <w:numFmt w:val="bullet"/>
+      <w:lvlText w:val="o"/>
+      <w:lvlJc w:val="left"/>
+      <w:pPr>
+        <w:ind w:left="1440" w:hanging="360"/>
+      </w:pPr>
+      <w:rPr>
+        <w:rFonts w:ascii="Courier New" w:hAnsi="Courier New" w:cs="Courier New" w:hint="default"/>
+      </w:rPr>
+    </w:lvl>
+    <w:lvl w:ilvl="2" w:tplc="0C0A0005" w:tentative="1">
+      <w:start w:val="1"/>
+      <w:numFmt w:val="bullet"/>
+      <w:lvlText w:val=""/>
+      <w:lvlJc w:val="left"/>
+      <w:pPr>
+        <w:ind w:left="2160" w:hanging="360"/>
+      </w:pPr>
+      <w:rPr>
+        <w:rFonts w:ascii="Wingdings" w:hAnsi="Wingdings" w:hint="default"/>
+      </w:rPr>
+    </w:lvl>
+    <w:lvl w:ilvl="3" w:tplc="0C0A0001" w:tentative="1">
+      <w:start w:val="1"/>
+      <w:numFmt w:val="bullet"/>
+      <w:lvlText w:val=""/>
+      <w:lvlJc w:val="left"/>
+      <w:pPr>
+        <w:ind w:left="2880" w:hanging="360"/>
+      </w:pPr>
+      <w:rPr>
+        <w:rFonts w:ascii="Symbol" w:hAnsi="Symbol" w:hint="default"/>
+      </w:rPr>
+    </w:lvl>
+    <w:lvl w:ilvl="4" w:tplc="0C0A0003" w:tentative="1">
+      <w:start w:val="1"/>
+      <w:numFmt w:val="bullet"/>
+      <w:lvlText w:val="o"/>
+      <w:lvlJc w:val="left"/>
+      <w:pPr>
+        <w:ind w:left="3600" w:hanging="360"/>
+      </w:pPr>
+      <w:rPr>
+        <w:rFonts w:ascii="Courier New" w:hAnsi="Courier New" w:cs="Courier New" w:hint="default"/>
+      </w:rPr>
+    </w:lvl>
+    <w:lvl w:ilvl="5" w:tplc="0C0A0005" w:tentative="1">
+      <w:start w:val="1"/>
+      <w:numFmt w:val="bullet"/>
+      <w:lvlText w:val=""/>
+      <w:lvlJc w:val="left"/>
+      <w:pPr>
+        <w:ind w:left="4320" w:hanging="360"/>
+      </w:pPr>
+      <w:rPr>
+        <w:rFonts w:ascii="Wingdings" w:hAnsi="Wingdings" w:hint="default"/>
+      </w:rPr>
+    </w:lvl>
+    <w:lvl w:ilvl="6" w:tplc="0C0A0001" w:tentative="1">
+      <w:start w:val="1"/>
+      <w:numFmt w:val="bullet"/>
+      <w:lvlText w:val=""/>
+      <w:lvlJc w:val="left"/>
+      <w:pPr>
+        <w:ind w:left="5040" w:hanging="360"/>
+      </w:pPr>
+      <w:rPr>
+        <w:rFonts w:ascii="Symbol" w:hAnsi="Symbol" w:hint="default"/>
+      </w:rPr>
+    </w:lvl>
+    <w:lvl w:ilvl="7" w:tplc="0C0A0003" w:tentative="1">
+      <w:start w:val="1"/>
+      <w:numFmt w:val="bullet"/>
+      <w:lvlText w:val="o"/>
+      <w:lvlJc w:val="left"/>
+      <w:pPr>
+        <w:ind w:left="5760" w:hanging="360"/>
+      </w:pPr>
+      <w:rPr>
+        <w:rFonts w:ascii="Courier New" w:hAnsi="Courier New" w:cs="Courier New" w:hint="default"/>
+      </w:rPr>
+    </w:lvl>
+    <w:lvl w:ilvl="8" w:tplc="0C0A0005" w:tentative="1">
+      <w:start w:val="1"/>
+      <w:numFmt w:val="bullet"/>
+      <w:lvlText w:val=""/>
+      <w:lvlJc w:val="left"/>
+      <w:pPr>
+        <w:ind w:left="6480" w:hanging="360"/>
+      </w:pPr>
+      <w:rPr>
+        <w:rFonts w:ascii="Wingdings" w:hAnsi="Wingdings" w:hint="default"/>
+      </w:rPr>
+    </w:lvl>
+  </w:abstractNum>
+  <w:num w:numId="1">
+    <w:abstractNumId w:val="0"/>
+  </w:num>
+</w:numbering>
 </file>
 
 <file path=word/styles.xml><?xml version="1.0" encoding="utf-8"?>
@@ -3763,6 +4632,15 @@
       <w:szCs w:val="20"/>
     </w:rPr>
   </w:style>
+  <w:style w:type="paragraph" w:styleId="Sinespaciado">
+    <w:name w:val="No Spacing"/>
+    <w:uiPriority w:val="1"/>
+    <w:qFormat/>
+    <w:rsid w:val="00030437"/>
+    <w:pPr>
+      <w:spacing w:after="0" w:line="240" w:lineRule="auto"/>
+    </w:pPr>
+  </w:style>
 </w:styles>
 </file>
 

</xml_diff>

<commit_message>
smantilla-GIT-MSG: Subida documento final trabajo remoto git.
</commit_message>
<xml_diff>
--- a/GIT/Llaves pùblicas y privadas/Llaves públicas y privadas.docx
+++ b/GIT/Llaves pùblicas y privadas/Llaves públicas y privadas.docx
@@ -112,7 +112,7 @@
           </mc:Choice>
           <mc:Fallback>
             <w:pict>
-              <v:oval w14:anchorId="0DAFC078" id="Elipse 23" o:spid="_x0000_s1026" style="position:absolute;margin-left:23.7pt;margin-top:156.4pt;width:21.75pt;height:18.75pt;z-index:251672576;visibility:visible;mso-wrap-style:square;mso-wrap-distance-left:9pt;mso-wrap-distance-top:0;mso-wrap-distance-right:9pt;mso-wrap-distance-bottom:0;mso-position-horizontal:absolute;mso-position-horizontal-relative:text;mso-position-vertical:absolute;mso-position-vertical-relative:text;v-text-anchor:middle" o:gfxdata="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" fillcolor="#92d050" strokecolor="#1f3763 [1604]" strokeweight="1pt">
+              <v:oval w14:anchorId="75661B59" id="Elipse 23" o:spid="_x0000_s1026" style="position:absolute;margin-left:23.7pt;margin-top:156.4pt;width:21.75pt;height:18.75pt;z-index:251672576;visibility:visible;mso-wrap-style:square;mso-wrap-distance-left:9pt;mso-wrap-distance-top:0;mso-wrap-distance-right:9pt;mso-wrap-distance-bottom:0;mso-position-horizontal:absolute;mso-position-horizontal-relative:text;mso-position-vertical:absolute;mso-position-vertical-relative:text;v-text-anchor:middle" o:gfxdata="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" fillcolor="#92d050" strokecolor="#1f3763 [1604]" strokeweight="1pt">
                 <v:stroke joinstyle="miter"/>
               </v:oval>
             </w:pict>
@@ -185,7 +185,7 @@
           </mc:Choice>
           <mc:Fallback>
             <w:pict>
-              <v:oval w14:anchorId="5338C373" id="Elipse 24" o:spid="_x0000_s1026" style="position:absolute;margin-left:205.2pt;margin-top:159.4pt;width:21.75pt;height:18.75pt;z-index:251674624;visibility:visible;mso-wrap-style:square;mso-wrap-distance-left:9pt;mso-wrap-distance-top:0;mso-wrap-distance-right:9pt;mso-wrap-distance-bottom:0;mso-position-horizontal:absolute;mso-position-horizontal-relative:text;mso-position-vertical:absolute;mso-position-vertical-relative:text;v-text-anchor:middle" o:gfxdata="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" fillcolor="red" strokecolor="#1f3763 [1604]" strokeweight="1pt">
+              <v:oval w14:anchorId="75002D45" id="Elipse 24" o:spid="_x0000_s1026" style="position:absolute;margin-left:205.2pt;margin-top:159.4pt;width:21.75pt;height:18.75pt;z-index:251674624;visibility:visible;mso-wrap-style:square;mso-wrap-distance-left:9pt;mso-wrap-distance-top:0;mso-wrap-distance-right:9pt;mso-wrap-distance-bottom:0;mso-position-horizontal:absolute;mso-position-horizontal-relative:text;mso-position-vertical:absolute;mso-position-vertical-relative:text;v-text-anchor:middle" o:gfxdata="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" fillcolor="red" strokecolor="#1f3763 [1604]" strokeweight="1pt">
                 <v:stroke joinstyle="miter"/>
               </v:oval>
             </w:pict>
@@ -369,7 +369,7 @@
           </mc:Choice>
           <mc:Fallback>
             <w:pict>
-              <v:oval w14:anchorId="54CF5B69" id="Elipse 28" o:spid="_x0000_s1026" style="position:absolute;margin-left:231.65pt;margin-top:14pt;width:7.85pt;height:6.75pt;z-index:251680768;visibility:visible;mso-wrap-style:square;mso-width-percent:0;mso-height-percent:0;mso-wrap-distance-left:9pt;mso-wrap-distance-top:0;mso-wrap-distance-right:9pt;mso-wrap-distance-bottom:0;mso-position-horizontal:absolute;mso-position-horizontal-relative:text;mso-position-vertical:absolute;mso-position-vertical-relative:text;mso-width-percent:0;mso-height-percent:0;mso-width-relative:margin;mso-height-relative:margin;v-text-anchor:middle" o:gfxdata="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" fillcolor="red" strokecolor="#1f3763 [1604]" strokeweight="1pt">
+              <v:oval w14:anchorId="5D761327" id="Elipse 28" o:spid="_x0000_s1026" style="position:absolute;margin-left:231.65pt;margin-top:14pt;width:7.85pt;height:6.75pt;z-index:251680768;visibility:visible;mso-wrap-style:square;mso-width-percent:0;mso-height-percent:0;mso-wrap-distance-left:9pt;mso-wrap-distance-top:0;mso-wrap-distance-right:9pt;mso-wrap-distance-bottom:0;mso-position-horizontal:absolute;mso-position-horizontal-relative:text;mso-position-vertical:absolute;mso-position-vertical-relative:text;mso-width-percent:0;mso-height-percent:0;mso-width-relative:margin;mso-height-relative:margin;v-text-anchor:middle" o:gfxdata="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" fillcolor="red" strokecolor="#1f3763 [1604]" strokeweight="1pt">
                 <v:stroke joinstyle="miter"/>
               </v:oval>
             </w:pict>
@@ -445,7 +445,7 @@
           </mc:Choice>
           <mc:Fallback>
             <w:pict>
-              <v:oval w14:anchorId="7BA2A984" id="Elipse 27" o:spid="_x0000_s1026" style="position:absolute;margin-left:135.9pt;margin-top:128.8pt;width:7.85pt;height:7pt;flip:y;z-index:251679744;visibility:visible;mso-wrap-style:square;mso-width-percent:0;mso-height-percent:0;mso-wrap-distance-left:9pt;mso-wrap-distance-top:0;mso-wrap-distance-right:9pt;mso-wrap-distance-bottom:0;mso-position-horizontal:absolute;mso-position-horizontal-relative:text;mso-position-vertical:absolute;mso-position-vertical-relative:text;mso-width-percent:0;mso-height-percent:0;mso-width-relative:margin;mso-height-relative:margin;v-text-anchor:middle" o:gfxdata="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" fillcolor="#92d050" strokecolor="#1f3763 [1604]" strokeweight="1pt">
+              <v:oval w14:anchorId="6A0226B2" id="Elipse 27" o:spid="_x0000_s1026" style="position:absolute;margin-left:135.9pt;margin-top:128.8pt;width:7.85pt;height:7pt;flip:y;z-index:251679744;visibility:visible;mso-wrap-style:square;mso-width-percent:0;mso-height-percent:0;mso-wrap-distance-left:9pt;mso-wrap-distance-top:0;mso-wrap-distance-right:9pt;mso-wrap-distance-bottom:0;mso-position-horizontal:absolute;mso-position-horizontal-relative:text;mso-position-vertical:absolute;mso-position-vertical-relative:text;mso-width-percent:0;mso-height-percent:0;mso-width-relative:margin;mso-height-relative:margin;v-text-anchor:middle" o:gfxdata="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" fillcolor="#92d050" strokecolor="#1f3763 [1604]" strokeweight="1pt">
                 <v:stroke joinstyle="miter"/>
               </v:oval>
             </w:pict>
@@ -518,7 +518,7 @@
           </mc:Choice>
           <mc:Fallback>
             <w:pict>
-              <v:oval w14:anchorId="4D2E3C33" id="Elipse 25" o:spid="_x0000_s1026" style="position:absolute;margin-left:64.95pt;margin-top:77.3pt;width:21.75pt;height:19.5pt;flip:y;z-index:251676672;visibility:visible;mso-wrap-style:square;mso-height-percent:0;mso-wrap-distance-left:9pt;mso-wrap-distance-top:0;mso-wrap-distance-right:9pt;mso-wrap-distance-bottom:0;mso-position-horizontal:absolute;mso-position-horizontal-relative:text;mso-position-vertical:absolute;mso-position-vertical-relative:text;mso-height-percent:0;mso-height-relative:margin;v-text-anchor:middle" o:gfxdata="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" fillcolor="#92d050" strokecolor="#1f3763 [1604]" strokeweight="1pt">
+              <v:oval w14:anchorId="0D8BF258" id="Elipse 25" o:spid="_x0000_s1026" style="position:absolute;margin-left:64.95pt;margin-top:77.3pt;width:21.75pt;height:19.5pt;flip:y;z-index:251676672;visibility:visible;mso-wrap-style:square;mso-height-percent:0;mso-wrap-distance-left:9pt;mso-wrap-distance-top:0;mso-wrap-distance-right:9pt;mso-wrap-distance-bottom:0;mso-position-horizontal:absolute;mso-position-horizontal-relative:text;mso-position-vertical:absolute;mso-position-vertical-relative:text;mso-height-percent:0;mso-height-relative:margin;v-text-anchor:middle" o:gfxdata="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" fillcolor="#92d050" strokecolor="#1f3763 [1604]" strokeweight="1pt">
                 <v:stroke joinstyle="miter"/>
               </v:oval>
             </w:pict>
@@ -588,7 +588,7 @@
           </mc:Choice>
           <mc:Fallback>
             <w:pict>
-              <v:oval w14:anchorId="72EAAF06" id="Elipse 26" o:spid="_x0000_s1026" style="position:absolute;margin-left:297.75pt;margin-top:77.6pt;width:21.75pt;height:18.75pt;z-index:251677696;visibility:visible;mso-wrap-style:square;mso-wrap-distance-left:9pt;mso-wrap-distance-top:0;mso-wrap-distance-right:9pt;mso-wrap-distance-bottom:0;mso-position-horizontal:absolute;mso-position-horizontal-relative:text;mso-position-vertical:absolute;mso-position-vertical-relative:text;v-text-anchor:middle" o:gfxdata="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" fillcolor="red" strokecolor="#1f3763 [1604]" strokeweight="1pt">
+              <v:oval w14:anchorId="22EF387B" id="Elipse 26" o:spid="_x0000_s1026" style="position:absolute;margin-left:297.75pt;margin-top:77.6pt;width:21.75pt;height:18.75pt;z-index:251677696;visibility:visible;mso-wrap-style:square;mso-wrap-distance-left:9pt;mso-wrap-distance-top:0;mso-wrap-distance-right:9pt;mso-wrap-distance-bottom:0;mso-position-horizontal:absolute;mso-position-horizontal-relative:text;mso-position-vertical:absolute;mso-position-vertical-relative:text;v-text-anchor:middle" o:gfxdata="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" fillcolor="red" strokecolor="#1f3763 [1604]" strokeweight="1pt">
                 <v:stroke joinstyle="miter"/>
               </v:oval>
             </w:pict>
@@ -775,7 +775,7 @@
           </mc:Choice>
           <mc:Fallback>
             <w:pict>
-              <v:shapetype w14:anchorId="13D7F4DF" id="_x0000_t102" coordsize="21600,21600" o:spt="102" adj="12960,19440,14400" path="ar,0@23@3@22,,0@4,0@15@23@1,0@7@2@13l@2@14@22@8@2@12wa,0@23@3@2@11@26@17,0@15@23@1@26@17@22@15xear,0@23@3,0@4@26@17nfe">
+              <v:shapetype w14:anchorId="03AFDB3F" id="_x0000_t102" coordsize="21600,21600" o:spt="102" adj="12960,19440,14400" path="ar,0@23@3@22,,0@4,0@15@23@1,0@7@2@13l@2@14@22@8@2@12wa,0@23@3@2@11@26@17,0@15@23@1@26@17@22@15xear,0@23@3,0@4@26@17nfe">
                 <v:stroke joinstyle="miter"/>
                 <v:formulas>
                   <v:f eqn="val #0"/>
@@ -1100,7 +1100,7 @@
           </mc:Choice>
           <mc:Fallback>
             <w:pict>
-              <v:group w14:anchorId="3D53B7B3" id="Grupo 204" o:spid="_x0000_s1026" style="position:absolute;margin-left:173.7pt;margin-top:27.9pt;width:45.5pt;height:39.75pt;z-index:251709440;mso-width-relative:margin;mso-height-relative:margin" coordsize="8274,7226" o:gfxdata="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">
+              <v:group w14:anchorId="272497EB" id="Grupo 204" o:spid="_x0000_s1026" style="position:absolute;margin-left:173.7pt;margin-top:27.9pt;width:45.5pt;height:39.75pt;z-index:251709440;mso-width-relative:margin;mso-height-relative:margin" coordsize="8274,7226" o:gfxdata="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">
                 <v:group id="Grupo 205" o:spid="_x0000_s1027" style="position:absolute;width:8274;height:7226" coordsize="8274,7226" o:gfxdata="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">
                   <v:shapetype id="_x0000_t75" coordsize="21600,21600" o:spt="75" o:preferrelative="t" path="m@4@5l@4@11@9@11@9@5xe" filled="f" stroked="f">
                     <v:stroke joinstyle="miter"/>
@@ -1254,7 +1254,7 @@
           </mc:Choice>
           <mc:Fallback>
             <w:pict>
-              <v:group w14:anchorId="6C529D34" id="Grupo 213" o:spid="_x0000_s1026" style="position:absolute;margin-left:313.5pt;margin-top:.7pt;width:1in;height:1in;z-index:251713536" coordsize="9144,9144" o:gfxdata="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">
+              <v:group w14:anchorId="7D11AC0A" id="Grupo 213" o:spid="_x0000_s1026" style="position:absolute;margin-left:313.5pt;margin-top:.7pt;width:1in;height:1in;z-index:251713536" coordsize="9144,9144" o:gfxdata="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">
                 <v:shape id="Gráfico 214" o:spid="_x0000_s1027" type="#_x0000_t75" alt="Usuario contorno" style="position:absolute;width:9144;height:9144;visibility:visible;mso-wrap-style:square" o:gfxdata="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">
                   <v:imagedata r:id="rId17" o:title="Usuario contorno"/>
                 </v:shape>
@@ -1376,7 +1376,7 @@
           </mc:Choice>
           <mc:Fallback>
             <w:pict>
-              <v:group w14:anchorId="5F0C0388" id="Grupo 210" o:spid="_x0000_s1026" style="position:absolute;margin-left:-12pt;margin-top:.7pt;width:1in;height:1in;z-index:251711488" coordsize="9144,9144" o:gfxdata="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">
+              <v:group w14:anchorId="6A69EBDC" id="Grupo 210" o:spid="_x0000_s1026" style="position:absolute;margin-left:-12pt;margin-top:.7pt;width:1in;height:1in;z-index:251711488" coordsize="9144,9144" o:gfxdata="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">
                 <v:shape id="Gráfico 211" o:spid="_x0000_s1027" type="#_x0000_t75" alt="Usuario contorno" style="position:absolute;width:9144;height:9144;visibility:visible;mso-wrap-style:square" o:gfxdata="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">
                   <v:imagedata r:id="rId17" o:title="Usuario contorno"/>
                 </v:shape>
@@ -1985,113 +1985,17 @@
     </w:p>
     <w:p>
       <w:r>
-        <w:t xml:space="preserve">SSH o </w:t>
-      </w:r>
-      <w:proofErr w:type="spellStart"/>
-      <w:r>
-        <w:t>Secure</w:t>
-      </w:r>
-      <w:proofErr w:type="spellEnd"/>
-      <w:r>
-        <w:t xml:space="preserve"> Shell: Es un protocolo de red que permite acceso remoto seguro a través de una conexión encriptada. Este método de autenticación requiere un </w:t>
-      </w:r>
-      <w:proofErr w:type="spellStart"/>
-      <w:r>
-        <w:t>passphrase</w:t>
-      </w:r>
-      <w:proofErr w:type="spellEnd"/>
-      <w:r>
-        <w:t xml:space="preserve"> (contraseña) o </w:t>
-      </w:r>
-      <w:proofErr w:type="spellStart"/>
-      <w:r>
-        <w:t>tambien</w:t>
-      </w:r>
-      <w:proofErr w:type="spellEnd"/>
-      <w:r>
-        <w:t xml:space="preserve"> puede funcionar sin </w:t>
-      </w:r>
-      <w:proofErr w:type="spellStart"/>
-      <w:r>
-        <w:t>passphrase</w:t>
-      </w:r>
-      <w:proofErr w:type="spellEnd"/>
-      <w:r>
-        <w:t xml:space="preserve"> sobre la clave.</w:t>
-      </w:r>
-    </w:p>
-    <w:p>
-      <w:r>
-        <w:t xml:space="preserve">$ </w:t>
-      </w:r>
-      <w:proofErr w:type="spellStart"/>
-      <w:r>
-        <w:t>git</w:t>
-      </w:r>
-      <w:proofErr w:type="spellEnd"/>
-      <w:r>
-        <w:t xml:space="preserve"> </w:t>
-      </w:r>
-      <w:proofErr w:type="spellStart"/>
-      <w:r>
-        <w:t>config</w:t>
-      </w:r>
-      <w:proofErr w:type="spellEnd"/>
-      <w:r>
-        <w:t xml:space="preserve"> -l: Muestra la configuración dentro de Git(user y email), Este comando funciona </w:t>
-      </w:r>
-      <w:proofErr w:type="spellStart"/>
-      <w:r>
-        <w:t>por que</w:t>
-      </w:r>
-      <w:proofErr w:type="spellEnd"/>
-      <w:r>
-        <w:t xml:space="preserve"> Git </w:t>
-      </w:r>
-      <w:proofErr w:type="spellStart"/>
-      <w:r>
-        <w:t>esta</w:t>
-      </w:r>
-      <w:proofErr w:type="spellEnd"/>
-      <w:r>
-        <w:t xml:space="preserve"> instalado en todo el equipo local.</w:t>
-      </w:r>
-    </w:p>
-    <w:p>
-      <w:r>
-        <w:t xml:space="preserve">$ </w:t>
-      </w:r>
-      <w:proofErr w:type="spellStart"/>
-      <w:r>
-        <w:t>git</w:t>
-      </w:r>
-      <w:proofErr w:type="spellEnd"/>
-      <w:r>
-        <w:t xml:space="preserve"> </w:t>
-      </w:r>
-      <w:proofErr w:type="spellStart"/>
-      <w:r>
-        <w:t>config</w:t>
-      </w:r>
-      <w:proofErr w:type="spellEnd"/>
-      <w:r>
-        <w:t xml:space="preserve"> --global </w:t>
-      </w:r>
-      <w:proofErr w:type="spellStart"/>
-      <w:r>
-        <w:t>user.email</w:t>
-      </w:r>
-      <w:proofErr w:type="spellEnd"/>
-      <w:r>
-        <w:t xml:space="preserve"> “</w:t>
-      </w:r>
-      <w:proofErr w:type="spellStart"/>
-      <w:r>
-        <w:t>nombre_email_cambiado</w:t>
-      </w:r>
-      <w:proofErr w:type="spellEnd"/>
-      <w:r>
-        <w:t>” : Se puede utilizar este mismo comando para cambiar el email.</w:t>
+        <w:t>SSH o Secure Shell: Es un protocolo de red que permite acceso remoto seguro a través de una conexión encriptada. Este método de autenticación requiere un passphrase (contraseña) o tambien puede funcionar sin passphrase sobre la clave.</w:t>
+      </w:r>
+    </w:p>
+    <w:p>
+      <w:r>
+        <w:t>$ git config -l: Muestra la configuración dentro de Git(user y email), Este comando funciona por que Git esta instalado en todo el equipo local.</w:t>
+      </w:r>
+    </w:p>
+    <w:p>
+      <w:r>
+        <w:t>$ git config --global user.email “nombre_email_cambiado” : Se puede utilizar este mismo comando para cambiar el email.</w:t>
       </w:r>
       <w:r>
         <w:t xml:space="preserve"> </w:t>
@@ -2142,33 +2046,17 @@
           <w:lang w:val="en-US"/>
         </w:rPr>
       </w:pPr>
-      <w:proofErr w:type="spellStart"/>
       <w:r>
         <w:rPr>
           <w:lang w:val="en-US"/>
         </w:rPr>
         <w:t>ssh</w:t>
       </w:r>
-      <w:proofErr w:type="spellEnd"/>
       <w:r>
         <w:rPr>
           <w:lang w:val="en-US"/>
         </w:rPr>
-        <w:t xml:space="preserve">-keygen -t </w:t>
-      </w:r>
-      <w:proofErr w:type="spellStart"/>
-      <w:r>
-        <w:rPr>
-          <w:lang w:val="en-US"/>
-        </w:rPr>
-        <w:t>rsa</w:t>
-      </w:r>
-      <w:proofErr w:type="spellEnd"/>
-      <w:r>
-        <w:rPr>
-          <w:lang w:val="en-US"/>
-        </w:rPr>
-        <w:t xml:space="preserve"> -b 4</w:t>
+        <w:t>-keygen -t rsa -b 4</w:t>
       </w:r>
       <w:r>
         <w:rPr>
@@ -2193,22 +2081,15 @@
       </w:r>
     </w:p>
     <w:p>
-      <w:proofErr w:type="spellStart"/>
       <w:r>
         <w:t>ssh-keygen</w:t>
       </w:r>
-      <w:proofErr w:type="spellEnd"/>
-      <w:r>
-        <w:t xml:space="preserve">: Generar llave </w:t>
-      </w:r>
-      <w:proofErr w:type="spellStart"/>
-      <w:r>
-        <w:t>ss</w:t>
+      <w:r>
+        <w:t>: Generar llave ss</w:t>
       </w:r>
       <w:r>
         <w:t>h</w:t>
       </w:r>
-      <w:proofErr w:type="spellEnd"/>
     </w:p>
     <w:p>
       <w:r>
@@ -2219,13 +2100,8 @@
       </w:r>
     </w:p>
     <w:p>
-      <w:proofErr w:type="spellStart"/>
-      <w:r>
-        <w:t>Rsa</w:t>
-      </w:r>
-      <w:proofErr w:type="spellEnd"/>
-      <w:r>
-        <w:t xml:space="preserve"> : el algoritmo a utilizar.</w:t>
+      <w:r>
+        <w:t>Rsa : el algoritmo a utilizar.</w:t>
       </w:r>
     </w:p>
     <w:p>
@@ -2475,26 +2351,10 @@
     </w:p>
     <w:p>
       <w:r>
-        <w:t xml:space="preserve">Se requiere adicionar la llave privada a </w:t>
-      </w:r>
-      <w:proofErr w:type="spellStart"/>
-      <w:r>
-        <w:t>git</w:t>
-      </w:r>
-      <w:proofErr w:type="spellEnd"/>
-      <w:r>
-        <w:t>,</w:t>
-      </w:r>
-      <w:r>
-        <w:t xml:space="preserve"> para esto se requiere iniciar el agente </w:t>
-      </w:r>
-      <w:proofErr w:type="spellStart"/>
-      <w:r>
-        <w:t>ssh</w:t>
-      </w:r>
-      <w:proofErr w:type="spellEnd"/>
-      <w:r>
-        <w:t xml:space="preserve"> para poder realizar al validación de estas llaves, utiliza el comando: </w:t>
+        <w:t>Se requiere adicionar la llave privada a git,</w:t>
+      </w:r>
+      <w:r>
+        <w:t xml:space="preserve"> para esto se requiere iniciar el agente ssh para poder realizar al validación de estas llaves, utiliza el comando: </w:t>
       </w:r>
     </w:p>
     <w:p>
@@ -2507,21 +2367,7 @@
         <w:rPr>
           <w:lang w:val="en-US"/>
         </w:rPr>
-        <w:t>eval $(</w:t>
-      </w:r>
-      <w:proofErr w:type="spellStart"/>
-      <w:r>
-        <w:rPr>
-          <w:lang w:val="en-US"/>
-        </w:rPr>
-        <w:t>ssh</w:t>
-      </w:r>
-      <w:proofErr w:type="spellEnd"/>
-      <w:r>
-        <w:rPr>
-          <w:lang w:val="en-US"/>
-        </w:rPr>
-        <w:t>-agent -s)</w:t>
+        <w:t>eval $(ssh-agent -s)</w:t>
       </w:r>
       <w:r>
         <w:rPr>
@@ -2601,15 +2447,7 @@
         <w:t>está</w:t>
       </w:r>
       <w:r>
-        <w:t xml:space="preserve"> la ruta .</w:t>
-      </w:r>
-      <w:proofErr w:type="spellStart"/>
-      <w:r>
-        <w:t>ssh</w:t>
-      </w:r>
-      <w:proofErr w:type="spellEnd"/>
-      <w:r>
-        <w:t>)</w:t>
+        <w:t xml:space="preserve"> la ruta .ssh)</w:t>
       </w:r>
       <w:r>
         <w:t>.</w:t>
@@ -2662,7 +2500,6 @@
           <w:lang w:eastAsia="es-ES"/>
         </w:rPr>
       </w:pPr>
-      <w:proofErr w:type="spellStart"/>
       <w:r>
         <w:rPr>
           <w:rFonts w:ascii="Courier New" w:eastAsia="Times New Roman" w:hAnsi="Courier New" w:cs="Courier New"/>
@@ -2672,19 +2509,7 @@
           <w:shd w:val="clear" w:color="auto" w:fill="0C1633"/>
           <w:lang w:eastAsia="es-ES"/>
         </w:rPr>
-        <w:t>ssh-add</w:t>
-      </w:r>
-      <w:proofErr w:type="spellEnd"/>
-      <w:r>
-        <w:rPr>
-          <w:rFonts w:ascii="Courier New" w:eastAsia="Times New Roman" w:hAnsi="Courier New" w:cs="Courier New"/>
-          <w:color w:val="BECDE3"/>
-          <w:sz w:val="24"/>
-          <w:szCs w:val="24"/>
-          <w:shd w:val="clear" w:color="auto" w:fill="0C1633"/>
-          <w:lang w:eastAsia="es-ES"/>
-        </w:rPr>
-        <w:t xml:space="preserve"> ruta-donde-guardaste-tu-llave-privada</w:t>
+        <w:t>ssh-add ruta-donde-guardaste-tu-llave-privada</w:t>
       </w:r>
     </w:p>
     <w:p>
@@ -2750,7 +2575,6 @@
           <w:lang w:val="es-CO"/>
         </w:rPr>
       </w:pPr>
-      <w:proofErr w:type="spellStart"/>
       <w:r>
         <w:lastRenderedPageBreak/>
         <w:t>Conexi</w:t>
@@ -2759,14 +2583,7 @@
         <w:rPr>
           <w:lang w:val="es-CO"/>
         </w:rPr>
-        <w:t>ón</w:t>
-      </w:r>
-      <w:proofErr w:type="spellEnd"/>
-      <w:r>
-        <w:rPr>
-          <w:lang w:val="es-CO"/>
-        </w:rPr>
-        <w:t xml:space="preserve"> a GITHUB con SSH</w:t>
+        <w:t>ón a GITHUB con SSH</w:t>
       </w:r>
     </w:p>
     <w:p>
@@ -2919,16 +2736,8 @@
         <w:rPr>
           <w:lang w:val="es-CO"/>
         </w:rPr>
-        <w:t xml:space="preserve">Luego de esto buscamos la opción SSH and GPG </w:t>
-      </w:r>
-      <w:proofErr w:type="spellStart"/>
-      <w:r>
-        <w:rPr>
-          <w:lang w:val="es-CO"/>
-        </w:rPr>
-        <w:t>keys</w:t>
-      </w:r>
-      <w:proofErr w:type="spellEnd"/>
+        <w:t>Luego de esto buscamos la opción SSH and GPG keys</w:t>
+      </w:r>
     </w:p>
     <w:p>
       <w:pPr>
@@ -3048,35 +2857,7 @@
         <w:rPr>
           <w:lang w:val="es-CO"/>
         </w:rPr>
-        <w:t xml:space="preserve"> y luego de esto ingresamos la llave pública en el cuadro que se muestra a continuación, para posterior a eso seleccionar “</w:t>
-      </w:r>
-      <w:proofErr w:type="spellStart"/>
-      <w:r>
-        <w:rPr>
-          <w:lang w:val="es-CO"/>
-        </w:rPr>
-        <w:t>add</w:t>
-      </w:r>
-      <w:proofErr w:type="spellEnd"/>
-      <w:r>
-        <w:rPr>
-          <w:lang w:val="es-CO"/>
-        </w:rPr>
-        <w:t xml:space="preserve"> SSH </w:t>
-      </w:r>
-      <w:proofErr w:type="spellStart"/>
-      <w:r>
-        <w:rPr>
-          <w:lang w:val="es-CO"/>
-        </w:rPr>
-        <w:t>key</w:t>
-      </w:r>
-      <w:proofErr w:type="spellEnd"/>
-      <w:r>
-        <w:rPr>
-          <w:lang w:val="es-CO"/>
-        </w:rPr>
-        <w:t>”</w:t>
+        <w:t xml:space="preserve"> y luego de esto ingresamos la llave pública en el cuadro que se muestra a continuación, para posterior a eso seleccionar “add SSH key”</w:t>
       </w:r>
       <w:r>
         <w:rPr>
@@ -3228,21 +3009,7 @@
         <w:rPr>
           <w:lang w:val="es-CO"/>
         </w:rPr>
-        <w:t xml:space="preserve">Para esto ingresamos a nuestros repositorios, y en el que vamos a utilizar buscamos la opción de clonar y dentro de esta  la opción de </w:t>
-      </w:r>
-      <w:proofErr w:type="spellStart"/>
-      <w:r>
-        <w:rPr>
-          <w:lang w:val="es-CO"/>
-        </w:rPr>
-        <w:t>ssh</w:t>
-      </w:r>
-      <w:proofErr w:type="spellEnd"/>
-      <w:r>
-        <w:rPr>
-          <w:lang w:val="es-CO"/>
-        </w:rPr>
-        <w:t xml:space="preserve">. </w:t>
+        <w:t xml:space="preserve">Para esto ingresamos a nuestros repositorios, y en el que vamos a utilizar buscamos la opción de clonar y dentro de esta  la opción de ssh. </w:t>
       </w:r>
       <w:r>
         <w:rPr>
@@ -3313,98 +3080,12 @@
           <w:lang w:val="es-CO"/>
         </w:rPr>
       </w:pPr>
-      <w:proofErr w:type="spellStart"/>
       <w:r>
         <w:rPr>
           <w:lang w:val="es-CO"/>
         </w:rPr>
-        <w:t>git</w:t>
-      </w:r>
-      <w:proofErr w:type="spellEnd"/>
-      <w:r>
-        <w:rPr>
-          <w:lang w:val="es-CO"/>
-        </w:rPr>
-        <w:t xml:space="preserve"> </w:t>
-      </w:r>
-      <w:proofErr w:type="spellStart"/>
-      <w:r>
-        <w:rPr>
-          <w:lang w:val="es-CO"/>
-        </w:rPr>
-        <w:t>remote</w:t>
-      </w:r>
-      <w:proofErr w:type="spellEnd"/>
-      <w:r>
-        <w:rPr>
-          <w:lang w:val="es-CO"/>
-        </w:rPr>
-        <w:t xml:space="preserve"> set-</w:t>
-      </w:r>
-      <w:proofErr w:type="spellStart"/>
-      <w:r>
-        <w:rPr>
-          <w:lang w:val="es-CO"/>
-        </w:rPr>
-        <w:t>url</w:t>
-      </w:r>
-      <w:proofErr w:type="spellEnd"/>
-      <w:r>
-        <w:rPr>
-          <w:lang w:val="es-CO"/>
-        </w:rPr>
-        <w:t xml:space="preserve"> </w:t>
-      </w:r>
-      <w:proofErr w:type="spellStart"/>
-      <w:r>
-        <w:rPr>
-          <w:lang w:val="es-CO"/>
-        </w:rPr>
-        <w:t>origin</w:t>
-      </w:r>
-      <w:proofErr w:type="spellEnd"/>
-      <w:r>
-        <w:rPr>
-          <w:lang w:val="es-CO"/>
-        </w:rPr>
-        <w:t xml:space="preserve"> </w:t>
-      </w:r>
-      <w:proofErr w:type="spellStart"/>
-      <w:r>
-        <w:rPr>
-          <w:lang w:val="es-CO"/>
-        </w:rPr>
-        <w:t>url</w:t>
-      </w:r>
-      <w:proofErr w:type="spellEnd"/>
-      <w:r>
-        <w:rPr>
-          <w:lang w:val="es-CO"/>
-        </w:rPr>
-        <w:t>-</w:t>
-      </w:r>
-      <w:proofErr w:type="spellStart"/>
-      <w:r>
-        <w:rPr>
-          <w:lang w:val="es-CO"/>
-        </w:rPr>
-        <w:t>ssh</w:t>
-      </w:r>
-      <w:proofErr w:type="spellEnd"/>
-      <w:r>
-        <w:rPr>
-          <w:lang w:val="es-CO"/>
-        </w:rPr>
-        <w:t>-del-repositorio-en-</w:t>
-      </w:r>
-      <w:proofErr w:type="spellStart"/>
-      <w:r>
-        <w:rPr>
-          <w:lang w:val="es-CO"/>
-        </w:rPr>
-        <w:t>github</w:t>
-      </w:r>
-      <w:proofErr w:type="spellEnd"/>
+        <w:t>git remote set-url origin url-ssh-del-repositorio-en-github</w:t>
+      </w:r>
       <w:r>
         <w:rPr>
           <w:lang w:val="es-CO"/>
@@ -3424,15 +3105,7 @@
     <w:p/>
     <w:p>
       <w:r>
-        <w:t xml:space="preserve">Los tags o etiquetas nos permiten asignar versiones a los </w:t>
-      </w:r>
-      <w:proofErr w:type="spellStart"/>
-      <w:r>
-        <w:t>commits</w:t>
-      </w:r>
-      <w:proofErr w:type="spellEnd"/>
-      <w:r>
-        <w:t xml:space="preserve"> con cambios más importantes o significativos de nuestro proyecto.</w:t>
+        <w:t>Los tags o etiquetas nos permiten asignar versiones a los commits con cambios más importantes o significativos de nuestro proyecto.</w:t>
       </w:r>
     </w:p>
     <w:p>
@@ -3449,31 +3122,7 @@
         </w:numPr>
       </w:pPr>
       <w:r>
-        <w:t xml:space="preserve">Crear un nuevo tag y asignarlo a un </w:t>
-      </w:r>
-      <w:proofErr w:type="spellStart"/>
-      <w:r>
-        <w:t>commit</w:t>
-      </w:r>
-      <w:proofErr w:type="spellEnd"/>
-      <w:r>
-        <w:t xml:space="preserve">: </w:t>
-      </w:r>
-      <w:proofErr w:type="spellStart"/>
-      <w:r>
-        <w:t>git</w:t>
-      </w:r>
-      <w:proofErr w:type="spellEnd"/>
-      <w:r>
-        <w:t xml:space="preserve"> tag -a nombre-del-tag id-del-</w:t>
-      </w:r>
-      <w:proofErr w:type="spellStart"/>
-      <w:r>
-        <w:t>commit</w:t>
-      </w:r>
-      <w:proofErr w:type="spellEnd"/>
-      <w:r>
-        <w:t>.</w:t>
+        <w:t>Crear un nuevo tag y asignarlo a un commit: git tag -a nombre-del-tag id-del-commit.</w:t>
       </w:r>
     </w:p>
     <w:p>
@@ -3485,15 +3134,7 @@
         </w:numPr>
       </w:pPr>
       <w:r>
-        <w:t xml:space="preserve">Borrar un tag en el repositorio local: </w:t>
-      </w:r>
-      <w:proofErr w:type="spellStart"/>
-      <w:r>
-        <w:t>git</w:t>
-      </w:r>
-      <w:proofErr w:type="spellEnd"/>
-      <w:r>
-        <w:t xml:space="preserve"> tag -d nombre-del-tag.</w:t>
+        <w:t>Borrar un tag en el repositorio local: git tag -d nombre-del-tag.</w:t>
       </w:r>
     </w:p>
     <w:p>
@@ -3505,31 +3146,7 @@
         </w:numPr>
       </w:pPr>
       <w:r>
-        <w:t xml:space="preserve">Listar los tags de nuestro repositorio local: </w:t>
-      </w:r>
-      <w:proofErr w:type="spellStart"/>
-      <w:r>
-        <w:t>git</w:t>
-      </w:r>
-      <w:proofErr w:type="spellEnd"/>
-      <w:r>
-        <w:t xml:space="preserve"> tag o </w:t>
-      </w:r>
-      <w:proofErr w:type="spellStart"/>
-      <w:r>
-        <w:t>git</w:t>
-      </w:r>
-      <w:proofErr w:type="spellEnd"/>
-      <w:r>
-        <w:t xml:space="preserve"> show-</w:t>
-      </w:r>
-      <w:proofErr w:type="spellStart"/>
-      <w:r>
-        <w:t>ref</w:t>
-      </w:r>
-      <w:proofErr w:type="spellEnd"/>
-      <w:r>
-        <w:t xml:space="preserve"> --tags.</w:t>
+        <w:t>Listar los tags de nuestro repositorio local: git tag o git show-ref --tags.</w:t>
       </w:r>
     </w:p>
     <w:p>
@@ -3541,31 +3158,7 @@
         </w:numPr>
       </w:pPr>
       <w:r>
-        <w:t xml:space="preserve">Publicar un tag en el repositorio remoto: </w:t>
-      </w:r>
-      <w:proofErr w:type="spellStart"/>
-      <w:r>
-        <w:t>git</w:t>
-      </w:r>
-      <w:proofErr w:type="spellEnd"/>
-      <w:r>
-        <w:t xml:space="preserve"> </w:t>
-      </w:r>
-      <w:proofErr w:type="spellStart"/>
-      <w:r>
-        <w:t>push</w:t>
-      </w:r>
-      <w:proofErr w:type="spellEnd"/>
-      <w:r>
-        <w:t xml:space="preserve"> </w:t>
-      </w:r>
-      <w:proofErr w:type="spellStart"/>
-      <w:r>
-        <w:t>origin</w:t>
-      </w:r>
-      <w:proofErr w:type="spellEnd"/>
-      <w:r>
-        <w:t xml:space="preserve"> --tags.</w:t>
+        <w:t>Publicar un tag en el repositorio remoto: git push origin --tags.</w:t>
       </w:r>
     </w:p>
     <w:p>
@@ -3577,47 +3170,7 @@
         </w:numPr>
       </w:pPr>
       <w:r>
-        <w:t xml:space="preserve">Borrar un tag del repositorio remoto: </w:t>
-      </w:r>
-      <w:proofErr w:type="spellStart"/>
-      <w:r>
-        <w:t>git</w:t>
-      </w:r>
-      <w:proofErr w:type="spellEnd"/>
-      <w:r>
-        <w:t xml:space="preserve"> tag -d nombre-del-tag y </w:t>
-      </w:r>
-      <w:proofErr w:type="spellStart"/>
-      <w:r>
-        <w:t>git</w:t>
-      </w:r>
-      <w:proofErr w:type="spellEnd"/>
-      <w:r>
-        <w:t xml:space="preserve"> </w:t>
-      </w:r>
-      <w:proofErr w:type="spellStart"/>
-      <w:r>
-        <w:t>push</w:t>
-      </w:r>
-      <w:proofErr w:type="spellEnd"/>
-      <w:r>
-        <w:t xml:space="preserve"> </w:t>
-      </w:r>
-      <w:proofErr w:type="spellStart"/>
-      <w:r>
-        <w:t>origin</w:t>
-      </w:r>
-      <w:proofErr w:type="spellEnd"/>
-      <w:r>
-        <w:t xml:space="preserve"> :</w:t>
-      </w:r>
-      <w:proofErr w:type="spellStart"/>
-      <w:r>
-        <w:t>refs</w:t>
-      </w:r>
-      <w:proofErr w:type="spellEnd"/>
-      <w:r>
-        <w:t>/tags/nombre-del-tag.</w:t>
+        <w:t>Borrar un tag del repositorio remoto: git tag -d nombre-del-tag y git push origin :refs/tags/nombre-del-tag.</w:t>
       </w:r>
     </w:p>
     <w:p>
@@ -3659,35 +3212,7 @@
         <w:rPr>
           <w:lang w:val="es-CO"/>
         </w:rPr>
-        <w:t xml:space="preserve">Alias </w:t>
-      </w:r>
-      <w:proofErr w:type="spellStart"/>
-      <w:r>
-        <w:rPr>
-          <w:lang w:val="es-CO"/>
-        </w:rPr>
-        <w:t>nombre_alias</w:t>
-      </w:r>
-      <w:proofErr w:type="spellEnd"/>
-      <w:r>
-        <w:rPr>
-          <w:lang w:val="es-CO"/>
-        </w:rPr>
-        <w:t xml:space="preserve">=”comandos </w:t>
-      </w:r>
-      <w:proofErr w:type="spellStart"/>
-      <w:r>
-        <w:rPr>
-          <w:lang w:val="es-CO"/>
-        </w:rPr>
-        <w:t>git</w:t>
-      </w:r>
-      <w:proofErr w:type="spellEnd"/>
-      <w:r>
-        <w:rPr>
-          <w:lang w:val="es-CO"/>
-        </w:rPr>
-        <w:t>”</w:t>
+        <w:t>Alias nombre_alias=”comandos git”</w:t>
       </w:r>
     </w:p>
     <w:p>
@@ -3699,53 +3224,17 @@
           <w:lang w:val="en-US"/>
         </w:rPr>
       </w:pPr>
-      <w:proofErr w:type="spellStart"/>
       <w:r>
         <w:rPr>
           <w:lang w:val="en-US"/>
         </w:rPr>
-        <w:t>Ejemplo</w:t>
-      </w:r>
-      <w:proofErr w:type="spellEnd"/>
+        <w:t xml:space="preserve">Ejemplo: </w:t>
+      </w:r>
       <w:r>
         <w:rPr>
           <w:lang w:val="en-US"/>
         </w:rPr>
-        <w:t xml:space="preserve">: </w:t>
-      </w:r>
-      <w:r>
-        <w:rPr>
-          <w:lang w:val="en-US"/>
-        </w:rPr>
-        <w:t xml:space="preserve"> alias </w:t>
-      </w:r>
-      <w:proofErr w:type="spellStart"/>
-      <w:r>
-        <w:rPr>
-          <w:lang w:val="en-US"/>
-        </w:rPr>
-        <w:t>superlog</w:t>
-      </w:r>
-      <w:proofErr w:type="spellEnd"/>
-      <w:r>
-        <w:rPr>
-          <w:lang w:val="en-US"/>
-        </w:rPr>
-        <w:t>="git log --all --graph --decorate --</w:t>
-      </w:r>
-      <w:proofErr w:type="spellStart"/>
-      <w:r>
-        <w:rPr>
-          <w:lang w:val="en-US"/>
-        </w:rPr>
-        <w:t>oneline</w:t>
-      </w:r>
-      <w:proofErr w:type="spellEnd"/>
-      <w:r>
-        <w:rPr>
-          <w:lang w:val="en-US"/>
-        </w:rPr>
-        <w:t>"</w:t>
+        <w:t xml:space="preserve"> alias superlog="git log --all --graph --decorate --oneline"</w:t>
       </w:r>
       <w:r>
         <w:rPr>
@@ -3831,29 +3320,13 @@
         </w:tabs>
       </w:pPr>
       <w:r>
-        <w:t>•</w:t>
-      </w:r>
-      <w:proofErr w:type="spellStart"/>
-      <w:r>
-        <w:t>git</w:t>
-      </w:r>
-      <w:proofErr w:type="spellEnd"/>
-      <w:r>
-        <w:t xml:space="preserve"> tag -a nombre-del-tag </w:t>
+        <w:t xml:space="preserve">•git tag -a nombre-del-tag </w:t>
       </w:r>
       <w:r>
         <w:t>-m “mensaje descripción tag” i</w:t>
       </w:r>
       <w:r>
-        <w:t>d-del-</w:t>
-      </w:r>
-      <w:proofErr w:type="spellStart"/>
-      <w:r>
-        <w:t>commit</w:t>
-      </w:r>
-      <w:proofErr w:type="spellEnd"/>
-      <w:r>
-        <w:t>.</w:t>
+        <w:t>d-del-commit.</w:t>
       </w:r>
     </w:p>
     <w:p>
@@ -3873,15 +3346,7 @@
         </w:tabs>
       </w:pPr>
       <w:r>
-        <w:t xml:space="preserve">$ </w:t>
-      </w:r>
-      <w:proofErr w:type="spellStart"/>
-      <w:r>
-        <w:t>git</w:t>
-      </w:r>
-      <w:proofErr w:type="spellEnd"/>
-      <w:r>
-        <w:t xml:space="preserve"> tag -a v0.1 -m "Inicio subida de curso GIT" bcba2a5</w:t>
+        <w:t>$ git tag -a v0.1 -m "Inicio subida de curso GIT" bcba2a5</w:t>
       </w:r>
     </w:p>
     <w:p>
@@ -3904,23 +3369,493 @@
         <w:br/>
       </w:r>
       <w:r>
-        <w:t xml:space="preserve">• </w:t>
-      </w:r>
-      <w:proofErr w:type="spellStart"/>
-      <w:r>
-        <w:t>git</w:t>
-      </w:r>
-      <w:proofErr w:type="spellEnd"/>
-      <w:r>
-        <w:t xml:space="preserve"> show-</w:t>
-      </w:r>
-      <w:proofErr w:type="spellStart"/>
-      <w:r>
-        <w:t>ref</w:t>
-      </w:r>
-      <w:proofErr w:type="spellEnd"/>
-      <w:r>
-        <w:t xml:space="preserve"> --tags</w:t>
+        <w:t>• git show-ref --tags</w:t>
+      </w:r>
+    </w:p>
+    <w:p>
+      <w:pPr>
+        <w:tabs>
+          <w:tab w:val="left" w:pos="6246"/>
+        </w:tabs>
+      </w:pPr>
+      <w:r>
+        <w:t xml:space="preserve">Para subir los cambios en los tags, es necesario luego creado los tags, ejecutar el siguiente comando: </w:t>
+      </w:r>
+      <w:r>
+        <w:br/>
+        <w:t>git push origin –tags</w:t>
+      </w:r>
+    </w:p>
+    <w:p>
+      <w:pPr>
+        <w:tabs>
+          <w:tab w:val="left" w:pos="6246"/>
+        </w:tabs>
+      </w:pPr>
+      <w:r>
+        <w:lastRenderedPageBreak/>
+        <w:t xml:space="preserve">Para eliminar los tags que no se van a utilizar se requiere utilizar los siguientes comandos: </w:t>
+      </w:r>
+    </w:p>
+    <w:p>
+      <w:pPr>
+        <w:tabs>
+          <w:tab w:val="left" w:pos="6246"/>
+        </w:tabs>
+      </w:pPr>
+      <w:r>
+        <w:t>$</w:t>
+      </w:r>
+      <w:r>
+        <w:t xml:space="preserve"> git tag -d nombre-del-tag </w:t>
+      </w:r>
+    </w:p>
+    <w:p>
+      <w:pPr>
+        <w:tabs>
+          <w:tab w:val="left" w:pos="6246"/>
+        </w:tabs>
+      </w:pPr>
+      <w:r>
+        <w:t>$</w:t>
+      </w:r>
+      <w:r>
+        <w:t>git push origin :refs/tags/nombre-del-tag</w:t>
+      </w:r>
+    </w:p>
+    <w:p>
+      <w:pPr>
+        <w:tabs>
+          <w:tab w:val="left" w:pos="6246"/>
+        </w:tabs>
+      </w:pPr>
+    </w:p>
+    <w:p>
+      <w:pPr>
+        <w:tabs>
+          <w:tab w:val="left" w:pos="6246"/>
+        </w:tabs>
+      </w:pPr>
+    </w:p>
+    <w:p>
+      <w:pPr>
+        <w:tabs>
+          <w:tab w:val="left" w:pos="6246"/>
+        </w:tabs>
+      </w:pPr>
+    </w:p>
+    <w:p>
+      <w:pPr>
+        <w:tabs>
+          <w:tab w:val="left" w:pos="6246"/>
+        </w:tabs>
+      </w:pPr>
+    </w:p>
+    <w:p>
+      <w:pPr>
+        <w:tabs>
+          <w:tab w:val="left" w:pos="6246"/>
+        </w:tabs>
+      </w:pPr>
+    </w:p>
+    <w:p>
+      <w:pPr>
+        <w:tabs>
+          <w:tab w:val="left" w:pos="6246"/>
+        </w:tabs>
+      </w:pPr>
+    </w:p>
+    <w:p>
+      <w:pPr>
+        <w:tabs>
+          <w:tab w:val="left" w:pos="6246"/>
+        </w:tabs>
+      </w:pPr>
+    </w:p>
+    <w:p>
+      <w:pPr>
+        <w:tabs>
+          <w:tab w:val="left" w:pos="6246"/>
+        </w:tabs>
+      </w:pPr>
+    </w:p>
+    <w:p>
+      <w:pPr>
+        <w:tabs>
+          <w:tab w:val="left" w:pos="6246"/>
+        </w:tabs>
+      </w:pPr>
+    </w:p>
+    <w:p>
+      <w:pPr>
+        <w:tabs>
+          <w:tab w:val="left" w:pos="6246"/>
+        </w:tabs>
+      </w:pPr>
+    </w:p>
+    <w:p>
+      <w:pPr>
+        <w:tabs>
+          <w:tab w:val="left" w:pos="6246"/>
+        </w:tabs>
+      </w:pPr>
+    </w:p>
+    <w:p>
+      <w:pPr>
+        <w:tabs>
+          <w:tab w:val="left" w:pos="6246"/>
+        </w:tabs>
+      </w:pPr>
+    </w:p>
+    <w:p>
+      <w:pPr>
+        <w:tabs>
+          <w:tab w:val="left" w:pos="6246"/>
+        </w:tabs>
+      </w:pPr>
+    </w:p>
+    <w:p>
+      <w:pPr>
+        <w:tabs>
+          <w:tab w:val="left" w:pos="6246"/>
+        </w:tabs>
+      </w:pPr>
+    </w:p>
+    <w:p>
+      <w:pPr>
+        <w:tabs>
+          <w:tab w:val="left" w:pos="6246"/>
+        </w:tabs>
+      </w:pPr>
+    </w:p>
+    <w:p>
+      <w:pPr>
+        <w:tabs>
+          <w:tab w:val="left" w:pos="6246"/>
+        </w:tabs>
+      </w:pPr>
+    </w:p>
+    <w:p>
+      <w:pPr>
+        <w:tabs>
+          <w:tab w:val="left" w:pos="6246"/>
+        </w:tabs>
+      </w:pPr>
+    </w:p>
+    <w:p>
+      <w:pPr>
+        <w:tabs>
+          <w:tab w:val="left" w:pos="6246"/>
+        </w:tabs>
+      </w:pPr>
+    </w:p>
+    <w:p>
+      <w:pPr>
+        <w:tabs>
+          <w:tab w:val="left" w:pos="6246"/>
+        </w:tabs>
+      </w:pPr>
+    </w:p>
+    <w:p>
+      <w:pPr>
+        <w:tabs>
+          <w:tab w:val="left" w:pos="6246"/>
+        </w:tabs>
+      </w:pPr>
+    </w:p>
+    <w:p>
+      <w:pPr>
+        <w:tabs>
+          <w:tab w:val="left" w:pos="6246"/>
+        </w:tabs>
+      </w:pPr>
+    </w:p>
+    <w:p>
+      <w:pPr>
+        <w:tabs>
+          <w:tab w:val="left" w:pos="6246"/>
+        </w:tabs>
+      </w:pPr>
+    </w:p>
+    <w:p>
+      <w:pPr>
+        <w:tabs>
+          <w:tab w:val="left" w:pos="6246"/>
+        </w:tabs>
+      </w:pPr>
+    </w:p>
+    <w:p>
+      <w:pPr>
+        <w:tabs>
+          <w:tab w:val="left" w:pos="6246"/>
+        </w:tabs>
+      </w:pPr>
+    </w:p>
+    <w:p>
+      <w:pPr>
+        <w:tabs>
+          <w:tab w:val="left" w:pos="6246"/>
+        </w:tabs>
+      </w:pPr>
+    </w:p>
+    <w:p>
+      <w:pPr>
+        <w:tabs>
+          <w:tab w:val="left" w:pos="6246"/>
+        </w:tabs>
+      </w:pPr>
+    </w:p>
+    <w:p>
+      <w:pPr>
+        <w:tabs>
+          <w:tab w:val="left" w:pos="6246"/>
+        </w:tabs>
+      </w:pPr>
+    </w:p>
+    <w:p>
+      <w:pPr>
+        <w:tabs>
+          <w:tab w:val="left" w:pos="6246"/>
+        </w:tabs>
+      </w:pPr>
+    </w:p>
+    <w:p>
+      <w:pPr>
+        <w:pStyle w:val="Ttulo2"/>
+      </w:pPr>
+      <w:r>
+        <w:lastRenderedPageBreak/>
+        <w:t>Manejo de Ramas en Git</w:t>
+      </w:r>
+    </w:p>
+    <w:p/>
+    <w:p>
+      <w:pPr>
+        <w:tabs>
+          <w:tab w:val="left" w:pos="6246"/>
+        </w:tabs>
+      </w:pPr>
+      <w:r>
+        <w:t>Puedes trabajar con ramas que nunca envías a GitHub, así como pueden haber ramas importantes en GitHub que nunca usas en el repositorio local. Lo importante es que aprendas a manejarlas para trabajar profesionalmente.</w:t>
+      </w:r>
+    </w:p>
+    <w:p>
+      <w:pPr>
+        <w:tabs>
+          <w:tab w:val="left" w:pos="6246"/>
+        </w:tabs>
+      </w:pPr>
+      <w:r>
+        <w:t>Crear una rama en el repositorio local:</w:t>
+      </w:r>
+    </w:p>
+    <w:p>
+      <w:pPr>
+        <w:tabs>
+          <w:tab w:val="left" w:pos="6246"/>
+        </w:tabs>
+      </w:pPr>
+      <w:r>
+        <w:t xml:space="preserve"> git branch nombre-de-la-rama o git checkout -b nombre-de-la-rama.</w:t>
+      </w:r>
+    </w:p>
+    <w:p>
+      <w:pPr>
+        <w:tabs>
+          <w:tab w:val="left" w:pos="6246"/>
+        </w:tabs>
+      </w:pPr>
+      <w:r>
+        <w:t>Publicar una rama local al repositorio remoto: git push origin nombre-de-la-rama.</w:t>
+      </w:r>
+    </w:p>
+    <w:p>
+      <w:pPr>
+        <w:tabs>
+          <w:tab w:val="left" w:pos="6246"/>
+        </w:tabs>
+      </w:pPr>
+      <w:r>
+        <w:t>Recuerda que podemos ver gráficamente nuestro entorno y flujo de trabajo local con Git usando el comando gitk.</w:t>
+      </w:r>
+    </w:p>
+    <w:p>
+      <w:pPr>
+        <w:tabs>
+          <w:tab w:val="left" w:pos="6246"/>
+        </w:tabs>
+      </w:pPr>
+      <w:r>
+        <w:rPr>
+          <w:noProof/>
+        </w:rPr>
+        <w:drawing>
+          <wp:inline distT="0" distB="0" distL="0" distR="0" wp14:anchorId="5953E29A" wp14:editId="61D6AF1E">
+            <wp:extent cx="5266706" cy="3320773"/>
+            <wp:effectExtent l="0" t="0" r="0" b="0"/>
+            <wp:docPr id="270" name="Imagen 270" descr="Interfaz de usuario gráfica, Aplicación&#10;&#10;Descripción generada automáticamente"/>
+            <wp:cNvGraphicFramePr>
+              <a:graphicFrameLocks xmlns:a="http://schemas.openxmlformats.org/drawingml/2006/main" noChangeAspect="1"/>
+            </wp:cNvGraphicFramePr>
+            <a:graphic xmlns:a="http://schemas.openxmlformats.org/drawingml/2006/main">
+              <a:graphicData uri="http://schemas.openxmlformats.org/drawingml/2006/picture">
+                <pic:pic xmlns:pic="http://schemas.openxmlformats.org/drawingml/2006/picture">
+                  <pic:nvPicPr>
+                    <pic:cNvPr id="270" name="Imagen 270" descr="Interfaz de usuario gráfica, Aplicación&#10;&#10;Descripción generada automáticamente"/>
+                    <pic:cNvPicPr/>
+                  </pic:nvPicPr>
+                  <pic:blipFill rotWithShape="1">
+                    <a:blip r:embed="rId39"/>
+                    <a:srcRect l="1650" t="3128" r="32257" b="22794"/>
+                    <a:stretch/>
+                  </pic:blipFill>
+                  <pic:spPr bwMode="auto">
+                    <a:xfrm>
+                      <a:off x="0" y="0"/>
+                      <a:ext cx="5277452" cy="3327549"/>
+                    </a:xfrm>
+                    <a:prstGeom prst="rect">
+                      <a:avLst/>
+                    </a:prstGeom>
+                    <a:ln>
+                      <a:noFill/>
+                    </a:ln>
+                    <a:extLst>
+                      <a:ext uri="{53640926-AAD7-44D8-BBD7-CCE9431645EC}">
+                        <a14:shadowObscured xmlns:a14="http://schemas.microsoft.com/office/drawing/2010/main"/>
+                      </a:ext>
+                    </a:extLst>
+                  </pic:spPr>
+                </pic:pic>
+              </a:graphicData>
+            </a:graphic>
+          </wp:inline>
+        </w:drawing>
+      </w:r>
+    </w:p>
+    <w:p>
+      <w:pPr>
+        <w:tabs>
+          <w:tab w:val="left" w:pos="6246"/>
+        </w:tabs>
+      </w:pPr>
+    </w:p>
+    <w:p>
+      <w:pPr>
+        <w:pStyle w:val="Ttulo2"/>
+      </w:pPr>
+      <w:r>
+        <w:t>Adicionar colaboradores</w:t>
+      </w:r>
+    </w:p>
+    <w:p/>
+    <w:p>
+      <w:r>
+        <w:t>Para poder compartir el repositorio y que colaboradores puedan hacer pulls y push a nuestro proyecto, se requiere primero ingresar a github, una vez allá, vamos a buscar el repositorio a compartir, y a seleccionar la opción de “settings”.</w:t>
+      </w:r>
+    </w:p>
+    <w:p>
+      <w:r>
+        <w:rPr>
+          <w:noProof/>
+        </w:rPr>
+        <w:drawing>
+          <wp:inline distT="0" distB="0" distL="0" distR="0" wp14:anchorId="33AB40EC" wp14:editId="0D6EAEF6">
+            <wp:extent cx="4197927" cy="1247003"/>
+            <wp:effectExtent l="0" t="0" r="0" b="0"/>
+            <wp:docPr id="271" name="Imagen 271" descr="Captura de pantalla de computadora&#10;&#10;Descripción generada automáticamente"/>
+            <wp:cNvGraphicFramePr>
+              <a:graphicFrameLocks xmlns:a="http://schemas.openxmlformats.org/drawingml/2006/main" noChangeAspect="1"/>
+            </wp:cNvGraphicFramePr>
+            <a:graphic xmlns:a="http://schemas.openxmlformats.org/drawingml/2006/main">
+              <a:graphicData uri="http://schemas.openxmlformats.org/drawingml/2006/picture">
+                <pic:pic xmlns:pic="http://schemas.openxmlformats.org/drawingml/2006/picture">
+                  <pic:nvPicPr>
+                    <pic:cNvPr id="271" name="Imagen 271" descr="Captura de pantalla de computadora&#10;&#10;Descripción generada automáticamente"/>
+                    <pic:cNvPicPr/>
+                  </pic:nvPicPr>
+                  <pic:blipFill rotWithShape="1">
+                    <a:blip r:embed="rId40"/>
+                    <a:srcRect l="11768" t="5730" r="52136" b="75210"/>
+                    <a:stretch/>
+                  </pic:blipFill>
+                  <pic:spPr bwMode="auto">
+                    <a:xfrm>
+                      <a:off x="0" y="0"/>
+                      <a:ext cx="4264565" cy="1266798"/>
+                    </a:xfrm>
+                    <a:prstGeom prst="rect">
+                      <a:avLst/>
+                    </a:prstGeom>
+                    <a:ln>
+                      <a:noFill/>
+                    </a:ln>
+                    <a:extLst>
+                      <a:ext uri="{53640926-AAD7-44D8-BBD7-CCE9431645EC}">
+                        <a14:shadowObscured xmlns:a14="http://schemas.microsoft.com/office/drawing/2010/main"/>
+                      </a:ext>
+                    </a:extLst>
+                  </pic:spPr>
+                </pic:pic>
+              </a:graphicData>
+            </a:graphic>
+          </wp:inline>
+        </w:drawing>
+      </w:r>
+    </w:p>
+    <w:p>
+      <w:r>
+        <w:lastRenderedPageBreak/>
+        <w:t xml:space="preserve">Luego en esta vamos a buscar la opción para adicionar colaboradores, actualmente es “Manage Access”, dentro de esta nueva pantalla vas a observar la opción de invitar un colaborador, únicamente será necesario hacer click y llenar el pequeño formulario que aparecerá luego. </w:t>
+      </w:r>
+    </w:p>
+    <w:p>
+      <w:r>
+        <w:rPr>
+          <w:noProof/>
+        </w:rPr>
+        <w:drawing>
+          <wp:inline distT="0" distB="0" distL="0" distR="0" wp14:anchorId="0DC3330D" wp14:editId="5D5FB857">
+            <wp:extent cx="5180172" cy="2600696"/>
+            <wp:effectExtent l="0" t="0" r="1905" b="9525"/>
+            <wp:docPr id="272" name="Imagen 272" descr="Captura de pantalla de computadora&#10;&#10;Descripción generada automáticamente"/>
+            <wp:cNvGraphicFramePr>
+              <a:graphicFrameLocks xmlns:a="http://schemas.openxmlformats.org/drawingml/2006/main" noChangeAspect="1"/>
+            </wp:cNvGraphicFramePr>
+            <a:graphic xmlns:a="http://schemas.openxmlformats.org/drawingml/2006/main">
+              <a:graphicData uri="http://schemas.openxmlformats.org/drawingml/2006/picture">
+                <pic:pic xmlns:pic="http://schemas.openxmlformats.org/drawingml/2006/picture">
+                  <pic:nvPicPr>
+                    <pic:cNvPr id="272" name="Imagen 272" descr="Captura de pantalla de computadora&#10;&#10;Descripción generada automáticamente"/>
+                    <pic:cNvPicPr/>
+                  </pic:nvPicPr>
+                  <pic:blipFill rotWithShape="1">
+                    <a:blip r:embed="rId41"/>
+                    <a:srcRect l="18802" t="28341" r="26877" b="23181"/>
+                    <a:stretch/>
+                  </pic:blipFill>
+                  <pic:spPr bwMode="auto">
+                    <a:xfrm>
+                      <a:off x="0" y="0"/>
+                      <a:ext cx="5206524" cy="2613926"/>
+                    </a:xfrm>
+                    <a:prstGeom prst="rect">
+                      <a:avLst/>
+                    </a:prstGeom>
+                    <a:ln>
+                      <a:noFill/>
+                    </a:ln>
+                    <a:extLst>
+                      <a:ext uri="{53640926-AAD7-44D8-BBD7-CCE9431645EC}">
+                        <a14:shadowObscured xmlns:a14="http://schemas.microsoft.com/office/drawing/2010/main"/>
+                      </a:ext>
+                    </a:extLst>
+                  </pic:spPr>
+                </pic:pic>
+              </a:graphicData>
+            </a:graphic>
+          </wp:inline>
+        </w:drawing>
       </w:r>
     </w:p>
     <w:sectPr>
@@ -4641,6 +4576,17 @@
       <w:spacing w:after="0" w:line="240" w:lineRule="auto"/>
     </w:pPr>
   </w:style>
+  <w:style w:type="paragraph" w:styleId="Prrafodelista">
+    <w:name w:val="List Paragraph"/>
+    <w:basedOn w:val="Normal"/>
+    <w:uiPriority w:val="34"/>
+    <w:qFormat/>
+    <w:rsid w:val="002B42EB"/>
+    <w:pPr>
+      <w:ind w:left="720"/>
+      <w:contextualSpacing/>
+    </w:pPr>
+  </w:style>
 </w:styles>
 </file>
 

</xml_diff>